<commit_message>
continued req and updated .gitign to prevent puml images to be uploaded
</commit_message>
<xml_diff>
--- a/documents/requirements.docx
+++ b/documents/requirements.docx
@@ -89,7 +89,6 @@
           <w:szCs w:val="52"/>
         </w:rPr>
       </w:pPr>
-      <w:proofErr w:type="spellStart"/>
       <w:r>
         <w:rPr>
           <w:b/>
@@ -99,7 +98,6 @@
         </w:rPr>
         <w:t>Fungorium</w:t>
       </w:r>
-      <w:proofErr w:type="spellEnd"/>
     </w:p>
     <w:p>
       <w:pPr>
@@ -147,7 +145,6 @@
         </w:rPr>
         <w:t xml:space="preserve"> – </w:t>
       </w:r>
-      <w:proofErr w:type="spellStart"/>
       <w:r>
         <w:rPr>
           <w:b/>
@@ -157,7 +154,6 @@
         </w:rPr>
         <w:t>nullpointerexception</w:t>
       </w:r>
-      <w:proofErr w:type="spellEnd"/>
     </w:p>
     <w:p>
       <w:pPr>
@@ -674,31 +670,13 @@
                 <w:szCs w:val="24"/>
               </w:rPr>
             </w:pPr>
-            <w:proofErr w:type="spellStart"/>
             <w:r>
               <w:rPr>
                 <w:sz w:val="24"/>
                 <w:szCs w:val="24"/>
               </w:rPr>
-              <w:t>Kuzmin</w:t>
-            </w:r>
-            <w:proofErr w:type="spellEnd"/>
-            <w:r>
-              <w:rPr>
-                <w:sz w:val="24"/>
-                <w:szCs w:val="24"/>
-              </w:rPr>
-              <w:t xml:space="preserve"> Iván </w:t>
-            </w:r>
-            <w:proofErr w:type="spellStart"/>
-            <w:r>
-              <w:rPr>
-                <w:sz w:val="24"/>
-                <w:szCs w:val="24"/>
-              </w:rPr>
-              <w:t>Georgijevics</w:t>
-            </w:r>
-            <w:proofErr w:type="spellEnd"/>
+              <w:t>Kuzmin Iván Georgijevics</w:t>
+            </w:r>
           </w:p>
         </w:tc>
         <w:tc>
@@ -849,28 +827,17 @@
     <w:p>
       <w:pPr>
         <w:rPr>
-          <w:i/>
-        </w:rPr>
-      </w:pPr>
-      <w:r>
-        <w:rPr>
-          <w:i/>
-        </w:rPr>
-        <w:t xml:space="preserve">A </w:t>
-      </w:r>
-      <w:proofErr w:type="spellStart"/>
-      <w:r>
-        <w:rPr>
-          <w:i/>
-        </w:rPr>
-        <w:t>fungorium</w:t>
-      </w:r>
-      <w:proofErr w:type="spellEnd"/>
-      <w:r>
-        <w:rPr>
-          <w:i/>
-        </w:rPr>
-        <w:t xml:space="preserve"> játék bemutatása</w:t>
+          <w:lang w:eastAsia="hu-HU"/>
+        </w:rPr>
+      </w:pPr>
+      <w:r>
+        <w:t>A Fungorium egy többjátékos stratégiai játék, amelyben a játékosok különböző gombafajokat irányítva próbálják uralmuk alá vonni a rendelkezésre álló területet</w:t>
+      </w:r>
+      <w:r>
+        <w:t xml:space="preserve"> vagy rovarként szeretnének élelemhez jutni</w:t>
+      </w:r>
+      <w:r>
+        <w:t>. A játék célja az adott környezetben való túlélés, terjeszkedés és a többi játékos legyőzése.</w:t>
       </w:r>
     </w:p>
     <w:p>
@@ -885,6 +852,133 @@
           <w:rFonts w:ascii="Times New Roman" w:hAnsi="Times New Roman" w:cs="Times New Roman"/>
         </w:rPr>
         <w:t>Szakterület</w:t>
+      </w:r>
+    </w:p>
+    <w:p>
+      <w:pPr>
+        <w:rPr>
+          <w:lang w:eastAsia="hu-HU"/>
+        </w:rPr>
+      </w:pPr>
+      <w:r>
+        <w:t xml:space="preserve">A szoftver egy </w:t>
+      </w:r>
+      <w:r>
+        <w:t>offline</w:t>
+      </w:r>
+      <w:r>
+        <w:t xml:space="preserve"> többjátékos stratégiai játék, amely biológiai inspiráció alapján modellezi a gombák növekedési és terjedési mechanizmusait</w:t>
+      </w:r>
+      <w:r>
+        <w:t xml:space="preserve"> és a rovarok túlélési ösztöneit</w:t>
+      </w:r>
+      <w:r>
+        <w:t>. A játék szórakoztató és oktatási célokra egyaránt használható, segíthet a természetes ökoszisztémák megértésében</w:t>
+      </w:r>
+      <w:r>
+        <w:t>.</w:t>
+      </w:r>
+    </w:p>
+    <w:p>
+      <w:pPr>
+        <w:pStyle w:val="Cmsor3"/>
+        <w:rPr>
+          <w:rFonts w:ascii="Times New Roman" w:hAnsi="Times New Roman" w:cs="Times New Roman"/>
+        </w:rPr>
+      </w:pPr>
+      <w:r>
+        <w:rPr>
+          <w:rFonts w:ascii="Times New Roman" w:hAnsi="Times New Roman" w:cs="Times New Roman"/>
+        </w:rPr>
+        <w:t>Definíciók, rövidítések</w:t>
+      </w:r>
+    </w:p>
+    <w:p>
+      <w:r>
+        <w:rPr>
+          <w:rStyle w:val="Kiemels2"/>
+        </w:rPr>
+        <w:t>Fungorium</w:t>
+      </w:r>
+      <w:r>
+        <w:t>: A játék neve</w:t>
+      </w:r>
+    </w:p>
+    <w:p>
+      <w:pPr>
+        <w:rPr>
+          <w:lang w:eastAsia="hu-HU"/>
+        </w:rPr>
+      </w:pPr>
+      <w:r>
+        <w:rPr>
+          <w:b/>
+          <w:lang w:eastAsia="hu-HU"/>
+        </w:rPr>
+        <w:t>NPC</w:t>
+      </w:r>
+      <w:r>
+        <w:rPr>
+          <w:lang w:eastAsia="hu-HU"/>
+        </w:rPr>
+        <w:t>: Nem játékos karakter, amelyet a játék rendszere irányít.</w:t>
+      </w:r>
+    </w:p>
+    <w:p>
+      <w:pPr>
+        <w:rPr>
+          <w:color w:val="FF0000"/>
+          <w:lang w:eastAsia="hu-HU"/>
+        </w:rPr>
+      </w:pPr>
+      <w:r>
+        <w:rPr>
+          <w:b/>
+          <w:lang w:eastAsia="hu-HU"/>
+        </w:rPr>
+        <w:t>UI</w:t>
+      </w:r>
+      <w:r>
+        <w:rPr>
+          <w:lang w:eastAsia="hu-HU"/>
+        </w:rPr>
+        <w:t>: Felhasználói felület, amelyen keresztül a játékos interakcióba léphet a játékkal</w:t>
+      </w:r>
+      <w:r>
+        <w:rPr>
+          <w:color w:val="FF0000"/>
+          <w:lang w:eastAsia="hu-HU"/>
+        </w:rPr>
+        <w:t>.</w:t>
+      </w:r>
+    </w:p>
+    <w:p>
+      <w:pPr>
+        <w:rPr>
+          <w:color w:val="FF0000"/>
+          <w:lang w:eastAsia="hu-HU"/>
+        </w:rPr>
+      </w:pPr>
+      <w:r>
+        <w:rPr>
+          <w:color w:val="FF0000"/>
+          <w:lang w:eastAsia="hu-HU"/>
+        </w:rPr>
+        <w:t>Majd a végén</w:t>
+      </w:r>
+    </w:p>
+    <w:p>
+      <w:pPr>
+        <w:pStyle w:val="Cmsor3"/>
+        <w:rPr>
+          <w:rFonts w:ascii="Times New Roman" w:hAnsi="Times New Roman" w:cs="Times New Roman"/>
+        </w:rPr>
+      </w:pPr>
+      <w:r>
+        <w:rPr>
+          <w:rFonts w:ascii="Times New Roman" w:hAnsi="Times New Roman" w:cs="Times New Roman"/>
+        </w:rPr>
+        <w:t>Hivatkozások</w:t>
       </w:r>
     </w:p>
     <w:p>
@@ -899,7 +993,22 @@
           <w:i/>
           <w:color w:val="0000FF"/>
         </w:rPr>
-        <w:t>[A kialakítandó szoftver milyen területen használható, milyen célra]</w:t>
+        <w:t>[A dokumentumban használt anyagok, web-oldalak felsorolása]</w:t>
+      </w:r>
+    </w:p>
+    <w:p>
+      <w:pPr>
+        <w:rPr>
+          <w:i/>
+          <w:color w:val="FF0000"/>
+        </w:rPr>
+      </w:pPr>
+      <w:r>
+        <w:rPr>
+          <w:i/>
+          <w:color w:val="FF0000"/>
+        </w:rPr>
+        <w:t>Majd a végén</w:t>
       </w:r>
     </w:p>
     <w:p>
@@ -913,7 +1022,45 @@
         <w:rPr>
           <w:rFonts w:ascii="Times New Roman" w:hAnsi="Times New Roman" w:cs="Times New Roman"/>
         </w:rPr>
-        <w:t>Definíciók, rövidítések</w:t>
+        <w:t>Összefoglalás</w:t>
+      </w:r>
+    </w:p>
+    <w:p>
+      <w:pPr>
+        <w:rPr>
+          <w:lang w:eastAsia="hu-HU"/>
+        </w:rPr>
+      </w:pPr>
+      <w:r>
+        <w:t>A dokumentum részletezi a játék célját, a funkcionalitásokat, a felhasználói jellemzőket, valamint a rendszer követelményeit. Bemutatja a projekttervet, a követelményeket, a felhasználói eseteket és egy szójegyzéket is tartalmaz.</w:t>
+      </w:r>
+    </w:p>
+    <w:p>
+      <w:pPr>
+        <w:pStyle w:val="Cmsor2"/>
+        <w:rPr>
+          <w:rFonts w:ascii="Times New Roman" w:hAnsi="Times New Roman" w:cs="Times New Roman"/>
+        </w:rPr>
+      </w:pPr>
+      <w:r>
+        <w:rPr>
+          <w:rFonts w:ascii="Times New Roman" w:hAnsi="Times New Roman" w:cs="Times New Roman"/>
+        </w:rPr>
+        <w:t>Áttekintés</w:t>
+      </w:r>
+    </w:p>
+    <w:p>
+      <w:pPr>
+        <w:pStyle w:val="Cmsor3"/>
+        <w:rPr>
+          <w:rFonts w:ascii="Times New Roman" w:hAnsi="Times New Roman" w:cs="Times New Roman"/>
+        </w:rPr>
+      </w:pPr>
+      <w:r>
+        <w:rPr>
+          <w:rFonts w:ascii="Times New Roman" w:hAnsi="Times New Roman" w:cs="Times New Roman"/>
+        </w:rPr>
+        <w:t>Általános áttekintés</w:t>
       </w:r>
     </w:p>
     <w:p>
@@ -928,21 +1075,33 @@
           <w:i/>
           <w:color w:val="0000FF"/>
         </w:rPr>
-        <w:t>[A dokumentumban használt definíciók, rövidítések magyarázata]</w:t>
-      </w:r>
-    </w:p>
-    <w:p>
-      <w:pPr>
-        <w:pStyle w:val="Cmsor3"/>
-        <w:rPr>
-          <w:rFonts w:ascii="Times New Roman" w:hAnsi="Times New Roman" w:cs="Times New Roman"/>
-        </w:rPr>
-      </w:pPr>
-      <w:r>
-        <w:rPr>
-          <w:rFonts w:ascii="Times New Roman" w:hAnsi="Times New Roman" w:cs="Times New Roman"/>
-        </w:rPr>
-        <w:t>Hivatkozások</w:t>
+        <w:t>[A kialakítandó szoftver legmagasabb szintű architekturális képe. A fontosabb alrendszerek felsorolása, a közöttük kialakítandó interfészek lényege, a felhasználói kapcsolatok alapja. Esetleges hálózati és adattárolási elvárások.]</w:t>
+      </w:r>
+    </w:p>
+    <w:p>
+      <w:r>
+        <w:t>A Fungorium játék egy többjátékos módban játszható kalandjáték</w:t>
+      </w:r>
+      <w:r>
+        <w:t xml:space="preserve">. </w:t>
+      </w:r>
+      <w:r>
+        <w:t>A játékosok lokálisan játszhatnak.</w:t>
+      </w:r>
+    </w:p>
+    <w:p>
+      <w:pPr>
+        <w:rPr>
+          <w:i/>
+          <w:color w:val="FF0000"/>
+        </w:rPr>
+      </w:pPr>
+      <w:r>
+        <w:rPr>
+          <w:i/>
+          <w:color w:val="FF0000"/>
+        </w:rPr>
+        <w:t>Majd a végén</w:t>
       </w:r>
     </w:p>
     <w:p>
@@ -952,46 +1111,92 @@
           <w:color w:val="0000FF"/>
         </w:rPr>
       </w:pPr>
-      <w:r>
+    </w:p>
+    <w:p>
+      <w:pPr>
+        <w:pStyle w:val="Cmsor3"/>
+        <w:rPr>
+          <w:rFonts w:ascii="Times New Roman" w:hAnsi="Times New Roman" w:cs="Times New Roman"/>
+        </w:rPr>
+      </w:pPr>
+      <w:r>
+        <w:rPr>
+          <w:rFonts w:ascii="Times New Roman" w:hAnsi="Times New Roman" w:cs="Times New Roman"/>
+        </w:rPr>
+        <w:t>Funkciók</w:t>
+      </w:r>
+    </w:p>
+    <w:p>
+      <w:pPr>
+        <w:pStyle w:val="magyarazat"/>
+      </w:pPr>
+      <w:r>
+        <w:t>[A feladat kb. 4000 karakteres (kb 1,5 oldal) részletezettségű magyar nyelvű leírása. Nem szerepelhetnek informatikai kifejezések.]</w:t>
+      </w:r>
+    </w:p>
+    <w:p>
+      <w:pPr>
+        <w:rPr>
+          <w:i/>
+          <w:color w:val="FF0000"/>
+        </w:rPr>
+      </w:pPr>
+      <w:r>
+        <w:rPr>
+          <w:i/>
+          <w:color w:val="FF0000"/>
+        </w:rPr>
+        <w:t>Misi</w:t>
+      </w:r>
+    </w:p>
+    <w:p>
+      <w:pPr>
+        <w:pStyle w:val="Cmsor3"/>
+        <w:rPr>
+          <w:rFonts w:ascii="Times New Roman" w:hAnsi="Times New Roman" w:cs="Times New Roman"/>
+        </w:rPr>
+      </w:pPr>
+      <w:r>
+        <w:rPr>
+          <w:rFonts w:ascii="Times New Roman" w:hAnsi="Times New Roman" w:cs="Times New Roman"/>
+        </w:rPr>
+        <w:t>Felhasználók</w:t>
+      </w:r>
+    </w:p>
+    <w:p>
+      <w:pPr>
         <w:rPr>
           <w:i/>
           <w:color w:val="0000FF"/>
         </w:rPr>
-        <w:t>[A dokumentumban használt anyagok, web-oldalak felsorolása]</w:t>
-      </w:r>
-    </w:p>
-    <w:p>
-      <w:pPr>
-        <w:pStyle w:val="Cmsor3"/>
-        <w:rPr>
-          <w:rFonts w:ascii="Times New Roman" w:hAnsi="Times New Roman" w:cs="Times New Roman"/>
-        </w:rPr>
-      </w:pPr>
-      <w:r>
-        <w:rPr>
-          <w:rFonts w:ascii="Times New Roman" w:hAnsi="Times New Roman" w:cs="Times New Roman"/>
-        </w:rPr>
-        <w:t>Összefoglalás</w:t>
-      </w:r>
-    </w:p>
-    <w:p>
-      <w:pPr>
+      </w:pPr>
+      <w:r>
         <w:rPr>
           <w:i/>
           <w:color w:val="0000FF"/>
         </w:rPr>
-      </w:pPr>
-      <w:r>
+        <w:t>[A felhasználók jellemzői, tulajdonságai]</w:t>
+      </w:r>
+    </w:p>
+    <w:p>
+      <w:r>
+        <w:t>A játék célcsoportja a fiatal felnőttek és az idősebb játékosok, akik érdeklődnek a természet és a kalandjátékok iránt</w:t>
+      </w:r>
+      <w:r>
+        <w:t xml:space="preserve"> továbbá a játék stratégiai részét is értelmezni képesek. Rendelkeznek az alapvető digitális írástudással, mint az egérhasználat, operációs rendszerben való navigálás és alkalmazások telepítése.</w:t>
+      </w:r>
+    </w:p>
+    <w:p>
+      <w:pPr>
         <w:rPr>
           <w:i/>
           <w:color w:val="0000FF"/>
         </w:rPr>
-        <w:t>[A dokumentum további részeinek rövid ismertetése]</w:t>
-      </w:r>
-    </w:p>
-    <w:p>
-      <w:pPr>
-        <w:pStyle w:val="Cmsor2"/>
+      </w:pPr>
+    </w:p>
+    <w:p>
+      <w:pPr>
+        <w:pStyle w:val="Cmsor3"/>
         <w:rPr>
           <w:rFonts w:ascii="Times New Roman" w:hAnsi="Times New Roman" w:cs="Times New Roman"/>
         </w:rPr>
@@ -1000,21 +1205,8 @@
         <w:rPr>
           <w:rFonts w:ascii="Times New Roman" w:hAnsi="Times New Roman" w:cs="Times New Roman"/>
         </w:rPr>
-        <w:t>Áttekintés</w:t>
-      </w:r>
-    </w:p>
-    <w:p>
-      <w:pPr>
-        <w:pStyle w:val="Cmsor3"/>
-        <w:rPr>
-          <w:rFonts w:ascii="Times New Roman" w:hAnsi="Times New Roman" w:cs="Times New Roman"/>
-        </w:rPr>
-      </w:pPr>
-      <w:r>
-        <w:rPr>
-          <w:rFonts w:ascii="Times New Roman" w:hAnsi="Times New Roman" w:cs="Times New Roman"/>
-        </w:rPr>
-        <w:t>Általános áttekintés</w:t>
+        <w:lastRenderedPageBreak/>
+        <w:t>Korlátozások</w:t>
       </w:r>
     </w:p>
     <w:p>
@@ -1029,23 +1221,78 @@
           <w:i/>
           <w:color w:val="0000FF"/>
         </w:rPr>
-        <w:t xml:space="preserve">[A kialakítandó szoftver legmagasabb szintű </w:t>
-      </w:r>
-      <w:proofErr w:type="spellStart"/>
-      <w:r>
+        <w:t>[Az elkészítendő szoftverre vonatkozó – általában nem funkcionális - előírások, korlátozások.]</w:t>
+      </w:r>
+    </w:p>
+    <w:p>
+      <w:pPr>
+        <w:rPr>
+          <w:i/>
+          <w:color w:val="FF0000"/>
+        </w:rPr>
+      </w:pPr>
+      <w:r>
+        <w:rPr>
+          <w:i/>
+          <w:color w:val="FF0000"/>
+        </w:rPr>
+        <w:t>Valaki? Passz.</w:t>
+      </w:r>
+    </w:p>
+    <w:p>
+      <w:pPr>
+        <w:pStyle w:val="Cmsor3"/>
+        <w:rPr>
+          <w:rFonts w:ascii="Times New Roman" w:hAnsi="Times New Roman" w:cs="Times New Roman"/>
+        </w:rPr>
+      </w:pPr>
+      <w:r>
+        <w:rPr>
+          <w:rFonts w:ascii="Times New Roman" w:hAnsi="Times New Roman" w:cs="Times New Roman"/>
+        </w:rPr>
+        <w:t>Feltételezések, kapcsolatok</w:t>
+      </w:r>
+    </w:p>
+    <w:p>
+      <w:pPr>
         <w:rPr>
           <w:i/>
           <w:color w:val="0000FF"/>
         </w:rPr>
-        <w:t>architekturális</w:t>
-      </w:r>
-      <w:proofErr w:type="spellEnd"/>
+      </w:pPr>
       <w:r>
         <w:rPr>
           <w:i/>
           <w:color w:val="0000FF"/>
         </w:rPr>
-        <w:t xml:space="preserve"> képe. A fontosabb alrendszerek felsorolása, a közöttük kialakítandó interfészek lényege, a felhasználói kapcsolatok alapja. Esetleges hálózati és adattárolási elvárások.]</w:t>
+        <w:t>[A Hivatkozásokban felsorolt anyagok, web-oldalak kapcsolódása a feladathoz, melyik milyen szempontból érdekes, milyen inputot ad.]</w:t>
+      </w:r>
+    </w:p>
+    <w:p>
+      <w:pPr>
+        <w:rPr>
+          <w:color w:val="FF0000"/>
+        </w:rPr>
+      </w:pPr>
+      <w:r>
+        <w:rPr>
+          <w:color w:val="FF0000"/>
+        </w:rPr>
+        <w:t>Kornél</w:t>
+      </w:r>
+    </w:p>
+    <w:p>
+      <w:pPr>
+        <w:pStyle w:val="Cmsor2"/>
+        <w:rPr>
+          <w:rFonts w:ascii="Times New Roman" w:hAnsi="Times New Roman" w:cs="Times New Roman"/>
+        </w:rPr>
+      </w:pPr>
+      <w:r>
+        <w:rPr>
+          <w:rFonts w:ascii="Times New Roman" w:hAnsi="Times New Roman" w:cs="Times New Roman"/>
+        </w:rPr>
+        <w:t>Követelmények</w:t>
       </w:r>
     </w:p>
     <w:p>
@@ -1059,7 +1306,7 @@
         <w:rPr>
           <w:rFonts w:ascii="Times New Roman" w:hAnsi="Times New Roman" w:cs="Times New Roman"/>
         </w:rPr>
-        <w:t>Funkciók</w:t>
+        <w:t>Funkcionális követelmények</w:t>
       </w:r>
     </w:p>
     <w:p>
@@ -1067,175 +1314,30 @@
         <w:pStyle w:val="magyarazat"/>
       </w:pPr>
       <w:r>
-        <w:t>[A feladat kb. 4000 karakteres (</w:t>
-      </w:r>
-      <w:proofErr w:type="spellStart"/>
-      <w:r>
-        <w:t>kb</w:t>
-      </w:r>
-      <w:proofErr w:type="spellEnd"/>
-      <w:r>
-        <w:t xml:space="preserve"> 1,5 oldal) részletezettségű magyar nyelvű leírása. Nem szerepelhetnek informatikai kifejezések.]</w:t>
-      </w:r>
-    </w:p>
-    <w:p>
-      <w:pPr>
-        <w:pStyle w:val="Cmsor3"/>
-        <w:rPr>
-          <w:rFonts w:ascii="Times New Roman" w:hAnsi="Times New Roman" w:cs="Times New Roman"/>
-        </w:rPr>
-      </w:pPr>
-      <w:r>
-        <w:rPr>
-          <w:rFonts w:ascii="Times New Roman" w:hAnsi="Times New Roman" w:cs="Times New Roman"/>
-        </w:rPr>
-        <w:t>Felhasználók</w:t>
+        <w:t>[Az alábbi táblázat kitöltésével készítendő. Dolgozzon ki követelmény azonosító rendszert! Az ellenőrzés módja szokásosan bemutatás és/vagy kiértékelés, ennek a konkrét megvalósulását kell megadni. Prioritás az RFC 2119 alapján (alapvető: MUST, fontos: SHOULD, opcionális: MAY). Az alapvető követelmények nem teljesítése végzetes hiba, a rendszer nem fogadható el. Forrás alatt a követelményt előíró anyagot, szervezetet kell érteni. Esetünkben forrás lehet maga a csapat is, mikor ő talál ki követelményt. Use-case-ek alatt az adott követelményt megvalósító használati esete(ke)t kell megadni.</w:t>
+      </w:r>
+    </w:p>
+    <w:p>
+      <w:pPr>
+        <w:pStyle w:val="magyarazat"/>
+      </w:pPr>
+      <w:r>
+        <w:t>A táblázatban egy bankautomatás példa szerepel.]</w:t>
       </w:r>
     </w:p>
     <w:p>
       <w:pPr>
         <w:rPr>
           <w:i/>
-          <w:color w:val="0000FF"/>
+          <w:color w:val="FF0000"/>
         </w:rPr>
       </w:pPr>
       <w:r>
         <w:rPr>
           <w:i/>
-          <w:color w:val="0000FF"/>
-        </w:rPr>
-        <w:t>[A felhasználók jellemzői, tulajdonságai]</w:t>
-      </w:r>
-    </w:p>
-    <w:p>
-      <w:pPr>
-        <w:pStyle w:val="Cmsor3"/>
-        <w:rPr>
-          <w:rFonts w:ascii="Times New Roman" w:hAnsi="Times New Roman" w:cs="Times New Roman"/>
-        </w:rPr>
-      </w:pPr>
-      <w:r>
-        <w:rPr>
-          <w:rFonts w:ascii="Times New Roman" w:hAnsi="Times New Roman" w:cs="Times New Roman"/>
-        </w:rPr>
-        <w:t>Korlátozások</w:t>
-      </w:r>
-    </w:p>
-    <w:p>
-      <w:pPr>
-        <w:rPr>
-          <w:i/>
-          <w:color w:val="0000FF"/>
-        </w:rPr>
-      </w:pPr>
-      <w:r>
-        <w:rPr>
-          <w:i/>
-          <w:color w:val="0000FF"/>
-        </w:rPr>
-        <w:t>[Az elkészítendő szoftverre vonatkozó – általában nem funkcionális - előírások, korlátozások.]</w:t>
-      </w:r>
-    </w:p>
-    <w:p>
-      <w:pPr>
-        <w:pStyle w:val="Cmsor3"/>
-        <w:rPr>
-          <w:rFonts w:ascii="Times New Roman" w:hAnsi="Times New Roman" w:cs="Times New Roman"/>
-        </w:rPr>
-      </w:pPr>
-      <w:r>
-        <w:rPr>
-          <w:rFonts w:ascii="Times New Roman" w:hAnsi="Times New Roman" w:cs="Times New Roman"/>
-        </w:rPr>
-        <w:t>Feltételezések, kapcsolatok</w:t>
-      </w:r>
-    </w:p>
-    <w:p>
-      <w:pPr>
-        <w:rPr>
-          <w:i/>
-          <w:color w:val="0000FF"/>
-        </w:rPr>
-      </w:pPr>
-      <w:r>
-        <w:rPr>
-          <w:i/>
-          <w:color w:val="0000FF"/>
-        </w:rPr>
-        <w:t>[A Hivatkozásokban felsorolt anyagok, web-oldalak kapcsolódása a feladathoz, melyik milyen szempontból érdekes, milyen inputot ad.]</w:t>
-      </w:r>
-    </w:p>
-    <w:p/>
-    <w:p>
-      <w:pPr>
-        <w:pStyle w:val="Cmsor2"/>
-        <w:rPr>
-          <w:rFonts w:ascii="Times New Roman" w:hAnsi="Times New Roman" w:cs="Times New Roman"/>
-        </w:rPr>
-      </w:pPr>
-      <w:r>
-        <w:rPr>
-          <w:rFonts w:ascii="Times New Roman" w:hAnsi="Times New Roman" w:cs="Times New Roman"/>
-        </w:rPr>
-        <w:t>Követelmények</w:t>
-      </w:r>
-    </w:p>
-    <w:p>
-      <w:pPr>
-        <w:pStyle w:val="Cmsor3"/>
-        <w:rPr>
-          <w:rFonts w:ascii="Times New Roman" w:hAnsi="Times New Roman" w:cs="Times New Roman"/>
-        </w:rPr>
-      </w:pPr>
-      <w:r>
-        <w:rPr>
-          <w:rFonts w:ascii="Times New Roman" w:hAnsi="Times New Roman" w:cs="Times New Roman"/>
-        </w:rPr>
-        <w:t>Funkcionális követelmények</w:t>
-      </w:r>
-    </w:p>
-    <w:p>
-      <w:pPr>
-        <w:pStyle w:val="magyarazat"/>
-      </w:pPr>
-      <w:r>
-        <w:t xml:space="preserve">[Az alábbi táblázat kitöltésével készítendő. Dolgozzon ki követelmény azonosító rendszert! Az ellenőrzés módja szokásosan bemutatás és/vagy kiértékelés, ennek a konkrét megvalósulását kell megadni. Prioritás az RFC 2119 alapján (alapvető: MUST, fontos: SHOULD, opcionális: </w:t>
-      </w:r>
-      <w:r>
-        <w:lastRenderedPageBreak/>
-        <w:t xml:space="preserve">MAY). Az alapvető követelmények nem teljesítése végzetes hiba, a rendszer nem fogadható el. Forrás alatt a követelményt előíró anyagot, szervezetet kell érteni. Esetünkben forrás lehet maga a csapat is, mikor ő talál ki követelményt. </w:t>
-      </w:r>
-      <w:proofErr w:type="spellStart"/>
-      <w:r>
-        <w:t>Use</w:t>
-      </w:r>
-      <w:proofErr w:type="spellEnd"/>
-      <w:r>
-        <w:t>-</w:t>
-      </w:r>
-      <w:proofErr w:type="spellStart"/>
-      <w:r>
-        <w:t>case</w:t>
-      </w:r>
-      <w:proofErr w:type="spellEnd"/>
-      <w:r>
-        <w:t>-ek alatt az adott követelményt megvalósító használati esete(</w:t>
-      </w:r>
-      <w:proofErr w:type="spellStart"/>
-      <w:r>
-        <w:t>ke</w:t>
-      </w:r>
-      <w:proofErr w:type="spellEnd"/>
-      <w:r>
-        <w:t>)t kell megadni.</w:t>
-      </w:r>
-    </w:p>
-    <w:p>
-      <w:pPr>
-        <w:pStyle w:val="magyarazat"/>
-      </w:pPr>
-      <w:r>
-        <w:t>A táblázatban egy bankautomatás példa szerepel.]</w:t>
+          <w:color w:val="FF0000"/>
+        </w:rPr>
+        <w:t>Iván</w:t>
       </w:r>
     </w:p>
     <w:tbl>
@@ -1426,7 +1528,6 @@
                 <w:color w:val="auto"/>
               </w:rPr>
             </w:pPr>
-            <w:proofErr w:type="spellStart"/>
             <w:r>
               <w:rPr>
                 <w:b/>
@@ -1435,7 +1536,6 @@
               </w:rPr>
               <w:t>Use-case</w:t>
             </w:r>
-            <w:proofErr w:type="spellEnd"/>
           </w:p>
         </w:tc>
         <w:tc>
@@ -1478,11 +1578,8 @@
             <w:vAlign w:val="center"/>
           </w:tcPr>
           <w:p>
-            <w:pPr>
-              <w:pStyle w:val="magyarazat"/>
-            </w:pPr>
-            <w:r>
-              <w:t>ATM001</w:t>
+            <w:r>
+              <w:t>FUN001</w:t>
             </w:r>
           </w:p>
         </w:tc>
@@ -1492,19 +1589,8 @@
             <w:vAlign w:val="center"/>
           </w:tcPr>
           <w:p>
-            <w:pPr>
-              <w:pStyle w:val="magyarazat"/>
-            </w:pPr>
-            <w:r>
-              <w:t xml:space="preserve">ATM egyenleg lekérdezésekor ellenőrzi a bankkártyát és a </w:t>
-            </w:r>
-            <w:proofErr w:type="spellStart"/>
-            <w:r>
-              <w:t>pinkódot</w:t>
-            </w:r>
-            <w:proofErr w:type="spellEnd"/>
-            <w:r>
-              <w:t>.</w:t>
+            <w:r>
+              <w:t>’Új játék’ gomb egy friss játékot indít el egy random pályán.</w:t>
             </w:r>
           </w:p>
         </w:tc>
@@ -1514,35 +1600,8 @@
             <w:vAlign w:val="center"/>
           </w:tcPr>
           <w:p>
-            <w:pPr>
-              <w:pStyle w:val="magyarazat"/>
-            </w:pPr>
-            <w:r>
-              <w:t xml:space="preserve">ATM-be berakunk egy bankkártyát és </w:t>
-            </w:r>
-            <w:proofErr w:type="spellStart"/>
-            <w:r>
-              <w:t>egyenleglekérdezést</w:t>
-            </w:r>
-            <w:proofErr w:type="spellEnd"/>
-            <w:r>
-              <w:t xml:space="preserve"> kez</w:t>
-            </w:r>
-            <w:r>
-              <w:softHyphen/>
-              <w:t>de</w:t>
-            </w:r>
-            <w:r>
-              <w:softHyphen/>
-              <w:t>mé</w:t>
-            </w:r>
-            <w:r>
-              <w:softHyphen/>
-              <w:t>nye</w:t>
-            </w:r>
-            <w:r>
-              <w:softHyphen/>
-              <w:t>zünk.</w:t>
+            <w:r>
+              <w:t>Megnyomjuk az ’Új játék’ gombot.</w:t>
             </w:r>
           </w:p>
         </w:tc>
@@ -1552,9 +1611,6 @@
             <w:vAlign w:val="center"/>
           </w:tcPr>
           <w:p>
-            <w:pPr>
-              <w:pStyle w:val="magyarazat"/>
-            </w:pPr>
             <w:r>
               <w:t>MUST</w:t>
             </w:r>
@@ -1566,11 +1622,8 @@
             <w:vAlign w:val="center"/>
           </w:tcPr>
           <w:p>
-            <w:pPr>
-              <w:pStyle w:val="magyarazat"/>
-            </w:pPr>
-            <w:r>
-              <w:t>MNB pénzforgalmi szabályozás 2015/XII 3. bekezdés 4. pont.</w:t>
+            <w:r>
+              <w:t>nullpointerexception</w:t>
             </w:r>
           </w:p>
         </w:tc>
@@ -1580,16 +1633,8 @@
             <w:vAlign w:val="center"/>
           </w:tcPr>
           <w:p>
-            <w:pPr>
-              <w:pStyle w:val="magyarazat"/>
-            </w:pPr>
-            <w:proofErr w:type="spellStart"/>
-            <w:r>
-              <w:t>Egyenleglekérdezés</w:t>
-            </w:r>
-            <w:proofErr w:type="spellEnd"/>
-            <w:r>
-              <w:t xml:space="preserve"> ATM-nél</w:t>
+            <w:r>
+              <w:t>Egyenleglekérdezés ATM-nél</w:t>
             </w:r>
           </w:p>
         </w:tc>
@@ -1605,6 +1650,116 @@
           </w:p>
         </w:tc>
       </w:tr>
+      <w:tr>
+        <w:tc>
+          <w:tcPr>
+            <w:tcW w:w="1242" w:type="dxa"/>
+            <w:vAlign w:val="center"/>
+          </w:tcPr>
+          <w:p/>
+        </w:tc>
+        <w:tc>
+          <w:tcPr>
+            <w:tcW w:w="1560" w:type="dxa"/>
+            <w:vAlign w:val="center"/>
+          </w:tcPr>
+          <w:p/>
+        </w:tc>
+        <w:tc>
+          <w:tcPr>
+            <w:tcW w:w="1637" w:type="dxa"/>
+            <w:vAlign w:val="center"/>
+          </w:tcPr>
+          <w:p/>
+        </w:tc>
+        <w:tc>
+          <w:tcPr>
+            <w:tcW w:w="914" w:type="dxa"/>
+            <w:vAlign w:val="center"/>
+          </w:tcPr>
+          <w:p/>
+        </w:tc>
+        <w:tc>
+          <w:tcPr>
+            <w:tcW w:w="1559" w:type="dxa"/>
+            <w:vAlign w:val="center"/>
+          </w:tcPr>
+          <w:p/>
+        </w:tc>
+        <w:tc>
+          <w:tcPr>
+            <w:tcW w:w="1628" w:type="dxa"/>
+            <w:vAlign w:val="center"/>
+          </w:tcPr>
+          <w:p/>
+        </w:tc>
+        <w:tc>
+          <w:tcPr>
+            <w:tcW w:w="748" w:type="dxa"/>
+            <w:vAlign w:val="center"/>
+          </w:tcPr>
+          <w:p>
+            <w:pPr>
+              <w:pStyle w:val="magyarazat"/>
+            </w:pPr>
+          </w:p>
+        </w:tc>
+      </w:tr>
+      <w:tr>
+        <w:tc>
+          <w:tcPr>
+            <w:tcW w:w="1242" w:type="dxa"/>
+            <w:vAlign w:val="center"/>
+          </w:tcPr>
+          <w:p/>
+        </w:tc>
+        <w:tc>
+          <w:tcPr>
+            <w:tcW w:w="1560" w:type="dxa"/>
+            <w:vAlign w:val="center"/>
+          </w:tcPr>
+          <w:p/>
+        </w:tc>
+        <w:tc>
+          <w:tcPr>
+            <w:tcW w:w="1637" w:type="dxa"/>
+            <w:vAlign w:val="center"/>
+          </w:tcPr>
+          <w:p/>
+        </w:tc>
+        <w:tc>
+          <w:tcPr>
+            <w:tcW w:w="914" w:type="dxa"/>
+            <w:vAlign w:val="center"/>
+          </w:tcPr>
+          <w:p/>
+        </w:tc>
+        <w:tc>
+          <w:tcPr>
+            <w:tcW w:w="1559" w:type="dxa"/>
+            <w:vAlign w:val="center"/>
+          </w:tcPr>
+          <w:p/>
+        </w:tc>
+        <w:tc>
+          <w:tcPr>
+            <w:tcW w:w="1628" w:type="dxa"/>
+            <w:vAlign w:val="center"/>
+          </w:tcPr>
+          <w:p/>
+        </w:tc>
+        <w:tc>
+          <w:tcPr>
+            <w:tcW w:w="748" w:type="dxa"/>
+            <w:vAlign w:val="center"/>
+          </w:tcPr>
+          <w:p>
+            <w:pPr>
+              <w:pStyle w:val="magyarazat"/>
+            </w:pPr>
+          </w:p>
+        </w:tc>
+      </w:tr>
     </w:tbl>
     <w:p>
       <w:pPr>
@@ -1641,15 +1796,19 @@
         <w:pStyle w:val="magyarazat"/>
       </w:pPr>
       <w:r>
-        <w:t xml:space="preserve">[A szoftver fejlesztésével és használatával kapcsolatos számítógépes, hardveres, alapszoftveres és egyéb </w:t>
-      </w:r>
-      <w:proofErr w:type="spellStart"/>
-      <w:r>
-        <w:t>architekturális</w:t>
-      </w:r>
-      <w:proofErr w:type="spellEnd"/>
-      <w:r>
-        <w:t xml:space="preserve"> és logisztikai követelmények]</w:t>
+        <w:t>[A szoftver fejlesztésével és használatával kapcsolatos számítógépes, hardveres, alapszoftveres és egyéb architekturális és logisztikai követelmények]</w:t>
+      </w:r>
+    </w:p>
+    <w:p>
+      <w:pPr>
+        <w:pStyle w:val="magyarazat"/>
+      </w:pPr>
+      <w:r>
+        <w:rPr>
+          <w:i w:val="0"/>
+          <w:color w:val="FF0000"/>
+        </w:rPr>
+        <w:t>Zsiga</w:t>
       </w:r>
     </w:p>
     <w:tbl>
@@ -1924,7 +2083,7 @@
         <w:gridCol w:w="1303"/>
         <w:gridCol w:w="1447"/>
         <w:gridCol w:w="1123"/>
-        <w:gridCol w:w="1317"/>
+        <w:gridCol w:w="1872"/>
         <w:gridCol w:w="1434"/>
       </w:tblGrid>
       <w:tr>
@@ -2073,9 +2232,9 @@
             <w:tcW w:w="1430" w:type="dxa"/>
           </w:tcPr>
           <w:p>
-            <w:pPr>
-              <w:pStyle w:val="magyarazat"/>
-            </w:pPr>
+            <w:r>
+              <w:t>Átad1</w:t>
+            </w:r>
           </w:p>
         </w:tc>
         <w:tc>
@@ -2083,9 +2242,9 @@
             <w:tcW w:w="1303" w:type="dxa"/>
           </w:tcPr>
           <w:p>
-            <w:pPr>
-              <w:pStyle w:val="magyarazat"/>
-            </w:pPr>
+            <w:r>
+              <w:t>A telepítés egy .exe file futtatásával történik.</w:t>
+            </w:r>
           </w:p>
         </w:tc>
         <w:tc>
@@ -2093,9 +2252,13 @@
             <w:tcW w:w="1447" w:type="dxa"/>
           </w:tcPr>
           <w:p>
-            <w:pPr>
-              <w:pStyle w:val="magyarazat"/>
-            </w:pPr>
+            <w:r>
+              <w:t xml:space="preserve">Az .exe fútatásával elindul egy telepítő mely egy adott telepítési helyre létrehozza a </w:t>
+            </w:r>
+            <w:r>
+              <w:lastRenderedPageBreak/>
+              <w:t>futattható állományt.</w:t>
+            </w:r>
           </w:p>
         </w:tc>
         <w:tc>
@@ -2103,9 +2266,10 @@
             <w:tcW w:w="1123" w:type="dxa"/>
           </w:tcPr>
           <w:p>
-            <w:pPr>
-              <w:pStyle w:val="magyarazat"/>
-            </w:pPr>
+            <w:r>
+              <w:lastRenderedPageBreak/>
+              <w:t>SHOULD</w:t>
+            </w:r>
           </w:p>
         </w:tc>
         <w:tc>
@@ -2113,20 +2277,112 @@
             <w:tcW w:w="1317" w:type="dxa"/>
           </w:tcPr>
           <w:p>
-            <w:pPr>
-              <w:pStyle w:val="magyarazat"/>
-            </w:pPr>
+            <w:r>
+              <w:t>nullpointerexception</w:t>
+            </w:r>
           </w:p>
         </w:tc>
         <w:tc>
           <w:tcPr>
             <w:tcW w:w="1434" w:type="dxa"/>
           </w:tcPr>
-          <w:p>
-            <w:pPr>
-              <w:pStyle w:val="magyarazat"/>
-            </w:pPr>
-          </w:p>
+          <w:p/>
+        </w:tc>
+      </w:tr>
+      <w:tr>
+        <w:tc>
+          <w:tcPr>
+            <w:tcW w:w="1430" w:type="dxa"/>
+          </w:tcPr>
+          <w:p>
+            <w:r>
+              <w:t>Átad2</w:t>
+            </w:r>
+          </w:p>
+        </w:tc>
+        <w:tc>
+          <w:tcPr>
+            <w:tcW w:w="1303" w:type="dxa"/>
+          </w:tcPr>
+          <w:p>
+            <w:r>
+              <w:t>Az alkalmazás a .jar file-al használható</w:t>
+            </w:r>
+          </w:p>
+        </w:tc>
+        <w:tc>
+          <w:tcPr>
+            <w:tcW w:w="1447" w:type="dxa"/>
+          </w:tcPr>
+          <w:p>
+            <w:r>
+              <w:t>A .jar file-ra való dupla kattintással elindul az alkalmazás</w:t>
+            </w:r>
+          </w:p>
+        </w:tc>
+        <w:tc>
+          <w:tcPr>
+            <w:tcW w:w="1123" w:type="dxa"/>
+          </w:tcPr>
+          <w:p>
+            <w:r>
+              <w:t>SHOULD</w:t>
+            </w:r>
+          </w:p>
+        </w:tc>
+        <w:tc>
+          <w:tcPr>
+            <w:tcW w:w="1317" w:type="dxa"/>
+          </w:tcPr>
+          <w:p>
+            <w:r>
+              <w:t>nullpointerexception</w:t>
+            </w:r>
+          </w:p>
+        </w:tc>
+        <w:tc>
+          <w:tcPr>
+            <w:tcW w:w="1434" w:type="dxa"/>
+          </w:tcPr>
+          <w:p/>
+        </w:tc>
+      </w:tr>
+      <w:tr>
+        <w:tc>
+          <w:tcPr>
+            <w:tcW w:w="1430" w:type="dxa"/>
+          </w:tcPr>
+          <w:p/>
+        </w:tc>
+        <w:tc>
+          <w:tcPr>
+            <w:tcW w:w="1303" w:type="dxa"/>
+          </w:tcPr>
+          <w:p/>
+        </w:tc>
+        <w:tc>
+          <w:tcPr>
+            <w:tcW w:w="1447" w:type="dxa"/>
+          </w:tcPr>
+          <w:p/>
+        </w:tc>
+        <w:tc>
+          <w:tcPr>
+            <w:tcW w:w="1123" w:type="dxa"/>
+          </w:tcPr>
+          <w:p/>
+        </w:tc>
+        <w:tc>
+          <w:tcPr>
+            <w:tcW w:w="1317" w:type="dxa"/>
+          </w:tcPr>
+          <w:p/>
+        </w:tc>
+        <w:tc>
+          <w:tcPr>
+            <w:tcW w:w="1434" w:type="dxa"/>
+          </w:tcPr>
+          <w:p/>
         </w:tc>
       </w:tr>
     </w:tbl>
@@ -2403,35 +2659,43 @@
         <w:rPr>
           <w:rFonts w:ascii="Times New Roman" w:hAnsi="Times New Roman" w:cs="Times New Roman"/>
         </w:rPr>
-        <w:t xml:space="preserve">Lényeges </w:t>
-      </w:r>
-      <w:proofErr w:type="spellStart"/>
-      <w:r>
+        <w:t>Lényeges use-case-ek</w:t>
+      </w:r>
+    </w:p>
+    <w:p>
+      <w:pPr>
+        <w:pStyle w:val="magyarazat"/>
+      </w:pPr>
+      <w:r>
+        <w:t>[A 2.3.1-ben felsorolt követelmények közül az alapvető és fontos követelményekhez tartozó használati esetek megadása az alábbi táblázatos formában.]</w:t>
+      </w:r>
+    </w:p>
+    <w:p>
+      <w:pPr>
+        <w:pStyle w:val="magyarazat"/>
+        <w:rPr>
+          <w:color w:val="FF0000"/>
+        </w:rPr>
+      </w:pPr>
+      <w:r>
+        <w:rPr>
+          <w:color w:val="FF0000"/>
+        </w:rPr>
+        <w:t>Kornél (Zsiga, Réka után lehet)</w:t>
+      </w:r>
+    </w:p>
+    <w:p>
+      <w:pPr>
+        <w:pStyle w:val="Cmsor3"/>
         <w:rPr>
           <w:rFonts w:ascii="Times New Roman" w:hAnsi="Times New Roman" w:cs="Times New Roman"/>
         </w:rPr>
-        <w:t>use</w:t>
-      </w:r>
-      <w:proofErr w:type="spellEnd"/>
+      </w:pPr>
       <w:r>
         <w:rPr>
           <w:rFonts w:ascii="Times New Roman" w:hAnsi="Times New Roman" w:cs="Times New Roman"/>
         </w:rPr>
-        <w:t>-</w:t>
-      </w:r>
-      <w:proofErr w:type="spellStart"/>
-      <w:r>
-        <w:rPr>
-          <w:rFonts w:ascii="Times New Roman" w:hAnsi="Times New Roman" w:cs="Times New Roman"/>
-        </w:rPr>
-        <w:t>case</w:t>
-      </w:r>
-      <w:proofErr w:type="spellEnd"/>
-      <w:r>
-        <w:rPr>
-          <w:rFonts w:ascii="Times New Roman" w:hAnsi="Times New Roman" w:cs="Times New Roman"/>
-        </w:rPr>
-        <w:t>-ek</w:t>
+        <w:t>Use-case leírások</w:t>
       </w:r>
     </w:p>
     <w:p>
@@ -2439,45 +2703,7 @@
         <w:pStyle w:val="magyarazat"/>
       </w:pPr>
       <w:r>
-        <w:t>[A 2.3.1-ben felsorolt követelmények közül az alapvető és fontos követelményekhez tartozó használati esetek megadása az alábbi táblázatos formában.]</w:t>
-      </w:r>
-    </w:p>
-    <w:p>
-      <w:pPr>
-        <w:pStyle w:val="Cmsor3"/>
-        <w:rPr>
-          <w:rFonts w:ascii="Times New Roman" w:hAnsi="Times New Roman" w:cs="Times New Roman"/>
-        </w:rPr>
-      </w:pPr>
-      <w:proofErr w:type="spellStart"/>
-      <w:r>
-        <w:rPr>
-          <w:rFonts w:ascii="Times New Roman" w:hAnsi="Times New Roman" w:cs="Times New Roman"/>
-        </w:rPr>
-        <w:t>Use-case</w:t>
-      </w:r>
-      <w:proofErr w:type="spellEnd"/>
-      <w:r>
-        <w:rPr>
-          <w:rFonts w:ascii="Times New Roman" w:hAnsi="Times New Roman" w:cs="Times New Roman"/>
-        </w:rPr>
-        <w:t xml:space="preserve"> leírások</w:t>
-      </w:r>
-    </w:p>
-    <w:p>
-      <w:pPr>
-        <w:pStyle w:val="magyarazat"/>
-      </w:pPr>
-      <w:r>
-        <w:t xml:space="preserve">[Minden </w:t>
-      </w:r>
-      <w:proofErr w:type="spellStart"/>
-      <w:r>
-        <w:t>use-case-hez</w:t>
-      </w:r>
-      <w:proofErr w:type="spellEnd"/>
-      <w:r>
-        <w:t xml:space="preserve"> külön]</w:t>
+        <w:t>[Minden use-case-hez külön]</w:t>
       </w:r>
     </w:p>
     <w:p/>
@@ -2515,19 +2741,11 @@
                 <w:b/>
               </w:rPr>
             </w:pPr>
-            <w:proofErr w:type="spellStart"/>
-            <w:r>
-              <w:rPr>
-                <w:b/>
-              </w:rPr>
-              <w:t>Use-case</w:t>
-            </w:r>
-            <w:proofErr w:type="spellEnd"/>
-            <w:r>
-              <w:rPr>
-                <w:b/>
-              </w:rPr>
-              <w:t xml:space="preserve"> neve</w:t>
+            <w:r>
+              <w:rPr>
+                <w:b/>
+              </w:rPr>
+              <w:t>Use-case neve</w:t>
             </w:r>
           </w:p>
         </w:tc>
@@ -2538,7 +2756,11 @@
               <w:bottom w:val="double" w:sz="4" w:space="0" w:color="auto"/>
             </w:tcBorders>
           </w:tcPr>
-          <w:p/>
+          <w:p>
+            <w:r>
+              <w:t>Főmenü használata</w:t>
+            </w:r>
+          </w:p>
         </w:tc>
       </w:tr>
       <w:tr>
@@ -2590,21 +2812,23 @@
                 <w:b/>
               </w:rPr>
             </w:pPr>
-            <w:proofErr w:type="spellStart"/>
             <w:r>
               <w:rPr>
                 <w:b/>
               </w:rPr>
               <w:t>Aktorok</w:t>
             </w:r>
-            <w:proofErr w:type="spellEnd"/>
           </w:p>
         </w:tc>
         <w:tc>
           <w:tcPr>
             <w:tcW w:w="6178" w:type="dxa"/>
           </w:tcPr>
-          <w:p/>
+          <w:p>
+            <w:r>
+              <w:t>játék indítója</w:t>
+            </w:r>
+          </w:p>
         </w:tc>
       </w:tr>
       <w:tr>
@@ -2637,30 +2861,631 @@
         </w:tc>
       </w:tr>
     </w:tbl>
+    <w:p/>
+    <w:tbl>
+      <w:tblPr>
+        <w:tblW w:w="0" w:type="auto"/>
+        <w:tblBorders>
+          <w:top w:val="single" w:sz="4" w:space="0" w:color="auto"/>
+          <w:left w:val="single" w:sz="4" w:space="0" w:color="auto"/>
+          <w:bottom w:val="single" w:sz="4" w:space="0" w:color="auto"/>
+          <w:right w:val="single" w:sz="4" w:space="0" w:color="auto"/>
+          <w:insideH w:val="single" w:sz="4" w:space="0" w:color="auto"/>
+          <w:insideV w:val="single" w:sz="4" w:space="0" w:color="auto"/>
+        </w:tblBorders>
+        <w:tblLook w:val="01E0" w:firstRow="1" w:lastRow="1" w:firstColumn="1" w:lastColumn="1" w:noHBand="0" w:noVBand="0"/>
+      </w:tblPr>
+      <w:tblGrid>
+        <w:gridCol w:w="2785"/>
+        <w:gridCol w:w="6178"/>
+      </w:tblGrid>
+      <w:tr>
+        <w:trPr>
+          <w:trHeight w:val="272"/>
+        </w:trPr>
+        <w:tc>
+          <w:tcPr>
+            <w:tcW w:w="2785" w:type="dxa"/>
+            <w:tcBorders>
+              <w:bottom w:val="double" w:sz="4" w:space="0" w:color="auto"/>
+            </w:tcBorders>
+          </w:tcPr>
+          <w:p>
+            <w:pPr>
+              <w:rPr>
+                <w:b/>
+              </w:rPr>
+            </w:pPr>
+            <w:r>
+              <w:rPr>
+                <w:b/>
+              </w:rPr>
+              <w:t>Use-case neve</w:t>
+            </w:r>
+          </w:p>
+        </w:tc>
+        <w:tc>
+          <w:tcPr>
+            <w:tcW w:w="6178" w:type="dxa"/>
+            <w:tcBorders>
+              <w:bottom w:val="double" w:sz="4" w:space="0" w:color="auto"/>
+            </w:tcBorders>
+          </w:tcPr>
+          <w:p>
+            <w:r>
+              <w:t>Játék egy körben</w:t>
+            </w:r>
+          </w:p>
+        </w:tc>
+      </w:tr>
+      <w:tr>
+        <w:trPr>
+          <w:trHeight w:val="257"/>
+        </w:trPr>
+        <w:tc>
+          <w:tcPr>
+            <w:tcW w:w="2785" w:type="dxa"/>
+            <w:tcBorders>
+              <w:top w:val="double" w:sz="4" w:space="0" w:color="auto"/>
+            </w:tcBorders>
+          </w:tcPr>
+          <w:p>
+            <w:pPr>
+              <w:rPr>
+                <w:b/>
+              </w:rPr>
+            </w:pPr>
+            <w:r>
+              <w:rPr>
+                <w:b/>
+              </w:rPr>
+              <w:t>Rövid leírás</w:t>
+            </w:r>
+          </w:p>
+        </w:tc>
+        <w:tc>
+          <w:tcPr>
+            <w:tcW w:w="6178" w:type="dxa"/>
+            <w:tcBorders>
+              <w:top w:val="double" w:sz="4" w:space="0" w:color="auto"/>
+            </w:tcBorders>
+          </w:tcPr>
+          <w:p/>
+        </w:tc>
+      </w:tr>
+      <w:tr>
+        <w:trPr>
+          <w:trHeight w:val="272"/>
+        </w:trPr>
+        <w:tc>
+          <w:tcPr>
+            <w:tcW w:w="2785" w:type="dxa"/>
+          </w:tcPr>
+          <w:p>
+            <w:pPr>
+              <w:rPr>
+                <w:b/>
+              </w:rPr>
+            </w:pPr>
+            <w:r>
+              <w:rPr>
+                <w:b/>
+              </w:rPr>
+              <w:t>Aktorok</w:t>
+            </w:r>
+          </w:p>
+        </w:tc>
+        <w:tc>
+          <w:tcPr>
+            <w:tcW w:w="6178" w:type="dxa"/>
+          </w:tcPr>
+          <w:p>
+            <w:r>
+              <w:t>játékosok (gombák, rovarok)</w:t>
+            </w:r>
+          </w:p>
+        </w:tc>
+      </w:tr>
+      <w:tr>
+        <w:trPr>
+          <w:trHeight w:val="287"/>
+        </w:trPr>
+        <w:tc>
+          <w:tcPr>
+            <w:tcW w:w="2785" w:type="dxa"/>
+          </w:tcPr>
+          <w:p>
+            <w:pPr>
+              <w:rPr>
+                <w:b/>
+              </w:rPr>
+            </w:pPr>
+            <w:r>
+              <w:rPr>
+                <w:b/>
+              </w:rPr>
+              <w:t>Forgatókönyv</w:t>
+            </w:r>
+          </w:p>
+        </w:tc>
+        <w:tc>
+          <w:tcPr>
+            <w:tcW w:w="6178" w:type="dxa"/>
+          </w:tcPr>
+          <w:p/>
+        </w:tc>
+      </w:tr>
+    </w:tbl>
+    <w:p/>
+    <w:tbl>
+      <w:tblPr>
+        <w:tblW w:w="0" w:type="auto"/>
+        <w:tblBorders>
+          <w:top w:val="single" w:sz="4" w:space="0" w:color="auto"/>
+          <w:left w:val="single" w:sz="4" w:space="0" w:color="auto"/>
+          <w:bottom w:val="single" w:sz="4" w:space="0" w:color="auto"/>
+          <w:right w:val="single" w:sz="4" w:space="0" w:color="auto"/>
+          <w:insideH w:val="single" w:sz="4" w:space="0" w:color="auto"/>
+          <w:insideV w:val="single" w:sz="4" w:space="0" w:color="auto"/>
+        </w:tblBorders>
+        <w:tblLook w:val="01E0" w:firstRow="1" w:lastRow="1" w:firstColumn="1" w:lastColumn="1" w:noHBand="0" w:noVBand="0"/>
+      </w:tblPr>
+      <w:tblGrid>
+        <w:gridCol w:w="2785"/>
+        <w:gridCol w:w="6178"/>
+      </w:tblGrid>
+      <w:tr>
+        <w:trPr>
+          <w:trHeight w:val="272"/>
+        </w:trPr>
+        <w:tc>
+          <w:tcPr>
+            <w:tcW w:w="2785" w:type="dxa"/>
+            <w:tcBorders>
+              <w:bottom w:val="double" w:sz="4" w:space="0" w:color="auto"/>
+            </w:tcBorders>
+          </w:tcPr>
+          <w:p>
+            <w:pPr>
+              <w:rPr>
+                <w:b/>
+              </w:rPr>
+            </w:pPr>
+            <w:r>
+              <w:rPr>
+                <w:b/>
+              </w:rPr>
+              <w:t>Use-case neve</w:t>
+            </w:r>
+          </w:p>
+        </w:tc>
+        <w:tc>
+          <w:tcPr>
+            <w:tcW w:w="6178" w:type="dxa"/>
+            <w:tcBorders>
+              <w:bottom w:val="double" w:sz="4" w:space="0" w:color="auto"/>
+            </w:tcBorders>
+          </w:tcPr>
+          <w:p>
+            <w:r>
+              <w:t>Pause menü használata</w:t>
+            </w:r>
+          </w:p>
+        </w:tc>
+      </w:tr>
+      <w:tr>
+        <w:trPr>
+          <w:trHeight w:val="257"/>
+        </w:trPr>
+        <w:tc>
+          <w:tcPr>
+            <w:tcW w:w="2785" w:type="dxa"/>
+            <w:tcBorders>
+              <w:top w:val="double" w:sz="4" w:space="0" w:color="auto"/>
+            </w:tcBorders>
+          </w:tcPr>
+          <w:p>
+            <w:pPr>
+              <w:rPr>
+                <w:b/>
+              </w:rPr>
+            </w:pPr>
+            <w:r>
+              <w:rPr>
+                <w:b/>
+              </w:rPr>
+              <w:t>Rövid leírás</w:t>
+            </w:r>
+          </w:p>
+        </w:tc>
+        <w:tc>
+          <w:tcPr>
+            <w:tcW w:w="6178" w:type="dxa"/>
+            <w:tcBorders>
+              <w:top w:val="double" w:sz="4" w:space="0" w:color="auto"/>
+            </w:tcBorders>
+          </w:tcPr>
+          <w:p/>
+        </w:tc>
+      </w:tr>
+      <w:tr>
+        <w:trPr>
+          <w:trHeight w:val="272"/>
+        </w:trPr>
+        <w:tc>
+          <w:tcPr>
+            <w:tcW w:w="2785" w:type="dxa"/>
+          </w:tcPr>
+          <w:p>
+            <w:pPr>
+              <w:rPr>
+                <w:b/>
+              </w:rPr>
+            </w:pPr>
+            <w:r>
+              <w:rPr>
+                <w:b/>
+              </w:rPr>
+              <w:t>Aktorok</w:t>
+            </w:r>
+          </w:p>
+        </w:tc>
+        <w:tc>
+          <w:tcPr>
+            <w:tcW w:w="6178" w:type="dxa"/>
+          </w:tcPr>
+          <w:p/>
+        </w:tc>
+      </w:tr>
+      <w:tr>
+        <w:trPr>
+          <w:trHeight w:val="287"/>
+        </w:trPr>
+        <w:tc>
+          <w:tcPr>
+            <w:tcW w:w="2785" w:type="dxa"/>
+          </w:tcPr>
+          <w:p>
+            <w:pPr>
+              <w:rPr>
+                <w:b/>
+              </w:rPr>
+            </w:pPr>
+            <w:r>
+              <w:rPr>
+                <w:b/>
+              </w:rPr>
+              <w:t>Forgatókönyv</w:t>
+            </w:r>
+          </w:p>
+        </w:tc>
+        <w:tc>
+          <w:tcPr>
+            <w:tcW w:w="6178" w:type="dxa"/>
+          </w:tcPr>
+          <w:p/>
+        </w:tc>
+      </w:tr>
+    </w:tbl>
+    <w:p/>
+    <w:tbl>
+      <w:tblPr>
+        <w:tblW w:w="0" w:type="auto"/>
+        <w:tblBorders>
+          <w:top w:val="single" w:sz="4" w:space="0" w:color="auto"/>
+          <w:left w:val="single" w:sz="4" w:space="0" w:color="auto"/>
+          <w:bottom w:val="single" w:sz="4" w:space="0" w:color="auto"/>
+          <w:right w:val="single" w:sz="4" w:space="0" w:color="auto"/>
+          <w:insideH w:val="single" w:sz="4" w:space="0" w:color="auto"/>
+          <w:insideV w:val="single" w:sz="4" w:space="0" w:color="auto"/>
+        </w:tblBorders>
+        <w:tblLook w:val="01E0" w:firstRow="1" w:lastRow="1" w:firstColumn="1" w:lastColumn="1" w:noHBand="0" w:noVBand="0"/>
+      </w:tblPr>
+      <w:tblGrid>
+        <w:gridCol w:w="2785"/>
+        <w:gridCol w:w="6178"/>
+      </w:tblGrid>
+      <w:tr>
+        <w:trPr>
+          <w:trHeight w:val="272"/>
+        </w:trPr>
+        <w:tc>
+          <w:tcPr>
+            <w:tcW w:w="2785" w:type="dxa"/>
+            <w:tcBorders>
+              <w:bottom w:val="double" w:sz="4" w:space="0" w:color="auto"/>
+            </w:tcBorders>
+          </w:tcPr>
+          <w:p>
+            <w:pPr>
+              <w:rPr>
+                <w:b/>
+              </w:rPr>
+            </w:pPr>
+            <w:r>
+              <w:rPr>
+                <w:b/>
+              </w:rPr>
+              <w:t>Use-case neve</w:t>
+            </w:r>
+          </w:p>
+        </w:tc>
+        <w:tc>
+          <w:tcPr>
+            <w:tcW w:w="6178" w:type="dxa"/>
+            <w:tcBorders>
+              <w:bottom w:val="double" w:sz="4" w:space="0" w:color="auto"/>
+            </w:tcBorders>
+          </w:tcPr>
+          <w:p/>
+        </w:tc>
+      </w:tr>
+      <w:tr>
+        <w:trPr>
+          <w:trHeight w:val="257"/>
+        </w:trPr>
+        <w:tc>
+          <w:tcPr>
+            <w:tcW w:w="2785" w:type="dxa"/>
+            <w:tcBorders>
+              <w:top w:val="double" w:sz="4" w:space="0" w:color="auto"/>
+            </w:tcBorders>
+          </w:tcPr>
+          <w:p>
+            <w:pPr>
+              <w:rPr>
+                <w:b/>
+              </w:rPr>
+            </w:pPr>
+            <w:r>
+              <w:rPr>
+                <w:b/>
+              </w:rPr>
+              <w:t>Rövid leírás</w:t>
+            </w:r>
+          </w:p>
+        </w:tc>
+        <w:tc>
+          <w:tcPr>
+            <w:tcW w:w="6178" w:type="dxa"/>
+            <w:tcBorders>
+              <w:top w:val="double" w:sz="4" w:space="0" w:color="auto"/>
+            </w:tcBorders>
+          </w:tcPr>
+          <w:p/>
+        </w:tc>
+      </w:tr>
+      <w:tr>
+        <w:trPr>
+          <w:trHeight w:val="272"/>
+        </w:trPr>
+        <w:tc>
+          <w:tcPr>
+            <w:tcW w:w="2785" w:type="dxa"/>
+          </w:tcPr>
+          <w:p>
+            <w:pPr>
+              <w:rPr>
+                <w:b/>
+              </w:rPr>
+            </w:pPr>
+            <w:r>
+              <w:rPr>
+                <w:b/>
+              </w:rPr>
+              <w:t>Aktorok</w:t>
+            </w:r>
+          </w:p>
+        </w:tc>
+        <w:tc>
+          <w:tcPr>
+            <w:tcW w:w="6178" w:type="dxa"/>
+          </w:tcPr>
+          <w:p/>
+        </w:tc>
+      </w:tr>
+      <w:tr>
+        <w:trPr>
+          <w:trHeight w:val="287"/>
+        </w:trPr>
+        <w:tc>
+          <w:tcPr>
+            <w:tcW w:w="2785" w:type="dxa"/>
+          </w:tcPr>
+          <w:p>
+            <w:pPr>
+              <w:rPr>
+                <w:b/>
+              </w:rPr>
+            </w:pPr>
+            <w:r>
+              <w:rPr>
+                <w:b/>
+              </w:rPr>
+              <w:t>Forgatókönyv</w:t>
+            </w:r>
+          </w:p>
+        </w:tc>
+        <w:tc>
+          <w:tcPr>
+            <w:tcW w:w="6178" w:type="dxa"/>
+          </w:tcPr>
+          <w:p/>
+        </w:tc>
+      </w:tr>
+    </w:tbl>
+    <w:p/>
     <w:p>
       <w:pPr>
         <w:pStyle w:val="Cmsor3"/>
+        <w:numPr>
+          <w:ilvl w:val="0"/>
+          <w:numId w:val="0"/>
+        </w:numPr>
         <w:rPr>
           <w:rFonts w:ascii="Times New Roman" w:hAnsi="Times New Roman" w:cs="Times New Roman"/>
         </w:rPr>
       </w:pPr>
-      <w:proofErr w:type="spellStart"/>
       <w:r>
         <w:rPr>
           <w:rFonts w:ascii="Times New Roman" w:hAnsi="Times New Roman" w:cs="Times New Roman"/>
         </w:rPr>
         <w:lastRenderedPageBreak/>
-        <w:t>Use-case</w:t>
-      </w:r>
-      <w:proofErr w:type="spellEnd"/>
-      <w:r>
+        <w:t>Use-case diagram</w:t>
+      </w:r>
+    </w:p>
+    <w:p>
+      <w:pPr>
+        <w:jc w:val="center"/>
+      </w:pPr>
+      <w:r>
+        <w:drawing>
+          <wp:inline distT="0" distB="0" distL="0" distR="0" wp14:anchorId="210D22D5" wp14:editId="714363C9">
+            <wp:extent cx="2568272" cy="1199508"/>
+            <wp:effectExtent l="0" t="0" r="3810" b="1270"/>
+            <wp:docPr id="286127728" name="Kép 1" descr="A képen szöveg, diagram, képernyőkép, sor látható&#10;&#10;Előfordulhat, hogy a mesterséges intelligencia által létrehozott tartalom helytelen."/>
+            <wp:cNvGraphicFramePr>
+              <a:graphicFrameLocks xmlns:a="http://schemas.openxmlformats.org/drawingml/2006/main" noChangeAspect="1"/>
+            </wp:cNvGraphicFramePr>
+            <a:graphic xmlns:a="http://schemas.openxmlformats.org/drawingml/2006/main">
+              <a:graphicData uri="http://schemas.openxmlformats.org/drawingml/2006/picture">
+                <pic:pic xmlns:pic="http://schemas.openxmlformats.org/drawingml/2006/picture">
+                  <pic:nvPicPr>
+                    <pic:cNvPr id="286127728" name="Kép 1" descr="A képen szöveg, diagram, képernyőkép, sor látható&#10;&#10;Előfordulhat, hogy a mesterséges intelligencia által létrehozott tartalom helytelen."/>
+                    <pic:cNvPicPr/>
+                  </pic:nvPicPr>
+                  <pic:blipFill>
+                    <a:blip r:embed="rId5"/>
+                    <a:stretch>
+                      <a:fillRect/>
+                    </a:stretch>
+                  </pic:blipFill>
+                  <pic:spPr>
+                    <a:xfrm>
+                      <a:off x="0" y="0"/>
+                      <a:ext cx="2575759" cy="1203005"/>
+                    </a:xfrm>
+                    <a:prstGeom prst="rect">
+                      <a:avLst/>
+                    </a:prstGeom>
+                  </pic:spPr>
+                </pic:pic>
+              </a:graphicData>
+            </a:graphic>
+          </wp:inline>
+        </w:drawing>
+      </w:r>
+      <w:r>
+        <w:drawing>
+          <wp:inline distT="0" distB="0" distL="0" distR="0" wp14:anchorId="18D14669" wp14:editId="1E0CA5AD">
+            <wp:extent cx="3093058" cy="2255839"/>
+            <wp:effectExtent l="0" t="0" r="0" b="0"/>
+            <wp:docPr id="739351823" name="Kép 1" descr="A képen szöveg, képernyőkép, képernyő, Betűtípus látható&#10;&#10;Előfordulhat, hogy a mesterséges intelligencia által létrehozott tartalom helytelen."/>
+            <wp:cNvGraphicFramePr>
+              <a:graphicFrameLocks xmlns:a="http://schemas.openxmlformats.org/drawingml/2006/main" noChangeAspect="1"/>
+            </wp:cNvGraphicFramePr>
+            <a:graphic xmlns:a="http://schemas.openxmlformats.org/drawingml/2006/main">
+              <a:graphicData uri="http://schemas.openxmlformats.org/drawingml/2006/picture">
+                <pic:pic xmlns:pic="http://schemas.openxmlformats.org/drawingml/2006/picture">
+                  <pic:nvPicPr>
+                    <pic:cNvPr id="739351823" name="Kép 1" descr="A képen szöveg, képernyőkép, képernyő, Betűtípus látható&#10;&#10;Előfordulhat, hogy a mesterséges intelligencia által létrehozott tartalom helytelen."/>
+                    <pic:cNvPicPr/>
+                  </pic:nvPicPr>
+                  <pic:blipFill>
+                    <a:blip r:embed="rId6"/>
+                    <a:stretch>
+                      <a:fillRect/>
+                    </a:stretch>
+                  </pic:blipFill>
+                  <pic:spPr>
+                    <a:xfrm>
+                      <a:off x="0" y="0"/>
+                      <a:ext cx="3103831" cy="2263696"/>
+                    </a:xfrm>
+                    <a:prstGeom prst="rect">
+                      <a:avLst/>
+                    </a:prstGeom>
+                  </pic:spPr>
+                </pic:pic>
+              </a:graphicData>
+            </a:graphic>
+          </wp:inline>
+        </w:drawing>
+      </w:r>
+      <w:r>
+        <w:drawing>
+          <wp:inline distT="0" distB="0" distL="0" distR="0" wp14:anchorId="3A4B5EC8" wp14:editId="5B912B7D">
+            <wp:extent cx="4858247" cy="2363790"/>
+            <wp:effectExtent l="0" t="0" r="0" b="0"/>
+            <wp:docPr id="509576105" name="Kép 1" descr="A képen szöveg, képernyőkép, diagram, sor látható&#10;&#10;Előfordulhat, hogy a mesterséges intelligencia által létrehozott tartalom helytelen."/>
+            <wp:cNvGraphicFramePr>
+              <a:graphicFrameLocks xmlns:a="http://schemas.openxmlformats.org/drawingml/2006/main" noChangeAspect="1"/>
+            </wp:cNvGraphicFramePr>
+            <a:graphic xmlns:a="http://schemas.openxmlformats.org/drawingml/2006/main">
+              <a:graphicData uri="http://schemas.openxmlformats.org/drawingml/2006/picture">
+                <pic:pic xmlns:pic="http://schemas.openxmlformats.org/drawingml/2006/picture">
+                  <pic:nvPicPr>
+                    <pic:cNvPr id="509576105" name="Kép 1" descr="A képen szöveg, képernyőkép, diagram, sor látható&#10;&#10;Előfordulhat, hogy a mesterséges intelligencia által létrehozott tartalom helytelen."/>
+                    <pic:cNvPicPr/>
+                  </pic:nvPicPr>
+                  <pic:blipFill>
+                    <a:blip r:embed="rId7"/>
+                    <a:stretch>
+                      <a:fillRect/>
+                    </a:stretch>
+                  </pic:blipFill>
+                  <pic:spPr>
+                    <a:xfrm>
+                      <a:off x="0" y="0"/>
+                      <a:ext cx="4880017" cy="2374382"/>
+                    </a:xfrm>
+                    <a:prstGeom prst="rect">
+                      <a:avLst/>
+                    </a:prstGeom>
+                  </pic:spPr>
+                </pic:pic>
+              </a:graphicData>
+            </a:graphic>
+          </wp:inline>
+        </w:drawing>
+      </w:r>
+    </w:p>
+    <w:p/>
+    <w:p>
+      <w:pPr>
+        <w:pStyle w:val="Cmsor2"/>
         <w:rPr>
           <w:rFonts w:ascii="Times New Roman" w:hAnsi="Times New Roman" w:cs="Times New Roman"/>
         </w:rPr>
-        <w:t xml:space="preserve"> diagram</w:t>
-      </w:r>
-    </w:p>
-    <w:p/>
+      </w:pPr>
+      <w:r>
+        <w:rPr>
+          <w:rFonts w:ascii="Times New Roman" w:hAnsi="Times New Roman" w:cs="Times New Roman"/>
+        </w:rPr>
+        <w:t>Szótár</w:t>
+      </w:r>
+    </w:p>
+    <w:p>
+      <w:pPr>
+        <w:pStyle w:val="magyarazat"/>
+      </w:pPr>
+      <w:r>
+        <w:t>[A szótár a követelmények alapján készítendő fejezet. Egy szótári bejegyzés definiálásához csak más szótári bejegyzések és köznapi – a feladattól független – fogalmak használhatók fel. A szótár mérete kb. 1-2 oldal legyen. A bejegyzések legyenek ABC sorrendben!]</w:t>
+      </w:r>
+    </w:p>
+    <w:p>
+      <w:pPr>
+        <w:rPr>
+          <w:color w:val="FF0000"/>
+        </w:rPr>
+      </w:pPr>
+      <w:r>
+        <w:rPr>
+          <w:color w:val="FF0000"/>
+        </w:rPr>
+        <w:t>Majd a végén.</w:t>
+      </w:r>
+    </w:p>
     <w:p>
       <w:pPr>
         <w:pStyle w:val="Cmsor2"/>
@@ -2672,7 +3497,7 @@
         <w:rPr>
           <w:rFonts w:ascii="Times New Roman" w:hAnsi="Times New Roman" w:cs="Times New Roman"/>
         </w:rPr>
-        <w:t>Szótár</w:t>
+        <w:t>Projekt terv</w:t>
       </w:r>
     </w:p>
     <w:p>
@@ -2680,40 +3505,96 @@
         <w:pStyle w:val="magyarazat"/>
       </w:pPr>
       <w:r>
-        <w:t>[A szótár a követelmények alapján készítendő fejezet. Egy szótári bejegyzés definiálásához csak más szótári bejegyzések és köznapi – a feladattól független – fogalmak használhatók fel. A szótár mérete kb. 1-2 oldal legyen. A bejegyzések legyenek ABC sorrendben!]</w:t>
-      </w:r>
-    </w:p>
-    <w:p>
-      <w:pPr>
-        <w:pStyle w:val="Cmsor2"/>
-        <w:rPr>
-          <w:rFonts w:ascii="Times New Roman" w:hAnsi="Times New Roman" w:cs="Times New Roman"/>
-        </w:rPr>
-      </w:pPr>
-      <w:r>
-        <w:rPr>
-          <w:rFonts w:ascii="Times New Roman" w:hAnsi="Times New Roman" w:cs="Times New Roman"/>
-        </w:rPr>
-        <w:t>Projekt terv</w:t>
-      </w:r>
-    </w:p>
-    <w:p>
-      <w:pPr>
-        <w:pStyle w:val="magyarazat"/>
-      </w:pPr>
-      <w:r>
-        <w:t xml:space="preserve">[Tartalmaznia kell a projekt végrehajtásának lépéseit, a lépések, eredmények határidejét, az egyes feladatok elvégzéséért felelős személyek nevét és beosztását, a szükséges </w:t>
-      </w:r>
-      <w:proofErr w:type="gramStart"/>
-      <w:r>
-        <w:t>erőforrásokat,</w:t>
-      </w:r>
-      <w:proofErr w:type="gramEnd"/>
-      <w:r>
-        <w:t xml:space="preserve"> stb. Meg kell adni a csoportmunkát támogató eszközöket, a választott technikákat! Definiálni kell, hogy hogyan történik a dokumentumok és a forráskód megosztása!]</w:t>
-      </w:r>
-    </w:p>
-    <w:p/>
+        <w:t>[Tartalmaznia kell a projekt végrehajtásának lépéseit, a lépések, eredmények határidejét, az egyes feladatok elvégzéséért felelős személyek nevét és beosztását, a szükséges erőforrásokat, stb. Meg kell adni a csoportmunkát támogató eszközöket, a választott technikákat! Definiálni kell, hogy hogyan történik a dokumentumok és a forráskód megosztása!]</w:t>
+      </w:r>
+    </w:p>
+    <w:p>
+      <w:pPr>
+        <w:rPr>
+          <w:i/>
+          <w:color w:val="FF0000"/>
+        </w:rPr>
+      </w:pPr>
+      <w:r>
+        <w:rPr>
+          <w:i/>
+          <w:color w:val="FF0000"/>
+        </w:rPr>
+        <w:t>Kornél (kicsit még rágódom rajta)</w:t>
+      </w:r>
+    </w:p>
+    <w:p>
+      <w:pPr>
+        <w:pStyle w:val="Listaszerbekezds"/>
+        <w:numPr>
+          <w:ilvl w:val="0"/>
+          <w:numId w:val="5"/>
+        </w:numPr>
+      </w:pPr>
+      <w:r>
+        <w:t>Lépés Követelmények elkészítése:</w:t>
+      </w:r>
+    </w:p>
+    <w:p>
+      <w:pPr>
+        <w:pStyle w:val="Listaszerbekezds"/>
+        <w:numPr>
+          <w:ilvl w:val="0"/>
+          <w:numId w:val="5"/>
+        </w:numPr>
+      </w:pPr>
+      <w:r>
+        <w:t>Lépés: Prototípus elkészítése</w:t>
+      </w:r>
+    </w:p>
+    <w:p>
+      <w:pPr>
+        <w:pStyle w:val="Listaszerbekezds"/>
+        <w:numPr>
+          <w:ilvl w:val="0"/>
+          <w:numId w:val="5"/>
+        </w:numPr>
+      </w:pPr>
+      <w:r>
+        <w:t>Lépés: GUI elkészítése</w:t>
+      </w:r>
+    </w:p>
+    <w:p>
+      <w:pPr>
+        <w:pStyle w:val="Listaszerbekezds"/>
+        <w:numPr>
+          <w:ilvl w:val="0"/>
+          <w:numId w:val="5"/>
+        </w:numPr>
+      </w:pPr>
+      <w:r>
+        <w:t>Lépés: Tesztelés:</w:t>
+      </w:r>
+    </w:p>
+    <w:p>
+      <w:pPr>
+        <w:ind w:left="360"/>
+      </w:pPr>
+      <w:r>
+        <w:t>Köztes lépések: review-k, határidők tartása, kordinálás</w:t>
+      </w:r>
+    </w:p>
+    <w:p>
+      <w:r>
+        <w:t>A feladatok kezelése állapotaik nyilvántartása a trello felületén történik. Mindenkinek van saját kanban táblája amin az éppen aktuális munkafolyamtok látszódnak. Ezen felül van egy központi/közös tábla a még nem kiosztott vagy megbeszélést igénylő munkákhoz.</w:t>
+      </w:r>
+    </w:p>
+    <w:p>
+      <w:r>
+        <w:t>A kód verziókezelését a git teszi lehetőve melyet a github szolgáltatásán keresztül elérhető és szerkeszthető a csapattagok számára.</w:t>
+      </w:r>
+    </w:p>
+    <w:p>
+      <w:r>
+        <w:lastRenderedPageBreak/>
+        <w:t>Az általános kommunikáció a messenger alkalmazásban egy erre létrehozott csoportban történik.</w:t>
+      </w:r>
+    </w:p>
     <w:p>
       <w:pPr>
         <w:pStyle w:val="Cmsor2"/>
@@ -2780,27 +3661,7 @@
           <w:color w:val="0070C0"/>
           <w:lang w:bidi="he-IL"/>
         </w:rPr>
-        <w:t xml:space="preserve">A </w:t>
-      </w:r>
-      <w:proofErr w:type="gramStart"/>
-      <w:r>
-        <w:rPr>
-          <w:i/>
-          <w:iCs/>
-          <w:color w:val="0070C0"/>
-          <w:lang w:bidi="he-IL"/>
-        </w:rPr>
-        <w:t>napló bejegyzésekből</w:t>
-      </w:r>
-      <w:proofErr w:type="gramEnd"/>
-      <w:r>
-        <w:rPr>
-          <w:i/>
-          <w:iCs/>
-          <w:color w:val="0070C0"/>
-          <w:lang w:bidi="he-IL"/>
-        </w:rPr>
-        <w:t xml:space="preserve"> áll. Minden bejegyzésnek tartalmaznia kell:</w:t>
+        <w:t>A napló bejegyzésekből áll. Minden bejegyzésnek tartalmaznia kell:</w:t>
       </w:r>
     </w:p>
     <w:p>
@@ -3095,32 +3956,51 @@
           </w:tcPr>
           <w:p>
             <w:r>
-              <w:t>2010.03.21. 18:00</w:t>
-            </w:r>
-          </w:p>
-        </w:tc>
-        <w:tc>
-          <w:tcPr>
-            <w:tcW w:w="2214" w:type="dxa"/>
-          </w:tcPr>
-          <w:p>
-            <w:r>
-              <w:t>2,5 óra</w:t>
-            </w:r>
-          </w:p>
-        </w:tc>
-        <w:tc>
-          <w:tcPr>
-            <w:tcW w:w="2214" w:type="dxa"/>
-          </w:tcPr>
-          <w:p>
-            <w:r>
-              <w:t>Horváth</w:t>
-            </w:r>
-          </w:p>
-          <w:p>
-            <w:r>
-              <w:t>Németh</w:t>
+              <w:t>2010.03.</w:t>
+            </w:r>
+            <w:r>
+              <w:t>10</w:t>
+            </w:r>
+            <w:r>
+              <w:t>. 18:00</w:t>
+            </w:r>
+          </w:p>
+        </w:tc>
+        <w:tc>
+          <w:tcPr>
+            <w:tcW w:w="2214" w:type="dxa"/>
+          </w:tcPr>
+          <w:p>
+            <w:r>
+              <w:t>1</w:t>
+            </w:r>
+            <w:r>
+              <w:t xml:space="preserve"> óra</w:t>
+            </w:r>
+          </w:p>
+        </w:tc>
+        <w:tc>
+          <w:tcPr>
+            <w:tcW w:w="2214" w:type="dxa"/>
+          </w:tcPr>
+          <w:p>
+            <w:r>
+              <w:t>Fórián</w:t>
+            </w:r>
+          </w:p>
+          <w:p>
+            <w:r>
+              <w:t>Gyárfás</w:t>
+            </w:r>
+          </w:p>
+          <w:p>
+            <w:r>
+              <w:t>Kemecsei</w:t>
+            </w:r>
+          </w:p>
+          <w:p>
+            <w:r>
+              <w:t>Kuzmin</w:t>
             </w:r>
           </w:p>
           <w:p>
@@ -3128,40 +4008,17 @@
               <w:t>Tóth</w:t>
             </w:r>
           </w:p>
-          <w:p>
-            <w:r>
-              <w:t>Oláh</w:t>
-            </w:r>
-          </w:p>
-        </w:tc>
-        <w:tc>
-          <w:tcPr>
-            <w:tcW w:w="2214" w:type="dxa"/>
-          </w:tcPr>
-          <w:p>
-            <w:r>
-              <w:t>Értekezlet.</w:t>
-            </w:r>
-          </w:p>
-          <w:p>
-            <w:r>
-              <w:t xml:space="preserve">Döntés: Horváth elkészíti az osztálydiagramot, Oláh </w:t>
-            </w:r>
-            <w:proofErr w:type="gramStart"/>
-            <w:r>
-              <w:t>a</w:t>
-            </w:r>
-            <w:proofErr w:type="gramEnd"/>
-            <w:r>
-              <w:t xml:space="preserve"> </w:t>
-            </w:r>
-            <w:proofErr w:type="spellStart"/>
-            <w:r>
-              <w:t>use-case</w:t>
-            </w:r>
-            <w:proofErr w:type="spellEnd"/>
-            <w:r>
-              <w:t xml:space="preserve"> leírásokat.</w:t>
+        </w:tc>
+        <w:tc>
+          <w:tcPr>
+            <w:tcW w:w="2214" w:type="dxa"/>
+          </w:tcPr>
+          <w:p>
+            <w:r>
+              <w:t xml:space="preserve">Döntések: </w:t>
+            </w:r>
+            <w:r>
+              <w:t>Csapatalakítás, csapatvezető, csapatnév választás. Meeting időpont megbeszélése, feladatlap átadó kijelölése, konzulens-el értekező kijelölése</w:t>
             </w:r>
           </w:p>
         </w:tc>
@@ -3183,59 +4040,55 @@
           </w:tcPr>
           <w:p>
             <w:r>
-              <w:t>5 óra</w:t>
-            </w:r>
-          </w:p>
-        </w:tc>
-        <w:tc>
-          <w:tcPr>
-            <w:tcW w:w="2214" w:type="dxa"/>
-          </w:tcPr>
-          <w:p>
-            <w:r>
-              <w:t>Németh</w:t>
-            </w:r>
-          </w:p>
-        </w:tc>
-        <w:tc>
-          <w:tcPr>
-            <w:tcW w:w="2214" w:type="dxa"/>
-          </w:tcPr>
-          <w:p>
-            <w:r>
-              <w:t xml:space="preserve">Tevékenység: Németh implementálja a </w:t>
-            </w:r>
-            <w:r>
-              <w:rPr>
-                <w:i/>
-                <w:iCs/>
-              </w:rPr>
-              <w:t>Kukac</w:t>
-            </w:r>
-            <w:r>
-              <w:t xml:space="preserve"> osztály </w:t>
-            </w:r>
-            <w:r>
-              <w:rPr>
-                <w:i/>
-                <w:iCs/>
-              </w:rPr>
-              <w:t>eszik</w:t>
-            </w:r>
-            <w:r>
-              <w:t xml:space="preserve"> és </w:t>
-            </w:r>
-            <w:proofErr w:type="spellStart"/>
-            <w:r>
-              <w:rPr>
-                <w:i/>
-                <w:iCs/>
-              </w:rPr>
-              <w:t>maszik</w:t>
-            </w:r>
-            <w:proofErr w:type="spellEnd"/>
-            <w:r>
-              <w:t xml:space="preserve"> metódusát.</w:t>
+              <w:t>2</w:t>
+            </w:r>
+            <w:r>
+              <w:t xml:space="preserve"> óra</w:t>
+            </w:r>
+          </w:p>
+        </w:tc>
+        <w:tc>
+          <w:tcPr>
+            <w:tcW w:w="2214" w:type="dxa"/>
+          </w:tcPr>
+          <w:p>
+            <w:r>
+              <w:t>Fórián</w:t>
+            </w:r>
+          </w:p>
+          <w:p>
+            <w:r>
+              <w:t>Kemecsei</w:t>
+            </w:r>
+          </w:p>
+          <w:p>
+            <w:r>
+              <w:t>Tóth</w:t>
+            </w:r>
+          </w:p>
+        </w:tc>
+        <w:tc>
+          <w:tcPr>
+            <w:tcW w:w="2214" w:type="dxa"/>
+          </w:tcPr>
+          <w:p>
+            <w:r>
+              <w:t>Döntések</w:t>
+            </w:r>
+            <w:r>
+              <w:t xml:space="preserve">: </w:t>
+            </w:r>
+            <w:r>
+              <w:t>Alapvető programműködés megbeszélése</w:t>
+            </w:r>
+            <w:r>
+              <w:t>, feladatkiírás értelmezése. (</w:t>
+            </w:r>
+            <w:r>
+              <w:t>tektonok bontásának és tárolásának elve</w:t>
+            </w:r>
+            <w:r>
+              <w:t>)</w:t>
             </w:r>
           </w:p>
         </w:tc>
@@ -3247,60 +4100,682 @@
           </w:tcPr>
           <w:p>
             <w:r>
-              <w:t>…</w:t>
-            </w:r>
-          </w:p>
-        </w:tc>
-        <w:tc>
-          <w:tcPr>
-            <w:tcW w:w="2214" w:type="dxa"/>
-          </w:tcPr>
-          <w:p>
-            <w:r>
-              <w:t>…</w:t>
-            </w:r>
-          </w:p>
-        </w:tc>
-        <w:tc>
-          <w:tcPr>
-            <w:tcW w:w="2214" w:type="dxa"/>
-          </w:tcPr>
-          <w:p>
-            <w:r>
-              <w:t>…</w:t>
-            </w:r>
-          </w:p>
-        </w:tc>
-        <w:tc>
-          <w:tcPr>
-            <w:tcW w:w="2214" w:type="dxa"/>
-          </w:tcPr>
-          <w:p>
-            <w:r>
-              <w:t>…</w:t>
-            </w:r>
-          </w:p>
+              <w:t>2025.02.15. 14:00</w:t>
+            </w:r>
+          </w:p>
+        </w:tc>
+        <w:tc>
+          <w:tcPr>
+            <w:tcW w:w="2214" w:type="dxa"/>
+          </w:tcPr>
+          <w:p>
+            <w:r>
+              <w:t>2 óra</w:t>
+            </w:r>
+          </w:p>
+        </w:tc>
+        <w:tc>
+          <w:tcPr>
+            <w:tcW w:w="2214" w:type="dxa"/>
+          </w:tcPr>
+          <w:p>
+            <w:r>
+              <w:t>Fórián</w:t>
+            </w:r>
+          </w:p>
+          <w:p>
+            <w:r>
+              <w:t>Gyárfás</w:t>
+            </w:r>
+          </w:p>
+          <w:p>
+            <w:r>
+              <w:t>Kemecsei</w:t>
+            </w:r>
+          </w:p>
+          <w:p>
+            <w:r>
+              <w:t>Kuzmin</w:t>
+            </w:r>
+          </w:p>
+          <w:p>
+            <w:r>
+              <w:t>Tóth</w:t>
+            </w:r>
+          </w:p>
+        </w:tc>
+        <w:tc>
+          <w:tcPr>
+            <w:tcW w:w="2214" w:type="dxa"/>
+          </w:tcPr>
+          <w:p>
+            <w:r>
+              <w:t xml:space="preserve">Döntések: </w:t>
+            </w:r>
+            <w:r>
+              <w:t>Alapvető programműködés megbeszélése, tervezési kérdések megvitatása. (pl: Happy path elkészítése, spóraszórás elve)</w:t>
+            </w:r>
+          </w:p>
+        </w:tc>
+      </w:tr>
+      <w:tr>
+        <w:tc>
+          <w:tcPr>
+            <w:tcW w:w="2214" w:type="dxa"/>
+          </w:tcPr>
+          <w:p>
+            <w:r>
+              <w:t>2025.02.15. 14:00</w:t>
+            </w:r>
+          </w:p>
+        </w:tc>
+        <w:tc>
+          <w:tcPr>
+            <w:tcW w:w="2214" w:type="dxa"/>
+          </w:tcPr>
+          <w:p>
+            <w:r>
+              <w:t>2 óra</w:t>
+            </w:r>
+          </w:p>
+        </w:tc>
+        <w:tc>
+          <w:tcPr>
+            <w:tcW w:w="2214" w:type="dxa"/>
+          </w:tcPr>
+          <w:p>
+            <w:r>
+              <w:t>Fórián</w:t>
+            </w:r>
+          </w:p>
+        </w:tc>
+        <w:tc>
+          <w:tcPr>
+            <w:tcW w:w="2214" w:type="dxa"/>
+          </w:tcPr>
+          <w:p>
+            <w:r>
+              <w:t>Tevékenység: Meeting log elkészítése összefésülése</w:t>
+            </w:r>
+          </w:p>
+        </w:tc>
+      </w:tr>
+      <w:tr>
+        <w:tc>
+          <w:tcPr>
+            <w:tcW w:w="2214" w:type="dxa"/>
+          </w:tcPr>
+          <w:p>
+            <w:r>
+              <w:t>2025.02.15. 14:00</w:t>
+            </w:r>
+          </w:p>
+        </w:tc>
+        <w:tc>
+          <w:tcPr>
+            <w:tcW w:w="2214" w:type="dxa"/>
+          </w:tcPr>
+          <w:p>
+            <w:r>
+              <w:t>2 óra</w:t>
+            </w:r>
+          </w:p>
+        </w:tc>
+        <w:tc>
+          <w:tcPr>
+            <w:tcW w:w="2214" w:type="dxa"/>
+          </w:tcPr>
+          <w:p>
+            <w:r>
+              <w:t>Tóth</w:t>
+            </w:r>
+          </w:p>
+        </w:tc>
+        <w:tc>
+          <w:tcPr>
+            <w:tcW w:w="2214" w:type="dxa"/>
+          </w:tcPr>
+          <w:p>
+            <w:r>
+              <w:t>Tevékenység: Meeting log elkészítése összefésülése</w:t>
+            </w:r>
+          </w:p>
+        </w:tc>
+      </w:tr>
+      <w:tr>
+        <w:tc>
+          <w:tcPr>
+            <w:tcW w:w="2214" w:type="dxa"/>
+          </w:tcPr>
+          <w:p>
+            <w:r>
+              <w:t>2025.02.16.</w:t>
+            </w:r>
+          </w:p>
+        </w:tc>
+        <w:tc>
+          <w:tcPr>
+            <w:tcW w:w="2214" w:type="dxa"/>
+          </w:tcPr>
+          <w:p>
+            <w:r>
+              <w:t>2 óra</w:t>
+            </w:r>
+          </w:p>
+        </w:tc>
+        <w:tc>
+          <w:tcPr>
+            <w:tcW w:w="2214" w:type="dxa"/>
+          </w:tcPr>
+          <w:p>
+            <w:r>
+              <w:t>Gyárfás</w:t>
+            </w:r>
+          </w:p>
+        </w:tc>
+        <w:tc>
+          <w:tcPr>
+            <w:tcW w:w="2214" w:type="dxa"/>
+          </w:tcPr>
+          <w:p>
+            <w:r>
+              <w:t>Tevékenység: Use-Cases megtervezés</w:t>
+            </w:r>
+          </w:p>
+        </w:tc>
+      </w:tr>
+      <w:tr>
+        <w:tc>
+          <w:tcPr>
+            <w:tcW w:w="2214" w:type="dxa"/>
+          </w:tcPr>
+          <w:p>
+            <w:r>
+              <w:t>2025.02.16</w:t>
+            </w:r>
+          </w:p>
+        </w:tc>
+        <w:tc>
+          <w:tcPr>
+            <w:tcW w:w="2214" w:type="dxa"/>
+          </w:tcPr>
+          <w:p>
+            <w:r>
+              <w:t>2 óra</w:t>
+            </w:r>
+          </w:p>
+        </w:tc>
+        <w:tc>
+          <w:tcPr>
+            <w:tcW w:w="2214" w:type="dxa"/>
+          </w:tcPr>
+          <w:p>
+            <w:r>
+              <w:t>Fórián</w:t>
+            </w:r>
+          </w:p>
+        </w:tc>
+        <w:tc>
+          <w:tcPr>
+            <w:tcW w:w="2214" w:type="dxa"/>
+          </w:tcPr>
+          <w:p>
+            <w:r>
+              <w:t>Tevékenység: Use-Cases PlantUML-be</w:t>
+            </w:r>
+          </w:p>
+        </w:tc>
+      </w:tr>
+      <w:tr>
+        <w:tc>
+          <w:tcPr>
+            <w:tcW w:w="2214" w:type="dxa"/>
+          </w:tcPr>
+          <w:p>
+            <w:r>
+              <w:t xml:space="preserve">2025.02.16. </w:t>
+            </w:r>
+            <w:r>
+              <w:t>19</w:t>
+            </w:r>
+            <w:r>
+              <w:t>:</w:t>
+            </w:r>
+            <w:r>
+              <w:t>3</w:t>
+            </w:r>
+            <w:r>
+              <w:t>0</w:t>
+            </w:r>
+          </w:p>
+        </w:tc>
+        <w:tc>
+          <w:tcPr>
+            <w:tcW w:w="2214" w:type="dxa"/>
+          </w:tcPr>
+          <w:p>
+            <w:r>
+              <w:t>2</w:t>
+            </w:r>
+            <w:r>
+              <w:t xml:space="preserve"> óra</w:t>
+            </w:r>
+          </w:p>
+        </w:tc>
+        <w:tc>
+          <w:tcPr>
+            <w:tcW w:w="2214" w:type="dxa"/>
+          </w:tcPr>
+          <w:p>
+            <w:r>
+              <w:t>Kemecsei</w:t>
+            </w:r>
+          </w:p>
+        </w:tc>
+        <w:tc>
+          <w:tcPr>
+            <w:tcW w:w="2214" w:type="dxa"/>
+          </w:tcPr>
+          <w:p>
+            <w:r>
+              <w:t>Követelmények kitöltése</w:t>
+            </w:r>
+          </w:p>
+        </w:tc>
+      </w:tr>
+      <w:tr>
+        <w:tc>
+          <w:tcPr>
+            <w:tcW w:w="2214" w:type="dxa"/>
+          </w:tcPr>
+          <w:p/>
+        </w:tc>
+        <w:tc>
+          <w:tcPr>
+            <w:tcW w:w="2214" w:type="dxa"/>
+          </w:tcPr>
+          <w:p/>
+        </w:tc>
+        <w:tc>
+          <w:tcPr>
+            <w:tcW w:w="2214" w:type="dxa"/>
+          </w:tcPr>
+          <w:p/>
+        </w:tc>
+        <w:tc>
+          <w:tcPr>
+            <w:tcW w:w="2214" w:type="dxa"/>
+          </w:tcPr>
+          <w:p/>
+        </w:tc>
+      </w:tr>
+      <w:tr>
+        <w:tc>
+          <w:tcPr>
+            <w:tcW w:w="2214" w:type="dxa"/>
+          </w:tcPr>
+          <w:p/>
+        </w:tc>
+        <w:tc>
+          <w:tcPr>
+            <w:tcW w:w="2214" w:type="dxa"/>
+          </w:tcPr>
+          <w:p/>
+        </w:tc>
+        <w:tc>
+          <w:tcPr>
+            <w:tcW w:w="2214" w:type="dxa"/>
+          </w:tcPr>
+          <w:p/>
+        </w:tc>
+        <w:tc>
+          <w:tcPr>
+            <w:tcW w:w="2214" w:type="dxa"/>
+          </w:tcPr>
+          <w:p/>
+        </w:tc>
+      </w:tr>
+      <w:tr>
+        <w:tc>
+          <w:tcPr>
+            <w:tcW w:w="2214" w:type="dxa"/>
+          </w:tcPr>
+          <w:p/>
+        </w:tc>
+        <w:tc>
+          <w:tcPr>
+            <w:tcW w:w="2214" w:type="dxa"/>
+          </w:tcPr>
+          <w:p/>
+        </w:tc>
+        <w:tc>
+          <w:tcPr>
+            <w:tcW w:w="2214" w:type="dxa"/>
+          </w:tcPr>
+          <w:p/>
+        </w:tc>
+        <w:tc>
+          <w:tcPr>
+            <w:tcW w:w="2214" w:type="dxa"/>
+          </w:tcPr>
+          <w:p/>
+        </w:tc>
+      </w:tr>
+      <w:tr>
+        <w:tc>
+          <w:tcPr>
+            <w:tcW w:w="2214" w:type="dxa"/>
+          </w:tcPr>
+          <w:p/>
+        </w:tc>
+        <w:tc>
+          <w:tcPr>
+            <w:tcW w:w="2214" w:type="dxa"/>
+          </w:tcPr>
+          <w:p/>
+        </w:tc>
+        <w:tc>
+          <w:tcPr>
+            <w:tcW w:w="2214" w:type="dxa"/>
+          </w:tcPr>
+          <w:p/>
+        </w:tc>
+        <w:tc>
+          <w:tcPr>
+            <w:tcW w:w="2214" w:type="dxa"/>
+          </w:tcPr>
+          <w:p/>
+        </w:tc>
+      </w:tr>
+      <w:tr>
+        <w:tc>
+          <w:tcPr>
+            <w:tcW w:w="2214" w:type="dxa"/>
+          </w:tcPr>
+          <w:p/>
+        </w:tc>
+        <w:tc>
+          <w:tcPr>
+            <w:tcW w:w="2214" w:type="dxa"/>
+          </w:tcPr>
+          <w:p/>
+        </w:tc>
+        <w:tc>
+          <w:tcPr>
+            <w:tcW w:w="2214" w:type="dxa"/>
+          </w:tcPr>
+          <w:p/>
+        </w:tc>
+        <w:tc>
+          <w:tcPr>
+            <w:tcW w:w="2214" w:type="dxa"/>
+          </w:tcPr>
+          <w:p/>
+        </w:tc>
+      </w:tr>
+      <w:tr>
+        <w:tc>
+          <w:tcPr>
+            <w:tcW w:w="2214" w:type="dxa"/>
+          </w:tcPr>
+          <w:p/>
+        </w:tc>
+        <w:tc>
+          <w:tcPr>
+            <w:tcW w:w="2214" w:type="dxa"/>
+          </w:tcPr>
+          <w:p/>
+        </w:tc>
+        <w:tc>
+          <w:tcPr>
+            <w:tcW w:w="2214" w:type="dxa"/>
+          </w:tcPr>
+          <w:p/>
+        </w:tc>
+        <w:tc>
+          <w:tcPr>
+            <w:tcW w:w="2214" w:type="dxa"/>
+          </w:tcPr>
+          <w:p/>
+        </w:tc>
+      </w:tr>
+      <w:tr>
+        <w:tc>
+          <w:tcPr>
+            <w:tcW w:w="2214" w:type="dxa"/>
+          </w:tcPr>
+          <w:p/>
+        </w:tc>
+        <w:tc>
+          <w:tcPr>
+            <w:tcW w:w="2214" w:type="dxa"/>
+          </w:tcPr>
+          <w:p/>
+        </w:tc>
+        <w:tc>
+          <w:tcPr>
+            <w:tcW w:w="2214" w:type="dxa"/>
+          </w:tcPr>
+          <w:p/>
+        </w:tc>
+        <w:tc>
+          <w:tcPr>
+            <w:tcW w:w="2214" w:type="dxa"/>
+          </w:tcPr>
+          <w:p/>
+        </w:tc>
+      </w:tr>
+      <w:tr>
+        <w:tc>
+          <w:tcPr>
+            <w:tcW w:w="2214" w:type="dxa"/>
+          </w:tcPr>
+          <w:p/>
+        </w:tc>
+        <w:tc>
+          <w:tcPr>
+            <w:tcW w:w="2214" w:type="dxa"/>
+          </w:tcPr>
+          <w:p/>
+        </w:tc>
+        <w:tc>
+          <w:tcPr>
+            <w:tcW w:w="2214" w:type="dxa"/>
+          </w:tcPr>
+          <w:p/>
+        </w:tc>
+        <w:tc>
+          <w:tcPr>
+            <w:tcW w:w="2214" w:type="dxa"/>
+          </w:tcPr>
+          <w:p/>
+        </w:tc>
+      </w:tr>
+      <w:tr>
+        <w:tc>
+          <w:tcPr>
+            <w:tcW w:w="2214" w:type="dxa"/>
+          </w:tcPr>
+          <w:p/>
+        </w:tc>
+        <w:tc>
+          <w:tcPr>
+            <w:tcW w:w="2214" w:type="dxa"/>
+          </w:tcPr>
+          <w:p/>
+        </w:tc>
+        <w:tc>
+          <w:tcPr>
+            <w:tcW w:w="2214" w:type="dxa"/>
+          </w:tcPr>
+          <w:p/>
+        </w:tc>
+        <w:tc>
+          <w:tcPr>
+            <w:tcW w:w="2214" w:type="dxa"/>
+          </w:tcPr>
+          <w:p/>
+        </w:tc>
+      </w:tr>
+      <w:tr>
+        <w:tc>
+          <w:tcPr>
+            <w:tcW w:w="2214" w:type="dxa"/>
+          </w:tcPr>
+          <w:p/>
+        </w:tc>
+        <w:tc>
+          <w:tcPr>
+            <w:tcW w:w="2214" w:type="dxa"/>
+          </w:tcPr>
+          <w:p/>
+        </w:tc>
+        <w:tc>
+          <w:tcPr>
+            <w:tcW w:w="2214" w:type="dxa"/>
+          </w:tcPr>
+          <w:p/>
+        </w:tc>
+        <w:tc>
+          <w:tcPr>
+            <w:tcW w:w="2214" w:type="dxa"/>
+          </w:tcPr>
+          <w:p/>
+        </w:tc>
+      </w:tr>
+      <w:tr>
+        <w:tc>
+          <w:tcPr>
+            <w:tcW w:w="2214" w:type="dxa"/>
+          </w:tcPr>
+          <w:p/>
+        </w:tc>
+        <w:tc>
+          <w:tcPr>
+            <w:tcW w:w="2214" w:type="dxa"/>
+          </w:tcPr>
+          <w:p/>
+        </w:tc>
+        <w:tc>
+          <w:tcPr>
+            <w:tcW w:w="2214" w:type="dxa"/>
+          </w:tcPr>
+          <w:p/>
+        </w:tc>
+        <w:tc>
+          <w:tcPr>
+            <w:tcW w:w="2214" w:type="dxa"/>
+          </w:tcPr>
+          <w:p/>
+        </w:tc>
+      </w:tr>
+      <w:tr>
+        <w:tc>
+          <w:tcPr>
+            <w:tcW w:w="2214" w:type="dxa"/>
+          </w:tcPr>
+          <w:p/>
+        </w:tc>
+        <w:tc>
+          <w:tcPr>
+            <w:tcW w:w="2214" w:type="dxa"/>
+          </w:tcPr>
+          <w:p/>
+        </w:tc>
+        <w:tc>
+          <w:tcPr>
+            <w:tcW w:w="2214" w:type="dxa"/>
+          </w:tcPr>
+          <w:p/>
+        </w:tc>
+        <w:tc>
+          <w:tcPr>
+            <w:tcW w:w="2214" w:type="dxa"/>
+          </w:tcPr>
+          <w:p/>
+        </w:tc>
+      </w:tr>
+      <w:tr>
+        <w:tc>
+          <w:tcPr>
+            <w:tcW w:w="2214" w:type="dxa"/>
+          </w:tcPr>
+          <w:p/>
+        </w:tc>
+        <w:tc>
+          <w:tcPr>
+            <w:tcW w:w="2214" w:type="dxa"/>
+          </w:tcPr>
+          <w:p/>
+        </w:tc>
+        <w:tc>
+          <w:tcPr>
+            <w:tcW w:w="2214" w:type="dxa"/>
+          </w:tcPr>
+          <w:p/>
+        </w:tc>
+        <w:tc>
+          <w:tcPr>
+            <w:tcW w:w="2214" w:type="dxa"/>
+          </w:tcPr>
+          <w:p/>
+        </w:tc>
+      </w:tr>
+      <w:tr>
+        <w:tc>
+          <w:tcPr>
+            <w:tcW w:w="2214" w:type="dxa"/>
+          </w:tcPr>
+          <w:p/>
+        </w:tc>
+        <w:tc>
+          <w:tcPr>
+            <w:tcW w:w="2214" w:type="dxa"/>
+          </w:tcPr>
+          <w:p/>
+        </w:tc>
+        <w:tc>
+          <w:tcPr>
+            <w:tcW w:w="2214" w:type="dxa"/>
+          </w:tcPr>
+          <w:p/>
+        </w:tc>
+        <w:tc>
+          <w:tcPr>
+            <w:tcW w:w="2214" w:type="dxa"/>
+          </w:tcPr>
+          <w:p/>
+        </w:tc>
+      </w:tr>
+      <w:tr>
+        <w:tc>
+          <w:tcPr>
+            <w:tcW w:w="2214" w:type="dxa"/>
+          </w:tcPr>
+          <w:p/>
+        </w:tc>
+        <w:tc>
+          <w:tcPr>
+            <w:tcW w:w="2214" w:type="dxa"/>
+          </w:tcPr>
+          <w:p/>
+        </w:tc>
+        <w:tc>
+          <w:tcPr>
+            <w:tcW w:w="2214" w:type="dxa"/>
+          </w:tcPr>
+          <w:p/>
+        </w:tc>
+        <w:tc>
+          <w:tcPr>
+            <w:tcW w:w="2214" w:type="dxa"/>
+          </w:tcPr>
+          <w:p/>
         </w:tc>
       </w:tr>
     </w:tbl>
     <w:p>
       <w:pPr>
-        <w:pStyle w:val="magyarazat"/>
-      </w:pPr>
-    </w:p>
-    <w:p>
-      <w:pPr>
-        <w:jc w:val="right"/>
-        <w:rPr>
-          <w:color w:val="0000FF"/>
-          <w:sz w:val="28"/>
-          <w:szCs w:val="28"/>
-        </w:rPr>
-      </w:pPr>
-    </w:p>
-    <w:p>
-      <w:pPr>
-        <w:jc w:val="center"/>
         <w:rPr>
           <w:sz w:val="24"/>
           <w:szCs w:val="24"/>
@@ -3432,6 +4907,393 @@
     </w:lvl>
   </w:abstractNum>
   <w:abstractNum w:abstractNumId="1" w15:restartNumberingAfterBreak="0">
+    <w:nsid w:val="09913A89"/>
+    <w:multiLevelType w:val="multilevel"/>
+    <w:tmpl w:val="B58AE866"/>
+    <w:lvl w:ilvl="0">
+      <w:start w:val="1"/>
+      <w:numFmt w:val="bullet"/>
+      <w:lvlText w:val=""/>
+      <w:lvlJc w:val="left"/>
+      <w:pPr>
+        <w:tabs>
+          <w:tab w:val="num" w:pos="720"/>
+        </w:tabs>
+        <w:ind w:left="720" w:hanging="360"/>
+      </w:pPr>
+      <w:rPr>
+        <w:rFonts w:ascii="Symbol" w:hAnsi="Symbol" w:hint="default"/>
+        <w:sz w:val="20"/>
+      </w:rPr>
+    </w:lvl>
+    <w:lvl w:ilvl="1" w:tentative="1">
+      <w:start w:val="1"/>
+      <w:numFmt w:val="bullet"/>
+      <w:lvlText w:val="o"/>
+      <w:lvlJc w:val="left"/>
+      <w:pPr>
+        <w:tabs>
+          <w:tab w:val="num" w:pos="1440"/>
+        </w:tabs>
+        <w:ind w:left="1440" w:hanging="360"/>
+      </w:pPr>
+      <w:rPr>
+        <w:rFonts w:ascii="Courier New" w:hAnsi="Courier New" w:hint="default"/>
+        <w:sz w:val="20"/>
+      </w:rPr>
+    </w:lvl>
+    <w:lvl w:ilvl="2" w:tentative="1">
+      <w:start w:val="1"/>
+      <w:numFmt w:val="bullet"/>
+      <w:lvlText w:val=""/>
+      <w:lvlJc w:val="left"/>
+      <w:pPr>
+        <w:tabs>
+          <w:tab w:val="num" w:pos="2160"/>
+        </w:tabs>
+        <w:ind w:left="2160" w:hanging="360"/>
+      </w:pPr>
+      <w:rPr>
+        <w:rFonts w:ascii="Wingdings" w:hAnsi="Wingdings" w:hint="default"/>
+        <w:sz w:val="20"/>
+      </w:rPr>
+    </w:lvl>
+    <w:lvl w:ilvl="3" w:tentative="1">
+      <w:start w:val="1"/>
+      <w:numFmt w:val="bullet"/>
+      <w:lvlText w:val=""/>
+      <w:lvlJc w:val="left"/>
+      <w:pPr>
+        <w:tabs>
+          <w:tab w:val="num" w:pos="2880"/>
+        </w:tabs>
+        <w:ind w:left="2880" w:hanging="360"/>
+      </w:pPr>
+      <w:rPr>
+        <w:rFonts w:ascii="Wingdings" w:hAnsi="Wingdings" w:hint="default"/>
+        <w:sz w:val="20"/>
+      </w:rPr>
+    </w:lvl>
+    <w:lvl w:ilvl="4" w:tentative="1">
+      <w:start w:val="1"/>
+      <w:numFmt w:val="bullet"/>
+      <w:lvlText w:val=""/>
+      <w:lvlJc w:val="left"/>
+      <w:pPr>
+        <w:tabs>
+          <w:tab w:val="num" w:pos="3600"/>
+        </w:tabs>
+        <w:ind w:left="3600" w:hanging="360"/>
+      </w:pPr>
+      <w:rPr>
+        <w:rFonts w:ascii="Wingdings" w:hAnsi="Wingdings" w:hint="default"/>
+        <w:sz w:val="20"/>
+      </w:rPr>
+    </w:lvl>
+    <w:lvl w:ilvl="5" w:tentative="1">
+      <w:start w:val="1"/>
+      <w:numFmt w:val="bullet"/>
+      <w:lvlText w:val=""/>
+      <w:lvlJc w:val="left"/>
+      <w:pPr>
+        <w:tabs>
+          <w:tab w:val="num" w:pos="4320"/>
+        </w:tabs>
+        <w:ind w:left="4320" w:hanging="360"/>
+      </w:pPr>
+      <w:rPr>
+        <w:rFonts w:ascii="Wingdings" w:hAnsi="Wingdings" w:hint="default"/>
+        <w:sz w:val="20"/>
+      </w:rPr>
+    </w:lvl>
+    <w:lvl w:ilvl="6" w:tentative="1">
+      <w:start w:val="1"/>
+      <w:numFmt w:val="bullet"/>
+      <w:lvlText w:val=""/>
+      <w:lvlJc w:val="left"/>
+      <w:pPr>
+        <w:tabs>
+          <w:tab w:val="num" w:pos="5040"/>
+        </w:tabs>
+        <w:ind w:left="5040" w:hanging="360"/>
+      </w:pPr>
+      <w:rPr>
+        <w:rFonts w:ascii="Wingdings" w:hAnsi="Wingdings" w:hint="default"/>
+        <w:sz w:val="20"/>
+      </w:rPr>
+    </w:lvl>
+    <w:lvl w:ilvl="7" w:tentative="1">
+      <w:start w:val="1"/>
+      <w:numFmt w:val="bullet"/>
+      <w:lvlText w:val=""/>
+      <w:lvlJc w:val="left"/>
+      <w:pPr>
+        <w:tabs>
+          <w:tab w:val="num" w:pos="5760"/>
+        </w:tabs>
+        <w:ind w:left="5760" w:hanging="360"/>
+      </w:pPr>
+      <w:rPr>
+        <w:rFonts w:ascii="Wingdings" w:hAnsi="Wingdings" w:hint="default"/>
+        <w:sz w:val="20"/>
+      </w:rPr>
+    </w:lvl>
+    <w:lvl w:ilvl="8" w:tentative="1">
+      <w:start w:val="1"/>
+      <w:numFmt w:val="bullet"/>
+      <w:lvlText w:val=""/>
+      <w:lvlJc w:val="left"/>
+      <w:pPr>
+        <w:tabs>
+          <w:tab w:val="num" w:pos="6480"/>
+        </w:tabs>
+        <w:ind w:left="6480" w:hanging="360"/>
+      </w:pPr>
+      <w:rPr>
+        <w:rFonts w:ascii="Wingdings" w:hAnsi="Wingdings" w:hint="default"/>
+        <w:sz w:val="20"/>
+      </w:rPr>
+    </w:lvl>
+  </w:abstractNum>
+  <w:abstractNum w:abstractNumId="2" w15:restartNumberingAfterBreak="0">
+    <w:nsid w:val="1D092624"/>
+    <w:multiLevelType w:val="multilevel"/>
+    <w:tmpl w:val="B6BA894E"/>
+    <w:lvl w:ilvl="0">
+      <w:start w:val="1"/>
+      <w:numFmt w:val="bullet"/>
+      <w:lvlText w:val=""/>
+      <w:lvlJc w:val="left"/>
+      <w:pPr>
+        <w:tabs>
+          <w:tab w:val="num" w:pos="720"/>
+        </w:tabs>
+        <w:ind w:left="720" w:hanging="360"/>
+      </w:pPr>
+      <w:rPr>
+        <w:rFonts w:ascii="Symbol" w:hAnsi="Symbol" w:hint="default"/>
+        <w:sz w:val="20"/>
+      </w:rPr>
+    </w:lvl>
+    <w:lvl w:ilvl="1" w:tentative="1">
+      <w:start w:val="1"/>
+      <w:numFmt w:val="bullet"/>
+      <w:lvlText w:val="o"/>
+      <w:lvlJc w:val="left"/>
+      <w:pPr>
+        <w:tabs>
+          <w:tab w:val="num" w:pos="1440"/>
+        </w:tabs>
+        <w:ind w:left="1440" w:hanging="360"/>
+      </w:pPr>
+      <w:rPr>
+        <w:rFonts w:ascii="Courier New" w:hAnsi="Courier New" w:hint="default"/>
+        <w:sz w:val="20"/>
+      </w:rPr>
+    </w:lvl>
+    <w:lvl w:ilvl="2" w:tentative="1">
+      <w:start w:val="1"/>
+      <w:numFmt w:val="bullet"/>
+      <w:lvlText w:val=""/>
+      <w:lvlJc w:val="left"/>
+      <w:pPr>
+        <w:tabs>
+          <w:tab w:val="num" w:pos="2160"/>
+        </w:tabs>
+        <w:ind w:left="2160" w:hanging="360"/>
+      </w:pPr>
+      <w:rPr>
+        <w:rFonts w:ascii="Wingdings" w:hAnsi="Wingdings" w:hint="default"/>
+        <w:sz w:val="20"/>
+      </w:rPr>
+    </w:lvl>
+    <w:lvl w:ilvl="3" w:tentative="1">
+      <w:start w:val="1"/>
+      <w:numFmt w:val="bullet"/>
+      <w:lvlText w:val=""/>
+      <w:lvlJc w:val="left"/>
+      <w:pPr>
+        <w:tabs>
+          <w:tab w:val="num" w:pos="2880"/>
+        </w:tabs>
+        <w:ind w:left="2880" w:hanging="360"/>
+      </w:pPr>
+      <w:rPr>
+        <w:rFonts w:ascii="Wingdings" w:hAnsi="Wingdings" w:hint="default"/>
+        <w:sz w:val="20"/>
+      </w:rPr>
+    </w:lvl>
+    <w:lvl w:ilvl="4" w:tentative="1">
+      <w:start w:val="1"/>
+      <w:numFmt w:val="bullet"/>
+      <w:lvlText w:val=""/>
+      <w:lvlJc w:val="left"/>
+      <w:pPr>
+        <w:tabs>
+          <w:tab w:val="num" w:pos="3600"/>
+        </w:tabs>
+        <w:ind w:left="3600" w:hanging="360"/>
+      </w:pPr>
+      <w:rPr>
+        <w:rFonts w:ascii="Wingdings" w:hAnsi="Wingdings" w:hint="default"/>
+        <w:sz w:val="20"/>
+      </w:rPr>
+    </w:lvl>
+    <w:lvl w:ilvl="5" w:tentative="1">
+      <w:start w:val="1"/>
+      <w:numFmt w:val="bullet"/>
+      <w:lvlText w:val=""/>
+      <w:lvlJc w:val="left"/>
+      <w:pPr>
+        <w:tabs>
+          <w:tab w:val="num" w:pos="4320"/>
+        </w:tabs>
+        <w:ind w:left="4320" w:hanging="360"/>
+      </w:pPr>
+      <w:rPr>
+        <w:rFonts w:ascii="Wingdings" w:hAnsi="Wingdings" w:hint="default"/>
+        <w:sz w:val="20"/>
+      </w:rPr>
+    </w:lvl>
+    <w:lvl w:ilvl="6" w:tentative="1">
+      <w:start w:val="1"/>
+      <w:numFmt w:val="bullet"/>
+      <w:lvlText w:val=""/>
+      <w:lvlJc w:val="left"/>
+      <w:pPr>
+        <w:tabs>
+          <w:tab w:val="num" w:pos="5040"/>
+        </w:tabs>
+        <w:ind w:left="5040" w:hanging="360"/>
+      </w:pPr>
+      <w:rPr>
+        <w:rFonts w:ascii="Wingdings" w:hAnsi="Wingdings" w:hint="default"/>
+        <w:sz w:val="20"/>
+      </w:rPr>
+    </w:lvl>
+    <w:lvl w:ilvl="7" w:tentative="1">
+      <w:start w:val="1"/>
+      <w:numFmt w:val="bullet"/>
+      <w:lvlText w:val=""/>
+      <w:lvlJc w:val="left"/>
+      <w:pPr>
+        <w:tabs>
+          <w:tab w:val="num" w:pos="5760"/>
+        </w:tabs>
+        <w:ind w:left="5760" w:hanging="360"/>
+      </w:pPr>
+      <w:rPr>
+        <w:rFonts w:ascii="Wingdings" w:hAnsi="Wingdings" w:hint="default"/>
+        <w:sz w:val="20"/>
+      </w:rPr>
+    </w:lvl>
+    <w:lvl w:ilvl="8" w:tentative="1">
+      <w:start w:val="1"/>
+      <w:numFmt w:val="bullet"/>
+      <w:lvlText w:val=""/>
+      <w:lvlJc w:val="left"/>
+      <w:pPr>
+        <w:tabs>
+          <w:tab w:val="num" w:pos="6480"/>
+        </w:tabs>
+        <w:ind w:left="6480" w:hanging="360"/>
+      </w:pPr>
+      <w:rPr>
+        <w:rFonts w:ascii="Wingdings" w:hAnsi="Wingdings" w:hint="default"/>
+        <w:sz w:val="20"/>
+      </w:rPr>
+    </w:lvl>
+  </w:abstractNum>
+  <w:abstractNum w:abstractNumId="3" w15:restartNumberingAfterBreak="0">
+    <w:nsid w:val="2C933875"/>
+    <w:multiLevelType w:val="hybridMultilevel"/>
+    <w:tmpl w:val="29C61C44"/>
+    <w:lvl w:ilvl="0" w:tplc="040E000F">
+      <w:start w:val="1"/>
+      <w:numFmt w:val="decimal"/>
+      <w:lvlText w:val="%1."/>
+      <w:lvlJc w:val="left"/>
+      <w:pPr>
+        <w:ind w:left="720" w:hanging="360"/>
+      </w:pPr>
+      <w:rPr>
+        <w:rFonts w:hint="default"/>
+      </w:rPr>
+    </w:lvl>
+    <w:lvl w:ilvl="1" w:tplc="040E0019" w:tentative="1">
+      <w:start w:val="1"/>
+      <w:numFmt w:val="lowerLetter"/>
+      <w:lvlText w:val="%2."/>
+      <w:lvlJc w:val="left"/>
+      <w:pPr>
+        <w:ind w:left="1440" w:hanging="360"/>
+      </w:pPr>
+    </w:lvl>
+    <w:lvl w:ilvl="2" w:tplc="040E001B" w:tentative="1">
+      <w:start w:val="1"/>
+      <w:numFmt w:val="lowerRoman"/>
+      <w:lvlText w:val="%3."/>
+      <w:lvlJc w:val="right"/>
+      <w:pPr>
+        <w:ind w:left="2160" w:hanging="180"/>
+      </w:pPr>
+    </w:lvl>
+    <w:lvl w:ilvl="3" w:tplc="040E000F" w:tentative="1">
+      <w:start w:val="1"/>
+      <w:numFmt w:val="decimal"/>
+      <w:lvlText w:val="%4."/>
+      <w:lvlJc w:val="left"/>
+      <w:pPr>
+        <w:ind w:left="2880" w:hanging="360"/>
+      </w:pPr>
+    </w:lvl>
+    <w:lvl w:ilvl="4" w:tplc="040E0019" w:tentative="1">
+      <w:start w:val="1"/>
+      <w:numFmt w:val="lowerLetter"/>
+      <w:lvlText w:val="%5."/>
+      <w:lvlJc w:val="left"/>
+      <w:pPr>
+        <w:ind w:left="3600" w:hanging="360"/>
+      </w:pPr>
+    </w:lvl>
+    <w:lvl w:ilvl="5" w:tplc="040E001B" w:tentative="1">
+      <w:start w:val="1"/>
+      <w:numFmt w:val="lowerRoman"/>
+      <w:lvlText w:val="%6."/>
+      <w:lvlJc w:val="right"/>
+      <w:pPr>
+        <w:ind w:left="4320" w:hanging="180"/>
+      </w:pPr>
+    </w:lvl>
+    <w:lvl w:ilvl="6" w:tplc="040E000F" w:tentative="1">
+      <w:start w:val="1"/>
+      <w:numFmt w:val="decimal"/>
+      <w:lvlText w:val="%7."/>
+      <w:lvlJc w:val="left"/>
+      <w:pPr>
+        <w:ind w:left="5040" w:hanging="360"/>
+      </w:pPr>
+    </w:lvl>
+    <w:lvl w:ilvl="7" w:tplc="040E0019" w:tentative="1">
+      <w:start w:val="1"/>
+      <w:numFmt w:val="lowerLetter"/>
+      <w:lvlText w:val="%8."/>
+      <w:lvlJc w:val="left"/>
+      <w:pPr>
+        <w:ind w:left="5760" w:hanging="360"/>
+      </w:pPr>
+    </w:lvl>
+    <w:lvl w:ilvl="8" w:tplc="040E001B" w:tentative="1">
+      <w:start w:val="1"/>
+      <w:numFmt w:val="lowerRoman"/>
+      <w:lvlText w:val="%9."/>
+      <w:lvlJc w:val="right"/>
+      <w:pPr>
+        <w:ind w:left="6480" w:hanging="180"/>
+      </w:pPr>
+    </w:lvl>
+  </w:abstractNum>
+  <w:abstractNum w:abstractNumId="4" w15:restartNumberingAfterBreak="0">
     <w:nsid w:val="775A042E"/>
     <w:multiLevelType w:val="multilevel"/>
     <w:tmpl w:val="8A626B64"/>
@@ -3581,10 +5443,19 @@
     </w:lvl>
   </w:abstractNum>
   <w:num w:numId="1" w16cid:durableId="306202998">
-    <w:abstractNumId w:val="1"/>
+    <w:abstractNumId w:val="4"/>
   </w:num>
   <w:num w:numId="2" w16cid:durableId="1282032047">
     <w:abstractNumId w:val="0"/>
+  </w:num>
+  <w:num w:numId="3" w16cid:durableId="445000619">
+    <w:abstractNumId w:val="1"/>
+  </w:num>
+  <w:num w:numId="4" w16cid:durableId="184684602">
+    <w:abstractNumId w:val="2"/>
+  </w:num>
+  <w:num w:numId="5" w16cid:durableId="1291522102">
+    <w:abstractNumId w:val="3"/>
   </w:num>
 </w:numbering>
 </file>
@@ -3614,8 +5485,9 @@
     <w:lsdException w:name="caption" w:semiHidden="1" w:unhideWhenUsed="1" w:qFormat="1"/>
     <w:lsdException w:name="Title" w:qFormat="1"/>
     <w:lsdException w:name="Subtitle" w:qFormat="1"/>
-    <w:lsdException w:name="Strong" w:qFormat="1"/>
+    <w:lsdException w:name="Strong" w:uiPriority="22" w:qFormat="1"/>
     <w:lsdException w:name="Emphasis" w:qFormat="1"/>
+    <w:lsdException w:name="Normal (Web)" w:uiPriority="99"/>
     <w:lsdException w:name="Normal Table" w:semiHidden="1" w:unhideWhenUsed="1"/>
     <w:lsdException w:name="Table Simple 1" w:semiHidden="1" w:unhideWhenUsed="1"/>
     <w:lsdException w:name="Table Simple 2" w:semiHidden="1" w:unhideWhenUsed="1"/>
@@ -4292,6 +6164,45 @@
       <w:szCs w:val="24"/>
     </w:rPr>
   </w:style>
+  <w:style w:type="paragraph" w:styleId="NormlWeb">
+    <w:name w:val="Normal (Web)"/>
+    <w:basedOn w:val="Norml"/>
+    <w:uiPriority w:val="99"/>
+    <w:unhideWhenUsed/>
+    <w:rsid w:val="001C3610"/>
+    <w:pPr>
+      <w:autoSpaceDE/>
+      <w:autoSpaceDN/>
+      <w:spacing w:before="100" w:beforeAutospacing="1" w:after="100" w:afterAutospacing="1"/>
+    </w:pPr>
+    <w:rPr>
+      <w:sz w:val="24"/>
+      <w:szCs w:val="24"/>
+      <w:lang w:eastAsia="hu-HU"/>
+    </w:rPr>
+  </w:style>
+  <w:style w:type="character" w:styleId="Kiemels2">
+    <w:name w:val="Strong"/>
+    <w:basedOn w:val="Bekezdsalapbettpusa"/>
+    <w:uiPriority w:val="22"/>
+    <w:qFormat/>
+    <w:rsid w:val="001C3610"/>
+    <w:rPr>
+      <w:b/>
+      <w:bCs/>
+    </w:rPr>
+  </w:style>
+  <w:style w:type="paragraph" w:styleId="Listaszerbekezds">
+    <w:name w:val="List Paragraph"/>
+    <w:basedOn w:val="Norml"/>
+    <w:uiPriority w:val="34"/>
+    <w:qFormat/>
+    <w:rsid w:val="00313C5A"/>
+    <w:pPr>
+      <w:ind w:left="720"/>
+      <w:contextualSpacing/>
+    </w:pPr>
+  </w:style>
 </w:styles>
 </file>
 

</xml_diff>

<commit_message>
fix numbering issue but there is still a problem with '2.osszefoglalas'
</commit_message>
<xml_diff>
--- a/documents/requirements.docx
+++ b/documents/requirements.docx
@@ -645,16 +645,23 @@
     <w:p>
       <w:pPr>
         <w:pStyle w:val="Cmsor1"/>
-        <w:rPr>
-          <w:noProof w:val="0"/>
-        </w:rPr>
-      </w:pPr>
-      <w:r>
-        <w:rPr>
-          <w:noProof w:val="0"/>
-        </w:rPr>
+        <w:numPr>
+          <w:ilvl w:val="0"/>
+          <w:numId w:val="0"/>
+        </w:numPr>
+      </w:pPr>
+      <w:r>
         <w:lastRenderedPageBreak/>
-        <w:t>Követelmény, projekt, funkcionalitás</w:t>
+        <w:t>1.</w:t>
+      </w:r>
+      <w:r>
+        <w:t>Kö</w:t>
+      </w:r>
+      <w:r>
+        <w:t>vetelmény</w:t>
+      </w:r>
+      <w:r>
+        <w:t>, projekt, funkcionalitás</w:t>
       </w:r>
     </w:p>
     <w:p>
@@ -696,7 +703,21 @@
         <w:rPr>
           <w:noProof w:val="0"/>
         </w:rPr>
-        <w:t>A Fungorium egy többjátékos stratégiai játék, amelyben a játékosok különböző gombafajokat irányítva próbálják uralmuk alá vonni a rendelkezésre álló területet vagy rovarként szeretnének élelemhez jutni. A játék célja az adott környezetben való túlélés, terjeszkedés és a többi játékos legyőzése.</w:t>
+        <w:t xml:space="preserve">A </w:t>
+      </w:r>
+      <w:proofErr w:type="spellStart"/>
+      <w:r>
+        <w:rPr>
+          <w:noProof w:val="0"/>
+        </w:rPr>
+        <w:t>Fungorium</w:t>
+      </w:r>
+      <w:proofErr w:type="spellEnd"/>
+      <w:r>
+        <w:rPr>
+          <w:noProof w:val="0"/>
+        </w:rPr>
+        <w:t xml:space="preserve"> egy többjátékos stratégiai játék, amelyben a játékosok különböző gombafajokat irányítva próbálják uralmuk alá vonni a rendelkezésre álló területet vagy rovarként szeretnének élelemhez jutni. A játék célja az adott környezetben való túlélés, terjeszkedés és a többi játékos legyőzése.</w:t>
       </w:r>
     </w:p>
     <w:p>
@@ -1179,24 +1200,25 @@
     <w:p>
       <w:pPr>
         <w:pStyle w:val="Cmsor1"/>
-        <w:rPr>
-          <w:noProof w:val="0"/>
-          <w:sz w:val="24"/>
-          <w:szCs w:val="24"/>
-        </w:rPr>
-      </w:pPr>
-      <w:r>
-        <w:rPr>
-          <w:noProof w:val="0"/>
-        </w:rPr>
+        <w:ind w:left="0" w:hanging="142"/>
+      </w:pPr>
+      <w:r>
         <w:lastRenderedPageBreak/>
+        <w:t>2.</w:t>
+      </w:r>
+      <w:r>
         <w:t>Összefoglalás</w:t>
       </w:r>
     </w:p>
     <w:p>
       <w:pPr>
         <w:rPr>
-          <w:noProof w:val="0"/>
+          <w:b/>
+          <w:bCs/>
+          <w:vanish/>
+          <w:sz w:val="28"/>
+          <w:szCs w:val="28"/>
+          <w:lang w:eastAsia="hu-HU"/>
         </w:rPr>
       </w:pPr>
       <w:r>
@@ -1209,28 +1231,16 @@
     <w:p>
       <w:pPr>
         <w:pStyle w:val="Cmsor2"/>
-        <w:rPr>
-          <w:noProof w:val="0"/>
-        </w:rPr>
-      </w:pPr>
-      <w:r>
-        <w:rPr>
-          <w:noProof w:val="0"/>
-        </w:rPr>
+      </w:pPr>
+      <w:r>
         <w:t>Áttekintés</w:t>
       </w:r>
     </w:p>
     <w:p>
       <w:pPr>
         <w:pStyle w:val="Cmsor3"/>
-        <w:rPr>
-          <w:noProof w:val="0"/>
-        </w:rPr>
-      </w:pPr>
-      <w:r>
-        <w:rPr>
-          <w:noProof w:val="0"/>
-        </w:rPr>
+      </w:pPr>
+      <w:r>
         <w:t>Általános áttekintés</w:t>
       </w:r>
     </w:p>
@@ -12669,6 +12679,145 @@
                 <w:noProof w:val="0"/>
               </w:rPr>
               <w:t>-ek rendezése.</w:t>
+            </w:r>
+          </w:p>
+        </w:tc>
+      </w:tr>
+      <w:tr>
+        <w:trPr>
+          <w:trHeight w:val="300"/>
+        </w:trPr>
+        <w:tc>
+          <w:tcPr>
+            <w:tcW w:w="0" w:type="auto"/>
+            <w:tcBorders>
+              <w:top w:val="single" w:sz="6" w:space="0" w:color="000000"/>
+              <w:left w:val="single" w:sz="6" w:space="0" w:color="000000"/>
+              <w:bottom w:val="single" w:sz="6" w:space="0" w:color="000000"/>
+              <w:right w:val="single" w:sz="6" w:space="0" w:color="000000"/>
+            </w:tcBorders>
+            <w:tcMar>
+              <w:top w:w="0" w:type="dxa"/>
+              <w:left w:w="100" w:type="dxa"/>
+              <w:bottom w:w="0" w:type="dxa"/>
+              <w:right w:w="100" w:type="dxa"/>
+            </w:tcMar>
+          </w:tcPr>
+          <w:p>
+            <w:pPr>
+              <w:rPr>
+                <w:noProof w:val="0"/>
+              </w:rPr>
+            </w:pPr>
+            <w:r>
+              <w:rPr>
+                <w:noProof w:val="0"/>
+              </w:rPr>
+              <w:t>2025.02.24. 11:45</w:t>
+            </w:r>
+          </w:p>
+        </w:tc>
+        <w:tc>
+          <w:tcPr>
+            <w:tcW w:w="0" w:type="auto"/>
+            <w:tcBorders>
+              <w:top w:val="single" w:sz="6" w:space="0" w:color="000000"/>
+              <w:left w:val="single" w:sz="6" w:space="0" w:color="000000"/>
+              <w:bottom w:val="single" w:sz="6" w:space="0" w:color="000000"/>
+              <w:right w:val="single" w:sz="6" w:space="0" w:color="000000"/>
+            </w:tcBorders>
+            <w:tcMar>
+              <w:top w:w="0" w:type="dxa"/>
+              <w:left w:w="100" w:type="dxa"/>
+              <w:bottom w:w="0" w:type="dxa"/>
+              <w:right w:w="100" w:type="dxa"/>
+            </w:tcMar>
+          </w:tcPr>
+          <w:p>
+            <w:pPr>
+              <w:rPr>
+                <w:noProof w:val="0"/>
+              </w:rPr>
+            </w:pPr>
+            <w:r>
+              <w:rPr>
+                <w:noProof w:val="0"/>
+              </w:rPr>
+              <w:t>1óra</w:t>
+            </w:r>
+          </w:p>
+        </w:tc>
+        <w:tc>
+          <w:tcPr>
+            <w:tcW w:w="0" w:type="auto"/>
+            <w:tcBorders>
+              <w:top w:val="single" w:sz="6" w:space="0" w:color="000000"/>
+              <w:left w:val="single" w:sz="6" w:space="0" w:color="000000"/>
+              <w:bottom w:val="single" w:sz="6" w:space="0" w:color="000000"/>
+              <w:right w:val="single" w:sz="6" w:space="0" w:color="000000"/>
+            </w:tcBorders>
+            <w:tcMar>
+              <w:top w:w="0" w:type="dxa"/>
+              <w:left w:w="100" w:type="dxa"/>
+              <w:bottom w:w="0" w:type="dxa"/>
+              <w:right w:w="100" w:type="dxa"/>
+            </w:tcMar>
+          </w:tcPr>
+          <w:p>
+            <w:pPr>
+              <w:rPr>
+                <w:noProof w:val="0"/>
+              </w:rPr>
+            </w:pPr>
+            <w:r>
+              <w:rPr>
+                <w:noProof w:val="0"/>
+              </w:rPr>
+              <w:t>Kemecsei</w:t>
+            </w:r>
+          </w:p>
+        </w:tc>
+        <w:tc>
+          <w:tcPr>
+            <w:tcW w:w="0" w:type="auto"/>
+            <w:tcBorders>
+              <w:top w:val="single" w:sz="6" w:space="0" w:color="000000"/>
+              <w:left w:val="single" w:sz="6" w:space="0" w:color="000000"/>
+              <w:bottom w:val="single" w:sz="6" w:space="0" w:color="000000"/>
+              <w:right w:val="single" w:sz="6" w:space="0" w:color="000000"/>
+            </w:tcBorders>
+            <w:tcMar>
+              <w:top w:w="0" w:type="dxa"/>
+              <w:left w:w="100" w:type="dxa"/>
+              <w:bottom w:w="0" w:type="dxa"/>
+              <w:right w:w="100" w:type="dxa"/>
+            </w:tcMar>
+          </w:tcPr>
+          <w:p>
+            <w:pPr>
+              <w:rPr>
+                <w:noProof w:val="0"/>
+              </w:rPr>
+            </w:pPr>
+            <w:r>
+              <w:rPr>
+                <w:noProof w:val="0"/>
+              </w:rPr>
+              <w:t xml:space="preserve">Tevékenység: Követelményekhez előfej, előláb hozzáadása, számozás </w:t>
+            </w:r>
+            <w:proofErr w:type="spellStart"/>
+            <w:r>
+              <w:rPr>
+                <w:noProof w:val="0"/>
+              </w:rPr>
+              <w:t>javítasa</w:t>
+            </w:r>
+            <w:proofErr w:type="spellEnd"/>
+            <w:r>
+              <w:rPr>
+                <w:noProof w:val="0"/>
+              </w:rPr>
+              <w:t>, nyomtatás</w:t>
             </w:r>
           </w:p>
         </w:tc>
@@ -13199,6 +13348,194 @@
     </w:lvl>
   </w:abstractNum>
   <w:abstractNum w:abstractNumId="3" w15:restartNumberingAfterBreak="0">
+    <w:nsid w:val="25A568B3"/>
+    <w:multiLevelType w:val="multilevel"/>
+    <w:tmpl w:val="E03CDCC8"/>
+    <w:lvl w:ilvl="0">
+      <w:start w:val="1"/>
+      <w:numFmt w:val="decimal"/>
+      <w:lvlText w:val="%1)"/>
+      <w:lvlJc w:val="left"/>
+      <w:pPr>
+        <w:ind w:left="360" w:hanging="360"/>
+      </w:pPr>
+      <w:rPr>
+        <w:rFonts w:hint="default"/>
+        <w:b w:val="0"/>
+        <w:bCs w:val="0"/>
+        <w:i w:val="0"/>
+        <w:iCs w:val="0"/>
+        <w:caps w:val="0"/>
+        <w:smallCaps w:val="0"/>
+        <w:strike w:val="0"/>
+        <w:dstrike w:val="0"/>
+        <w:outline w:val="0"/>
+        <w:shadow w:val="0"/>
+        <w:emboss w:val="0"/>
+        <w:imprint w:val="0"/>
+        <w:noProof w:val="0"/>
+        <w:snapToGrid w:val="0"/>
+        <w:vanish w:val="0"/>
+        <w:color w:val="000000"/>
+        <w:spacing w:val="0"/>
+        <w:w w:val="0"/>
+        <w:kern w:val="0"/>
+        <w:position w:val="0"/>
+        <w:sz w:val="0"/>
+        <w:szCs w:val="0"/>
+        <w:u w:val="none" w:color="000000"/>
+        <w:effect w:val="none"/>
+        <w:bdr w:val="none" w:sz="0" w:space="0" w:color="000000"/>
+        <w:shd w:val="clear" w:color="000000" w:fill="000000"/>
+        <w:vertAlign w:val="baseline"/>
+        <w:em w:val="none"/>
+        <w:lang w:val="x-none" w:eastAsia="x-none" w:bidi="x-none"/>
+        <w:specVanish w:val="0"/>
+        <w14:glow w14:rad="0">
+          <w14:srgbClr w14:val="000000"/>
+        </w14:glow>
+        <w14:shadow w14:blurRad="0" w14:dist="0" w14:dir="0" w14:sx="0" w14:sy="0" w14:kx="0" w14:ky="0" w14:algn="none">
+          <w14:srgbClr w14:val="000000"/>
+        </w14:shadow>
+        <w14:reflection w14:blurRad="0" w14:stA="0" w14:stPos="0" w14:endA="0" w14:endPos="0" w14:dist="0" w14:dir="0" w14:fadeDir="0" w14:sx="0" w14:sy="0" w14:kx="0" w14:ky="0" w14:algn="none"/>
+        <w14:textOutline w14:w="0" w14:cap="rnd" w14:cmpd="sng" w14:algn="ctr">
+          <w14:noFill/>
+          <w14:prstDash w14:val="solid"/>
+          <w14:bevel/>
+        </w14:textOutline>
+        <w14:scene3d>
+          <w14:camera w14:prst="orthographicFront"/>
+          <w14:lightRig w14:rig="threePt" w14:dir="t">
+            <w14:rot w14:lat="0" w14:lon="0" w14:rev="0"/>
+          </w14:lightRig>
+        </w14:scene3d>
+        <w14:props3d w14:extrusionH="0" w14:contourW="0" w14:prstMaterial="none"/>
+        <w14:ligatures w14:val="none"/>
+        <w14:numForm w14:val="default"/>
+        <w14:numSpacing w14:val="default"/>
+        <w14:stylisticSets/>
+        <w14:cntxtAlts w14:val="0"/>
+      </w:rPr>
+    </w:lvl>
+    <w:lvl w:ilvl="1">
+      <w:start w:val="1"/>
+      <w:numFmt w:val="decimal"/>
+      <w:lvlText w:val="%1.%2"/>
+      <w:lvlJc w:val="left"/>
+      <w:pPr>
+        <w:tabs>
+          <w:tab w:val="num" w:pos="576"/>
+        </w:tabs>
+        <w:ind w:left="576" w:hanging="576"/>
+      </w:pPr>
+    </w:lvl>
+    <w:lvl w:ilvl="2">
+      <w:start w:val="1"/>
+      <w:numFmt w:val="decimal"/>
+      <w:lvlText w:val="%1.%2.%3"/>
+      <w:lvlJc w:val="left"/>
+      <w:pPr>
+        <w:tabs>
+          <w:tab w:val="num" w:pos="720"/>
+        </w:tabs>
+        <w:ind w:left="720" w:hanging="720"/>
+      </w:pPr>
+      <w:rPr>
+        <w:rFonts w:hint="default"/>
+      </w:rPr>
+    </w:lvl>
+    <w:lvl w:ilvl="3">
+      <w:start w:val="1"/>
+      <w:numFmt w:val="decimal"/>
+      <w:lvlText w:val="%1.%2.%3.%4"/>
+      <w:lvlJc w:val="left"/>
+      <w:pPr>
+        <w:tabs>
+          <w:tab w:val="num" w:pos="864"/>
+        </w:tabs>
+        <w:ind w:left="864" w:hanging="864"/>
+      </w:pPr>
+      <w:rPr>
+        <w:rFonts w:hint="default"/>
+      </w:rPr>
+    </w:lvl>
+    <w:lvl w:ilvl="4">
+      <w:start w:val="1"/>
+      <w:numFmt w:val="decimal"/>
+      <w:lvlText w:val="%1.%2.%3.%4.%5"/>
+      <w:lvlJc w:val="left"/>
+      <w:pPr>
+        <w:tabs>
+          <w:tab w:val="num" w:pos="1008"/>
+        </w:tabs>
+        <w:ind w:left="1008" w:hanging="1008"/>
+      </w:pPr>
+      <w:rPr>
+        <w:rFonts w:hint="default"/>
+      </w:rPr>
+    </w:lvl>
+    <w:lvl w:ilvl="5">
+      <w:start w:val="1"/>
+      <w:numFmt w:val="decimal"/>
+      <w:lvlText w:val="%1.%2.%3.%4.%5.%6"/>
+      <w:lvlJc w:val="left"/>
+      <w:pPr>
+        <w:tabs>
+          <w:tab w:val="num" w:pos="1152"/>
+        </w:tabs>
+        <w:ind w:left="1152" w:hanging="1152"/>
+      </w:pPr>
+      <w:rPr>
+        <w:rFonts w:hint="default"/>
+      </w:rPr>
+    </w:lvl>
+    <w:lvl w:ilvl="6">
+      <w:start w:val="1"/>
+      <w:numFmt w:val="decimal"/>
+      <w:lvlText w:val="%1.%2.%3.%4.%5.%6.%7"/>
+      <w:lvlJc w:val="left"/>
+      <w:pPr>
+        <w:tabs>
+          <w:tab w:val="num" w:pos="1296"/>
+        </w:tabs>
+        <w:ind w:left="1296" w:hanging="1296"/>
+      </w:pPr>
+      <w:rPr>
+        <w:rFonts w:hint="default"/>
+      </w:rPr>
+    </w:lvl>
+    <w:lvl w:ilvl="7">
+      <w:start w:val="1"/>
+      <w:numFmt w:val="decimal"/>
+      <w:lvlText w:val="%1.%2.%3.%4.%5.%6.%7.%8"/>
+      <w:lvlJc w:val="left"/>
+      <w:pPr>
+        <w:tabs>
+          <w:tab w:val="num" w:pos="1440"/>
+        </w:tabs>
+        <w:ind w:left="1440" w:hanging="1440"/>
+      </w:pPr>
+      <w:rPr>
+        <w:rFonts w:hint="default"/>
+      </w:rPr>
+    </w:lvl>
+    <w:lvl w:ilvl="8">
+      <w:start w:val="1"/>
+      <w:numFmt w:val="decimal"/>
+      <w:lvlText w:val="%1.%2.%3.%4.%5.%6.%7.%8.%9"/>
+      <w:lvlJc w:val="left"/>
+      <w:pPr>
+        <w:tabs>
+          <w:tab w:val="num" w:pos="1584"/>
+        </w:tabs>
+        <w:ind w:left="1584" w:hanging="1584"/>
+      </w:pPr>
+      <w:rPr>
+        <w:rFonts w:hint="default"/>
+      </w:rPr>
+    </w:lvl>
+  </w:abstractNum>
+  <w:abstractNum w:abstractNumId="4" w15:restartNumberingAfterBreak="0">
     <w:nsid w:val="26BC425C"/>
     <w:multiLevelType w:val="hybridMultilevel"/>
     <w:tmpl w:val="55A899A8"/>
@@ -13311,7 +13648,7 @@
       </w:rPr>
     </w:lvl>
   </w:abstractNum>
-  <w:abstractNum w:abstractNumId="4" w15:restartNumberingAfterBreak="0">
+  <w:abstractNum w:abstractNumId="5" w15:restartNumberingAfterBreak="0">
     <w:nsid w:val="2C933875"/>
     <w:multiLevelType w:val="hybridMultilevel"/>
     <w:tmpl w:val="29C61C44"/>
@@ -13400,94 +13737,345 @@
       </w:pPr>
     </w:lvl>
   </w:abstractNum>
-  <w:abstractNum w:abstractNumId="5" w15:restartNumberingAfterBreak="0">
-    <w:nsid w:val="373B04D0"/>
-    <w:multiLevelType w:val="hybridMultilevel"/>
-    <w:tmpl w:val="887EEC10"/>
-    <w:lvl w:ilvl="0" w:tplc="0A18A816">
+  <w:abstractNum w:abstractNumId="6" w15:restartNumberingAfterBreak="0">
+    <w:nsid w:val="300853CB"/>
+    <w:multiLevelType w:val="multilevel"/>
+    <w:tmpl w:val="E03CDCC8"/>
+    <w:styleLink w:val="Stlus1"/>
+    <w:lvl w:ilvl="0">
       <w:start w:val="1"/>
       <w:numFmt w:val="decimal"/>
-      <w:pStyle w:val="Cmsor1"/>
+      <w:lvlText w:val="%1"/>
+      <w:lvlJc w:val="left"/>
+      <w:pPr>
+        <w:ind w:left="360" w:hanging="360"/>
+      </w:pPr>
+      <w:rPr>
+        <w:rFonts w:ascii="Times New Roman" w:hAnsi="Times New Roman" w:hint="default"/>
+        <w:b w:val="0"/>
+        <w:bCs w:val="0"/>
+        <w:i w:val="0"/>
+        <w:iCs w:val="0"/>
+        <w:caps w:val="0"/>
+        <w:smallCaps w:val="0"/>
+        <w:strike w:val="0"/>
+        <w:dstrike w:val="0"/>
+        <w:outline w:val="0"/>
+        <w:shadow w:val="0"/>
+        <w:emboss w:val="0"/>
+        <w:imprint w:val="0"/>
+        <w:snapToGrid w:val="0"/>
+        <w:vanish w:val="0"/>
+        <w:color w:val="auto"/>
+        <w:spacing w:val="0"/>
+        <w:w w:val="0"/>
+        <w:kern w:val="0"/>
+        <w:position w:val="0"/>
+        <w:sz w:val="0"/>
+        <w:szCs w:val="0"/>
+        <w:u w:val="none" w:color="000000"/>
+        <w:effect w:val="none"/>
+        <w:vertAlign w:val="baseline"/>
+        <w:em w:val="none"/>
+        <w14:ligatures w14:val="none"/>
+        <w14:numForm w14:val="default"/>
+        <w14:numSpacing w14:val="default"/>
+        <w14:stylisticSets/>
+        <w14:cntxtAlts w14:val="0"/>
+      </w:rPr>
+    </w:lvl>
+    <w:lvl w:ilvl="1">
+      <w:start w:val="1"/>
+      <w:numFmt w:val="decimal"/>
+      <w:lvlText w:val="%1.%2"/>
+      <w:lvlJc w:val="left"/>
+      <w:pPr>
+        <w:tabs>
+          <w:tab w:val="num" w:pos="576"/>
+        </w:tabs>
+        <w:ind w:left="576" w:hanging="576"/>
+      </w:pPr>
+    </w:lvl>
+    <w:lvl w:ilvl="2">
+      <w:start w:val="1"/>
+      <w:numFmt w:val="decimal"/>
+      <w:lvlText w:val="%1.%2.%3"/>
+      <w:lvlJc w:val="left"/>
+      <w:pPr>
+        <w:tabs>
+          <w:tab w:val="num" w:pos="720"/>
+        </w:tabs>
+        <w:ind w:left="720" w:hanging="720"/>
+      </w:pPr>
+      <w:rPr>
+        <w:rFonts w:hint="default"/>
+      </w:rPr>
+    </w:lvl>
+    <w:lvl w:ilvl="3">
+      <w:start w:val="1"/>
+      <w:numFmt w:val="decimal"/>
+      <w:lvlText w:val="%1.%2.%3.%4"/>
+      <w:lvlJc w:val="left"/>
+      <w:pPr>
+        <w:tabs>
+          <w:tab w:val="num" w:pos="864"/>
+        </w:tabs>
+        <w:ind w:left="864" w:hanging="864"/>
+      </w:pPr>
+      <w:rPr>
+        <w:rFonts w:hint="default"/>
+      </w:rPr>
+    </w:lvl>
+    <w:lvl w:ilvl="4">
+      <w:start w:val="1"/>
+      <w:numFmt w:val="decimal"/>
+      <w:lvlText w:val="%1.%2.%3.%4.%5"/>
+      <w:lvlJc w:val="left"/>
+      <w:pPr>
+        <w:tabs>
+          <w:tab w:val="num" w:pos="1008"/>
+        </w:tabs>
+        <w:ind w:left="1008" w:hanging="1008"/>
+      </w:pPr>
+      <w:rPr>
+        <w:rFonts w:hint="default"/>
+      </w:rPr>
+    </w:lvl>
+    <w:lvl w:ilvl="5">
+      <w:start w:val="1"/>
+      <w:numFmt w:val="decimal"/>
+      <w:lvlText w:val="%1.%2.%3.%4.%5.%6"/>
+      <w:lvlJc w:val="left"/>
+      <w:pPr>
+        <w:tabs>
+          <w:tab w:val="num" w:pos="1152"/>
+        </w:tabs>
+        <w:ind w:left="1152" w:hanging="1152"/>
+      </w:pPr>
+      <w:rPr>
+        <w:rFonts w:hint="default"/>
+      </w:rPr>
+    </w:lvl>
+    <w:lvl w:ilvl="6">
+      <w:start w:val="1"/>
+      <w:numFmt w:val="decimal"/>
+      <w:lvlText w:val="%1.%2.%3.%4.%5.%6.%7"/>
+      <w:lvlJc w:val="left"/>
+      <w:pPr>
+        <w:tabs>
+          <w:tab w:val="num" w:pos="1296"/>
+        </w:tabs>
+        <w:ind w:left="1296" w:hanging="1296"/>
+      </w:pPr>
+      <w:rPr>
+        <w:rFonts w:hint="default"/>
+      </w:rPr>
+    </w:lvl>
+    <w:lvl w:ilvl="7">
+      <w:start w:val="1"/>
+      <w:numFmt w:val="decimal"/>
+      <w:lvlText w:val="%1.%2.%3.%4.%5.%6.%7.%8"/>
+      <w:lvlJc w:val="left"/>
+      <w:pPr>
+        <w:tabs>
+          <w:tab w:val="num" w:pos="1440"/>
+        </w:tabs>
+        <w:ind w:left="1440" w:hanging="1440"/>
+      </w:pPr>
+      <w:rPr>
+        <w:rFonts w:hint="default"/>
+      </w:rPr>
+    </w:lvl>
+    <w:lvl w:ilvl="8">
+      <w:start w:val="1"/>
+      <w:numFmt w:val="decimal"/>
+      <w:lvlText w:val="%1.%2.%3.%4.%5.%6.%7.%8.%9"/>
+      <w:lvlJc w:val="left"/>
+      <w:pPr>
+        <w:tabs>
+          <w:tab w:val="num" w:pos="1584"/>
+        </w:tabs>
+        <w:ind w:left="1584" w:hanging="1584"/>
+      </w:pPr>
+      <w:rPr>
+        <w:rFonts w:hint="default"/>
+      </w:rPr>
+    </w:lvl>
+  </w:abstractNum>
+  <w:abstractNum w:abstractNumId="7" w15:restartNumberingAfterBreak="0">
+    <w:nsid w:val="33C4205F"/>
+    <w:multiLevelType w:val="multilevel"/>
+    <w:tmpl w:val="E03CDCC8"/>
+    <w:numStyleLink w:val="Stlus1"/>
+  </w:abstractNum>
+  <w:abstractNum w:abstractNumId="8" w15:restartNumberingAfterBreak="0">
+    <w:nsid w:val="373B04D0"/>
+    <w:multiLevelType w:val="multilevel"/>
+    <w:tmpl w:val="040E001F"/>
+    <w:lvl w:ilvl="0">
+      <w:start w:val="1"/>
+      <w:numFmt w:val="decimal"/>
       <w:lvlText w:val="%1."/>
       <w:lvlJc w:val="left"/>
       <w:pPr>
-        <w:ind w:left="720" w:hanging="360"/>
-      </w:pPr>
+        <w:ind w:left="360" w:hanging="360"/>
+      </w:pPr>
+      <w:rPr>
+        <w:rFonts w:hint="default"/>
+        <w:b w:val="0"/>
+        <w:bCs w:val="0"/>
+        <w:i w:val="0"/>
+        <w:iCs w:val="0"/>
+        <w:caps w:val="0"/>
+        <w:smallCaps w:val="0"/>
+        <w:strike w:val="0"/>
+        <w:dstrike w:val="0"/>
+        <w:outline w:val="0"/>
+        <w:shadow w:val="0"/>
+        <w:emboss w:val="0"/>
+        <w:imprint w:val="0"/>
+        <w:noProof w:val="0"/>
+        <w:snapToGrid w:val="0"/>
+        <w:vanish w:val="0"/>
+        <w:color w:val="000000"/>
+        <w:spacing w:val="0"/>
+        <w:w w:val="0"/>
+        <w:kern w:val="0"/>
+        <w:position w:val="0"/>
+        <w:sz w:val="0"/>
+        <w:szCs w:val="0"/>
+        <w:u w:val="none" w:color="000000"/>
+        <w:effect w:val="none"/>
+        <w:bdr w:val="none" w:sz="0" w:space="0" w:color="000000"/>
+        <w:shd w:val="clear" w:color="000000" w:fill="000000"/>
+        <w:vertAlign w:val="baseline"/>
+        <w:em w:val="none"/>
+        <w:lang w:val="x-none" w:eastAsia="x-none" w:bidi="x-none"/>
+        <w:specVanish w:val="0"/>
+        <w14:glow w14:rad="0">
+          <w14:srgbClr w14:val="000000"/>
+        </w14:glow>
+        <w14:shadow w14:blurRad="0" w14:dist="0" w14:dir="0" w14:sx="0" w14:sy="0" w14:kx="0" w14:ky="0" w14:algn="none">
+          <w14:srgbClr w14:val="000000"/>
+        </w14:shadow>
+        <w14:reflection w14:blurRad="0" w14:stA="0" w14:stPos="0" w14:endA="0" w14:endPos="0" w14:dist="0" w14:dir="0" w14:fadeDir="0" w14:sx="0" w14:sy="0" w14:kx="0" w14:ky="0" w14:algn="none"/>
+        <w14:textOutline w14:w="0" w14:cap="rnd" w14:cmpd="sng" w14:algn="ctr">
+          <w14:noFill/>
+          <w14:prstDash w14:val="solid"/>
+          <w14:bevel/>
+        </w14:textOutline>
+        <w14:scene3d>
+          <w14:camera w14:prst="orthographicFront"/>
+          <w14:lightRig w14:rig="threePt" w14:dir="t">
+            <w14:rot w14:lat="0" w14:lon="0" w14:rev="0"/>
+          </w14:lightRig>
+        </w14:scene3d>
+        <w14:props3d w14:extrusionH="0" w14:contourW="0" w14:prstMaterial="none"/>
+        <w14:ligatures w14:val="none"/>
+        <w14:numForm w14:val="default"/>
+        <w14:numSpacing w14:val="default"/>
+        <w14:stylisticSets/>
+        <w14:cntxtAlts w14:val="0"/>
+      </w:rPr>
     </w:lvl>
-    <w:lvl w:ilvl="1" w:tplc="040E0019" w:tentative="1">
-      <w:start w:val="1"/>
-      <w:numFmt w:val="lowerLetter"/>
-      <w:lvlText w:val="%2."/>
-      <w:lvlJc w:val="left"/>
-      <w:pPr>
-        <w:ind w:left="1440" w:hanging="360"/>
-      </w:pPr>
-    </w:lvl>
-    <w:lvl w:ilvl="2" w:tplc="040E001B" w:tentative="1">
-      <w:start w:val="1"/>
-      <w:numFmt w:val="lowerRoman"/>
-      <w:lvlText w:val="%3."/>
-      <w:lvlJc w:val="right"/>
-      <w:pPr>
-        <w:ind w:left="2160" w:hanging="180"/>
-      </w:pPr>
-    </w:lvl>
-    <w:lvl w:ilvl="3" w:tplc="040E000F" w:tentative="1">
+    <w:lvl w:ilvl="1">
       <w:start w:val="1"/>
       <w:numFmt w:val="decimal"/>
-      <w:lvlText w:val="%4."/>
+      <w:lvlText w:val="%1.%2."/>
       <w:lvlJc w:val="left"/>
       <w:pPr>
-        <w:ind w:left="2880" w:hanging="360"/>
-      </w:pPr>
+        <w:ind w:left="792" w:hanging="432"/>
+      </w:pPr>
+      <w:rPr>
+        <w:rFonts w:hint="default"/>
+      </w:rPr>
     </w:lvl>
-    <w:lvl w:ilvl="4" w:tplc="040E0019" w:tentative="1">
-      <w:start w:val="1"/>
-      <w:numFmt w:val="lowerLetter"/>
-      <w:lvlText w:val="%5."/>
-      <w:lvlJc w:val="left"/>
-      <w:pPr>
-        <w:ind w:left="3600" w:hanging="360"/>
-      </w:pPr>
-    </w:lvl>
-    <w:lvl w:ilvl="5" w:tplc="040E001B" w:tentative="1">
-      <w:start w:val="1"/>
-      <w:numFmt w:val="lowerRoman"/>
-      <w:lvlText w:val="%6."/>
-      <w:lvlJc w:val="right"/>
-      <w:pPr>
-        <w:ind w:left="4320" w:hanging="180"/>
-      </w:pPr>
-    </w:lvl>
-    <w:lvl w:ilvl="6" w:tplc="040E000F" w:tentative="1">
+    <w:lvl w:ilvl="2">
       <w:start w:val="1"/>
       <w:numFmt w:val="decimal"/>
-      <w:lvlText w:val="%7."/>
+      <w:lvlText w:val="%1.%2.%3."/>
       <w:lvlJc w:val="left"/>
       <w:pPr>
-        <w:ind w:left="5040" w:hanging="360"/>
-      </w:pPr>
+        <w:ind w:left="1224" w:hanging="504"/>
+      </w:pPr>
+      <w:rPr>
+        <w:rFonts w:hint="default"/>
+      </w:rPr>
     </w:lvl>
-    <w:lvl w:ilvl="7" w:tplc="040E0019" w:tentative="1">
+    <w:lvl w:ilvl="3">
       <w:start w:val="1"/>
-      <w:numFmt w:val="lowerLetter"/>
-      <w:lvlText w:val="%8."/>
+      <w:numFmt w:val="decimal"/>
+      <w:lvlText w:val="%1.%2.%3.%4."/>
       <w:lvlJc w:val="left"/>
       <w:pPr>
-        <w:ind w:left="5760" w:hanging="360"/>
-      </w:pPr>
+        <w:ind w:left="1728" w:hanging="648"/>
+      </w:pPr>
+      <w:rPr>
+        <w:rFonts w:hint="default"/>
+      </w:rPr>
     </w:lvl>
-    <w:lvl w:ilvl="8" w:tplc="040E001B" w:tentative="1">
+    <w:lvl w:ilvl="4">
       <w:start w:val="1"/>
-      <w:numFmt w:val="lowerRoman"/>
-      <w:lvlText w:val="%9."/>
-      <w:lvlJc w:val="right"/>
-      <w:pPr>
-        <w:ind w:left="6480" w:hanging="180"/>
-      </w:pPr>
+      <w:numFmt w:val="decimal"/>
+      <w:lvlText w:val="%1.%2.%3.%4.%5."/>
+      <w:lvlJc w:val="left"/>
+      <w:pPr>
+        <w:ind w:left="2232" w:hanging="792"/>
+      </w:pPr>
+      <w:rPr>
+        <w:rFonts w:hint="default"/>
+      </w:rPr>
+    </w:lvl>
+    <w:lvl w:ilvl="5">
+      <w:start w:val="1"/>
+      <w:numFmt w:val="decimal"/>
+      <w:lvlText w:val="%1.%2.%3.%4.%5.%6."/>
+      <w:lvlJc w:val="left"/>
+      <w:pPr>
+        <w:ind w:left="2736" w:hanging="936"/>
+      </w:pPr>
+      <w:rPr>
+        <w:rFonts w:hint="default"/>
+      </w:rPr>
+    </w:lvl>
+    <w:lvl w:ilvl="6">
+      <w:start w:val="1"/>
+      <w:numFmt w:val="decimal"/>
+      <w:lvlText w:val="%1.%2.%3.%4.%5.%6.%7."/>
+      <w:lvlJc w:val="left"/>
+      <w:pPr>
+        <w:ind w:left="3240" w:hanging="1080"/>
+      </w:pPr>
+      <w:rPr>
+        <w:rFonts w:hint="default"/>
+      </w:rPr>
+    </w:lvl>
+    <w:lvl w:ilvl="7">
+      <w:start w:val="1"/>
+      <w:numFmt w:val="decimal"/>
+      <w:lvlText w:val="%1.%2.%3.%4.%5.%6.%7.%8."/>
+      <w:lvlJc w:val="left"/>
+      <w:pPr>
+        <w:ind w:left="3744" w:hanging="1224"/>
+      </w:pPr>
+      <w:rPr>
+        <w:rFonts w:hint="default"/>
+      </w:rPr>
+    </w:lvl>
+    <w:lvl w:ilvl="8">
+      <w:start w:val="1"/>
+      <w:numFmt w:val="decimal"/>
+      <w:lvlText w:val="%1.%2.%3.%4.%5.%6.%7.%8.%9."/>
+      <w:lvlJc w:val="left"/>
+      <w:pPr>
+        <w:ind w:left="4320" w:hanging="1440"/>
+      </w:pPr>
+      <w:rPr>
+        <w:rFonts w:hint="default"/>
+      </w:rPr>
     </w:lvl>
   </w:abstractNum>
-  <w:abstractNum w:abstractNumId="6" w15:restartNumberingAfterBreak="0">
+  <w:abstractNum w:abstractNumId="9" w15:restartNumberingAfterBreak="0">
     <w:nsid w:val="575B0BF4"/>
     <w:multiLevelType w:val="hybridMultilevel"/>
     <w:tmpl w:val="9628E0B6"/>
@@ -13573,7 +14161,195 @@
       </w:pPr>
     </w:lvl>
   </w:abstractNum>
-  <w:abstractNum w:abstractNumId="7" w15:restartNumberingAfterBreak="0">
+  <w:abstractNum w:abstractNumId="10" w15:restartNumberingAfterBreak="0">
+    <w:nsid w:val="699F523A"/>
+    <w:multiLevelType w:val="multilevel"/>
+    <w:tmpl w:val="E03CDCC8"/>
+    <w:lvl w:ilvl="0">
+      <w:start w:val="1"/>
+      <w:numFmt w:val="decimal"/>
+      <w:lvlText w:val="%1)"/>
+      <w:lvlJc w:val="left"/>
+      <w:pPr>
+        <w:ind w:left="360" w:hanging="360"/>
+      </w:pPr>
+      <w:rPr>
+        <w:rFonts w:hint="default"/>
+        <w:b w:val="0"/>
+        <w:bCs w:val="0"/>
+        <w:i w:val="0"/>
+        <w:iCs w:val="0"/>
+        <w:caps w:val="0"/>
+        <w:smallCaps w:val="0"/>
+        <w:strike w:val="0"/>
+        <w:dstrike w:val="0"/>
+        <w:outline w:val="0"/>
+        <w:shadow w:val="0"/>
+        <w:emboss w:val="0"/>
+        <w:imprint w:val="0"/>
+        <w:noProof w:val="0"/>
+        <w:snapToGrid w:val="0"/>
+        <w:vanish w:val="0"/>
+        <w:color w:val="000000"/>
+        <w:spacing w:val="0"/>
+        <w:w w:val="0"/>
+        <w:kern w:val="0"/>
+        <w:position w:val="0"/>
+        <w:sz w:val="0"/>
+        <w:szCs w:val="0"/>
+        <w:u w:val="none" w:color="000000"/>
+        <w:effect w:val="none"/>
+        <w:bdr w:val="none" w:sz="0" w:space="0" w:color="000000"/>
+        <w:shd w:val="clear" w:color="000000" w:fill="000000"/>
+        <w:vertAlign w:val="baseline"/>
+        <w:em w:val="none"/>
+        <w:lang w:val="x-none" w:eastAsia="x-none" w:bidi="x-none"/>
+        <w:specVanish w:val="0"/>
+        <w14:glow w14:rad="0">
+          <w14:srgbClr w14:val="000000"/>
+        </w14:glow>
+        <w14:shadow w14:blurRad="0" w14:dist="0" w14:dir="0" w14:sx="0" w14:sy="0" w14:kx="0" w14:ky="0" w14:algn="none">
+          <w14:srgbClr w14:val="000000"/>
+        </w14:shadow>
+        <w14:reflection w14:blurRad="0" w14:stA="0" w14:stPos="0" w14:endA="0" w14:endPos="0" w14:dist="0" w14:dir="0" w14:fadeDir="0" w14:sx="0" w14:sy="0" w14:kx="0" w14:ky="0" w14:algn="none"/>
+        <w14:textOutline w14:w="0" w14:cap="rnd" w14:cmpd="sng" w14:algn="ctr">
+          <w14:noFill/>
+          <w14:prstDash w14:val="solid"/>
+          <w14:bevel/>
+        </w14:textOutline>
+        <w14:scene3d>
+          <w14:camera w14:prst="orthographicFront"/>
+          <w14:lightRig w14:rig="threePt" w14:dir="t">
+            <w14:rot w14:lat="0" w14:lon="0" w14:rev="0"/>
+          </w14:lightRig>
+        </w14:scene3d>
+        <w14:props3d w14:extrusionH="0" w14:contourW="0" w14:prstMaterial="none"/>
+        <w14:ligatures w14:val="none"/>
+        <w14:numForm w14:val="default"/>
+        <w14:numSpacing w14:val="default"/>
+        <w14:stylisticSets/>
+        <w14:cntxtAlts w14:val="0"/>
+      </w:rPr>
+    </w:lvl>
+    <w:lvl w:ilvl="1">
+      <w:start w:val="1"/>
+      <w:numFmt w:val="decimal"/>
+      <w:lvlText w:val="%1.%2"/>
+      <w:lvlJc w:val="left"/>
+      <w:pPr>
+        <w:tabs>
+          <w:tab w:val="num" w:pos="576"/>
+        </w:tabs>
+        <w:ind w:left="576" w:hanging="576"/>
+      </w:pPr>
+    </w:lvl>
+    <w:lvl w:ilvl="2">
+      <w:start w:val="1"/>
+      <w:numFmt w:val="decimal"/>
+      <w:lvlText w:val="%1.%2.%3"/>
+      <w:lvlJc w:val="left"/>
+      <w:pPr>
+        <w:tabs>
+          <w:tab w:val="num" w:pos="720"/>
+        </w:tabs>
+        <w:ind w:left="720" w:hanging="720"/>
+      </w:pPr>
+      <w:rPr>
+        <w:rFonts w:hint="default"/>
+      </w:rPr>
+    </w:lvl>
+    <w:lvl w:ilvl="3">
+      <w:start w:val="1"/>
+      <w:numFmt w:val="decimal"/>
+      <w:lvlText w:val="%1.%2.%3.%4"/>
+      <w:lvlJc w:val="left"/>
+      <w:pPr>
+        <w:tabs>
+          <w:tab w:val="num" w:pos="864"/>
+        </w:tabs>
+        <w:ind w:left="864" w:hanging="864"/>
+      </w:pPr>
+      <w:rPr>
+        <w:rFonts w:hint="default"/>
+      </w:rPr>
+    </w:lvl>
+    <w:lvl w:ilvl="4">
+      <w:start w:val="1"/>
+      <w:numFmt w:val="decimal"/>
+      <w:lvlText w:val="%1.%2.%3.%4.%5"/>
+      <w:lvlJc w:val="left"/>
+      <w:pPr>
+        <w:tabs>
+          <w:tab w:val="num" w:pos="1008"/>
+        </w:tabs>
+        <w:ind w:left="1008" w:hanging="1008"/>
+      </w:pPr>
+      <w:rPr>
+        <w:rFonts w:hint="default"/>
+      </w:rPr>
+    </w:lvl>
+    <w:lvl w:ilvl="5">
+      <w:start w:val="1"/>
+      <w:numFmt w:val="decimal"/>
+      <w:lvlText w:val="%1.%2.%3.%4.%5.%6"/>
+      <w:lvlJc w:val="left"/>
+      <w:pPr>
+        <w:tabs>
+          <w:tab w:val="num" w:pos="1152"/>
+        </w:tabs>
+        <w:ind w:left="1152" w:hanging="1152"/>
+      </w:pPr>
+      <w:rPr>
+        <w:rFonts w:hint="default"/>
+      </w:rPr>
+    </w:lvl>
+    <w:lvl w:ilvl="6">
+      <w:start w:val="1"/>
+      <w:numFmt w:val="decimal"/>
+      <w:lvlText w:val="%1.%2.%3.%4.%5.%6.%7"/>
+      <w:lvlJc w:val="left"/>
+      <w:pPr>
+        <w:tabs>
+          <w:tab w:val="num" w:pos="1296"/>
+        </w:tabs>
+        <w:ind w:left="1296" w:hanging="1296"/>
+      </w:pPr>
+      <w:rPr>
+        <w:rFonts w:hint="default"/>
+      </w:rPr>
+    </w:lvl>
+    <w:lvl w:ilvl="7">
+      <w:start w:val="1"/>
+      <w:numFmt w:val="decimal"/>
+      <w:lvlText w:val="%1.%2.%3.%4.%5.%6.%7.%8"/>
+      <w:lvlJc w:val="left"/>
+      <w:pPr>
+        <w:tabs>
+          <w:tab w:val="num" w:pos="1440"/>
+        </w:tabs>
+        <w:ind w:left="1440" w:hanging="1440"/>
+      </w:pPr>
+      <w:rPr>
+        <w:rFonts w:hint="default"/>
+      </w:rPr>
+    </w:lvl>
+    <w:lvl w:ilvl="8">
+      <w:start w:val="1"/>
+      <w:numFmt w:val="decimal"/>
+      <w:lvlText w:val="%1.%2.%3.%4.%5.%6.%7.%8.%9"/>
+      <w:lvlJc w:val="left"/>
+      <w:pPr>
+        <w:tabs>
+          <w:tab w:val="num" w:pos="1584"/>
+        </w:tabs>
+        <w:ind w:left="1584" w:hanging="1584"/>
+      </w:pPr>
+      <w:rPr>
+        <w:rFonts w:hint="default"/>
+      </w:rPr>
+    </w:lvl>
+  </w:abstractNum>
+  <w:abstractNum w:abstractNumId="11" w15:restartNumberingAfterBreak="0">
     <w:nsid w:val="6B626860"/>
     <w:multiLevelType w:val="multilevel"/>
     <w:tmpl w:val="03E0202C"/>
@@ -13722,7 +14498,7 @@
       </w:rPr>
     </w:lvl>
   </w:abstractNum>
-  <w:abstractNum w:abstractNumId="8" w15:restartNumberingAfterBreak="0">
+  <w:abstractNum w:abstractNumId="12" w15:restartNumberingAfterBreak="0">
     <w:nsid w:val="757D7C24"/>
     <w:multiLevelType w:val="multilevel"/>
     <w:tmpl w:val="7108C442"/>
@@ -13871,19 +14647,21 @@
       </w:rPr>
     </w:lvl>
   </w:abstractNum>
-  <w:abstractNum w:abstractNumId="9" w15:restartNumberingAfterBreak="0">
+  <w:abstractNum w:abstractNumId="13" w15:restartNumberingAfterBreak="0">
     <w:nsid w:val="775A042E"/>
     <w:multiLevelType w:val="multilevel"/>
-    <w:tmpl w:val="BB9CBE20"/>
+    <w:tmpl w:val="040E0025"/>
     <w:lvl w:ilvl="0">
       <w:start w:val="1"/>
       <w:numFmt w:val="decimal"/>
-      <w:lvlText w:val="%1)"/>
+      <w:pStyle w:val="Cmsor1"/>
+      <w:lvlText w:val="%1"/>
       <w:lvlJc w:val="left"/>
       <w:pPr>
-        <w:ind w:left="360" w:hanging="360"/>
+        <w:ind w:left="432" w:hanging="432"/>
       </w:pPr>
       <w:rPr>
+        <w:rFonts w:hint="default"/>
         <w:b w:val="0"/>
         <w:bCs w:val="0"/>
         <w:i w:val="0"/>
@@ -13947,9 +14725,6 @@
       <w:lvlText w:val="%1.%2"/>
       <w:lvlJc w:val="left"/>
       <w:pPr>
-        <w:tabs>
-          <w:tab w:val="num" w:pos="576"/>
-        </w:tabs>
         <w:ind w:left="576" w:hanging="576"/>
       </w:pPr>
       <w:rPr>
@@ -13963,9 +14738,6 @@
       <w:lvlText w:val="%1.%2.%3"/>
       <w:lvlJc w:val="left"/>
       <w:pPr>
-        <w:tabs>
-          <w:tab w:val="num" w:pos="720"/>
-        </w:tabs>
         <w:ind w:left="720" w:hanging="720"/>
       </w:pPr>
       <w:rPr>
@@ -13979,9 +14751,6 @@
       <w:lvlText w:val="%1.%2.%3.%4"/>
       <w:lvlJc w:val="left"/>
       <w:pPr>
-        <w:tabs>
-          <w:tab w:val="num" w:pos="864"/>
-        </w:tabs>
         <w:ind w:left="864" w:hanging="864"/>
       </w:pPr>
       <w:rPr>
@@ -13995,9 +14764,6 @@
       <w:lvlText w:val="%1.%2.%3.%4.%5"/>
       <w:lvlJc w:val="left"/>
       <w:pPr>
-        <w:tabs>
-          <w:tab w:val="num" w:pos="1008"/>
-        </w:tabs>
         <w:ind w:left="1008" w:hanging="1008"/>
       </w:pPr>
       <w:rPr>
@@ -14011,9 +14777,6 @@
       <w:lvlText w:val="%1.%2.%3.%4.%5.%6"/>
       <w:lvlJc w:val="left"/>
       <w:pPr>
-        <w:tabs>
-          <w:tab w:val="num" w:pos="1152"/>
-        </w:tabs>
         <w:ind w:left="1152" w:hanging="1152"/>
       </w:pPr>
       <w:rPr>
@@ -14027,9 +14790,6 @@
       <w:lvlText w:val="%1.%2.%3.%4.%5.%6.%7"/>
       <w:lvlJc w:val="left"/>
       <w:pPr>
-        <w:tabs>
-          <w:tab w:val="num" w:pos="1296"/>
-        </w:tabs>
         <w:ind w:left="1296" w:hanging="1296"/>
       </w:pPr>
       <w:rPr>
@@ -14043,9 +14803,6 @@
       <w:lvlText w:val="%1.%2.%3.%4.%5.%6.%7.%8"/>
       <w:lvlJc w:val="left"/>
       <w:pPr>
-        <w:tabs>
-          <w:tab w:val="num" w:pos="1440"/>
-        </w:tabs>
         <w:ind w:left="1440" w:hanging="1440"/>
       </w:pPr>
       <w:rPr>
@@ -14059,9 +14816,6 @@
       <w:lvlText w:val="%1.%2.%3.%4.%5.%6.%7.%8.%9"/>
       <w:lvlJc w:val="left"/>
       <w:pPr>
-        <w:tabs>
-          <w:tab w:val="num" w:pos="1584"/>
-        </w:tabs>
         <w:ind w:left="1584" w:hanging="1584"/>
       </w:pPr>
       <w:rPr>
@@ -14069,7 +14823,7 @@
       </w:rPr>
     </w:lvl>
   </w:abstractNum>
-  <w:abstractNum w:abstractNumId="10" w15:restartNumberingAfterBreak="0">
+  <w:abstractNum w:abstractNumId="14" w15:restartNumberingAfterBreak="0">
     <w:nsid w:val="7A0035C3"/>
     <w:multiLevelType w:val="hybridMultilevel"/>
     <w:tmpl w:val="337681D2"/>
@@ -14159,7 +14913,7 @@
     </w:lvl>
   </w:abstractNum>
   <w:num w:numId="1" w16cid:durableId="1886795964">
-    <w:abstractNumId w:val="9"/>
+    <w:abstractNumId w:val="13"/>
   </w:num>
   <w:num w:numId="2" w16cid:durableId="198472245">
     <w:abstractNumId w:val="0"/>
@@ -14171,40 +14925,52 @@
     <w:abstractNumId w:val="2"/>
   </w:num>
   <w:num w:numId="5" w16cid:durableId="314141822">
+    <w:abstractNumId w:val="5"/>
+  </w:num>
+  <w:num w:numId="6" w16cid:durableId="1245457668">
+    <w:abstractNumId w:val="11"/>
+  </w:num>
+  <w:num w:numId="7" w16cid:durableId="328335854">
+    <w:abstractNumId w:val="12"/>
+  </w:num>
+  <w:num w:numId="8" w16cid:durableId="2049524570">
+    <w:abstractNumId w:val="13"/>
+  </w:num>
+  <w:num w:numId="9" w16cid:durableId="2009163621">
+    <w:abstractNumId w:val="13"/>
+  </w:num>
+  <w:num w:numId="10" w16cid:durableId="464591818">
+    <w:abstractNumId w:val="13"/>
+  </w:num>
+  <w:num w:numId="11" w16cid:durableId="461536322">
+    <w:abstractNumId w:val="13"/>
+  </w:num>
+  <w:num w:numId="12" w16cid:durableId="2144811829">
+    <w:abstractNumId w:val="13"/>
+  </w:num>
+  <w:num w:numId="13" w16cid:durableId="1365256353">
     <w:abstractNumId w:val="4"/>
   </w:num>
-  <w:num w:numId="6" w16cid:durableId="1245457668">
+  <w:num w:numId="14" w16cid:durableId="1352990946">
+    <w:abstractNumId w:val="9"/>
+  </w:num>
+  <w:num w:numId="15" w16cid:durableId="1129979124">
+    <w:abstractNumId w:val="14"/>
+  </w:num>
+  <w:num w:numId="16" w16cid:durableId="1622685246">
+    <w:abstractNumId w:val="8"/>
+  </w:num>
+  <w:num w:numId="17" w16cid:durableId="779880255">
+    <w:abstractNumId w:val="3"/>
+  </w:num>
+  <w:num w:numId="18" w16cid:durableId="1215432564">
+    <w:abstractNumId w:val="6"/>
+  </w:num>
+  <w:num w:numId="19" w16cid:durableId="770465926">
     <w:abstractNumId w:val="7"/>
   </w:num>
-  <w:num w:numId="7" w16cid:durableId="328335854">
-    <w:abstractNumId w:val="8"/>
-  </w:num>
-  <w:num w:numId="8" w16cid:durableId="2049524570">
-    <w:abstractNumId w:val="9"/>
-  </w:num>
-  <w:num w:numId="9" w16cid:durableId="2009163621">
-    <w:abstractNumId w:val="9"/>
-  </w:num>
-  <w:num w:numId="10" w16cid:durableId="464591818">
-    <w:abstractNumId w:val="9"/>
-  </w:num>
-  <w:num w:numId="11" w16cid:durableId="461536322">
-    <w:abstractNumId w:val="9"/>
-  </w:num>
-  <w:num w:numId="12" w16cid:durableId="2144811829">
-    <w:abstractNumId w:val="9"/>
-  </w:num>
-  <w:num w:numId="13" w16cid:durableId="1365256353">
-    <w:abstractNumId w:val="3"/>
-  </w:num>
-  <w:num w:numId="14" w16cid:durableId="1352990946">
-    <w:abstractNumId w:val="6"/>
-  </w:num>
-  <w:num w:numId="15" w16cid:durableId="1129979124">
+  <w:num w:numId="20" w16cid:durableId="1191912939">
     <w:abstractNumId w:val="10"/>
-  </w:num>
-  <w:num w:numId="16" w16cid:durableId="1622685246">
-    <w:abstractNumId w:val="5"/>
   </w:num>
 </w:numbering>
 </file>
@@ -14526,17 +15292,16 @@
     <w:link w:val="Cmsor1Char"/>
     <w:uiPriority w:val="9"/>
     <w:qFormat/>
-    <w:rsid w:val="00BE6FCA"/>
+    <w:rsid w:val="00B163FE"/>
     <w:pPr>
       <w:keepNext/>
       <w:pageBreakBefore/>
       <w:numPr>
-        <w:numId w:val="16"/>
+        <w:numId w:val="1"/>
       </w:numPr>
       <w:autoSpaceDE/>
       <w:autoSpaceDN/>
       <w:spacing w:before="240" w:after="60"/>
-      <w:ind w:left="567" w:hanging="567"/>
       <w:outlineLvl w:val="0"/>
     </w:pPr>
     <w:rPr>
@@ -14562,9 +15327,6 @@
         <w:ilvl w:val="1"/>
         <w:numId w:val="1"/>
       </w:numPr>
-      <w:tabs>
-        <w:tab w:val="clear" w:pos="576"/>
-      </w:tabs>
       <w:autoSpaceDE/>
       <w:autoSpaceDN/>
       <w:spacing w:before="240" w:after="60"/>
@@ -14750,7 +15512,6 @@
   <w:style w:type="character" w:default="1" w:styleId="Bekezdsalapbettpusa">
     <w:name w:val="Default Paragraph Font"/>
     <w:uiPriority w:val="1"/>
-    <w:semiHidden/>
     <w:unhideWhenUsed/>
   </w:style>
   <w:style w:type="table" w:default="1" w:styleId="Normltblzat">
@@ -15059,6 +15820,87 @@
     <w:link w:val="llb"/>
     <w:uiPriority w:val="99"/>
     <w:rsid w:val="00BE6FCA"/>
+    <w:rPr>
+      <w:noProof/>
+      <w:sz w:val="24"/>
+      <w:szCs w:val="24"/>
+      <w:lang w:eastAsia="en-US"/>
+    </w:rPr>
+  </w:style>
+  <w:style w:type="paragraph" w:styleId="Cm">
+    <w:name w:val="Title"/>
+    <w:basedOn w:val="Norml"/>
+    <w:next w:val="Norml"/>
+    <w:link w:val="CmChar"/>
+    <w:qFormat/>
+    <w:rsid w:val="00D6577C"/>
+    <w:pPr>
+      <w:contextualSpacing/>
+    </w:pPr>
+    <w:rPr>
+      <w:rFonts w:asciiTheme="majorHAnsi" w:eastAsiaTheme="majorEastAsia" w:hAnsiTheme="majorHAnsi" w:cstheme="majorBidi"/>
+      <w:spacing w:val="-10"/>
+      <w:kern w:val="28"/>
+      <w:sz w:val="56"/>
+      <w:szCs w:val="56"/>
+    </w:rPr>
+  </w:style>
+  <w:style w:type="character" w:customStyle="1" w:styleId="CmChar">
+    <w:name w:val="Cím Char"/>
+    <w:basedOn w:val="Bekezdsalapbettpusa"/>
+    <w:link w:val="Cm"/>
+    <w:rsid w:val="00D6577C"/>
+    <w:rPr>
+      <w:rFonts w:asciiTheme="majorHAnsi" w:eastAsiaTheme="majorEastAsia" w:hAnsiTheme="majorHAnsi" w:cstheme="majorBidi"/>
+      <w:noProof/>
+      <w:spacing w:val="-10"/>
+      <w:kern w:val="28"/>
+      <w:sz w:val="56"/>
+      <w:szCs w:val="56"/>
+      <w:lang w:eastAsia="en-US"/>
+    </w:rPr>
+  </w:style>
+  <w:style w:type="paragraph" w:customStyle="1" w:styleId="cim1">
+    <w:name w:val="cim1"/>
+    <w:basedOn w:val="Cmsor1"/>
+    <w:link w:val="cim1Char"/>
+    <w:qFormat/>
+    <w:rsid w:val="00B163FE"/>
+  </w:style>
+  <w:style w:type="character" w:customStyle="1" w:styleId="cim1Char">
+    <w:name w:val="cim1 Char"/>
+    <w:basedOn w:val="Cmsor1Char"/>
+    <w:link w:val="cim1"/>
+    <w:rsid w:val="00B163FE"/>
+    <w:rPr>
+      <w:rFonts w:cs="Arial"/>
+      <w:b/>
+      <w:bCs/>
+      <w:noProof/>
+      <w:kern w:val="32"/>
+      <w:sz w:val="32"/>
+      <w:szCs w:val="32"/>
+    </w:rPr>
+  </w:style>
+  <w:style w:type="numbering" w:customStyle="1" w:styleId="Stlus1">
+    <w:name w:val="Stílus1"/>
+    <w:uiPriority w:val="99"/>
+    <w:rsid w:val="009C0C43"/>
+    <w:pPr>
+      <w:numPr>
+        <w:numId w:val="18"/>
+      </w:numPr>
+    </w:pPr>
+  </w:style>
+  <w:style w:type="paragraph" w:styleId="Nincstrkz">
+    <w:name w:val="No Spacing"/>
+    <w:uiPriority w:val="1"/>
+    <w:qFormat/>
+    <w:rsid w:val="009C0C43"/>
+    <w:pPr>
+      <w:autoSpaceDE w:val="0"/>
+      <w:autoSpaceDN w:val="0"/>
+    </w:pPr>
     <w:rPr>
       <w:noProof/>
       <w:sz w:val="24"/>

</xml_diff>

<commit_message>
Fix the black square in the heading
</commit_message>
<xml_diff>
--- a/documents/requirements.docx
+++ b/documents/requirements.docx
@@ -1,10 +1,10 @@
 
 <file path=word/document.xml><?xml version="1.0" encoding="utf-8"?>
-<w:document xmlns:wpc="http://schemas.microsoft.com/office/word/2010/wordprocessingCanvas" xmlns:cx="http://schemas.microsoft.com/office/drawing/2014/chartex" xmlns:cx1="http://schemas.microsoft.com/office/drawing/2015/9/8/chartex" xmlns:cx2="http://schemas.microsoft.com/office/drawing/2015/10/21/chartex" xmlns:cx3="http://schemas.microsoft.com/office/drawing/2016/5/9/chartex" xmlns:cx4="http://schemas.microsoft.com/office/drawing/2016/5/10/chartex" xmlns:cx5="http://schemas.microsoft.com/office/drawing/2016/5/11/chartex" xmlns:cx6="http://schemas.microsoft.com/office/drawing/2016/5/12/chartex" xmlns:cx7="http://schemas.microsoft.com/office/drawing/2016/5/13/chartex" xmlns:cx8="http://schemas.microsoft.com/office/drawing/2016/5/14/chartex" xmlns:mc="http://schemas.openxmlformats.org/markup-compatibility/2006" xmlns:aink="http://schemas.microsoft.com/office/drawing/2016/ink" xmlns:am3d="http://schemas.microsoft.com/office/drawing/2017/model3d" xmlns:o="urn:schemas-microsoft-com:office:office" xmlns:oel="http://schemas.microsoft.com/office/2019/extlst" xmlns:r="http://schemas.openxmlformats.org/officeDocument/2006/relationships" xmlns:m="http://schemas.openxmlformats.org/officeDocument/2006/math" xmlns:v="urn:schemas-microsoft-com:vml" xmlns:wp14="http://schemas.microsoft.com/office/word/2010/wordprocessingDrawing" xmlns:wp="http://schemas.openxmlformats.org/drawingml/2006/wordprocessingDrawing" xmlns:w10="urn:schemas-microsoft-com:office:word" xmlns:w="http://schemas.openxmlformats.org/wordprocessingml/2006/main" xmlns:w14="http://schemas.microsoft.com/office/word/2010/wordml" xmlns:w15="http://schemas.microsoft.com/office/word/2012/wordml" xmlns:w16cex="http://schemas.microsoft.com/office/word/2018/wordml/cex" xmlns:w16cid="http://schemas.microsoft.com/office/word/2016/wordml/cid" xmlns:w16="http://schemas.microsoft.com/office/word/2018/wordml" xmlns:w16du="http://schemas.microsoft.com/office/word/2023/wordml/word16du" xmlns:w16sdtdh="http://schemas.microsoft.com/office/word/2020/wordml/sdtdatahash" xmlns:w16sdtfl="http://schemas.microsoft.com/office/word/2024/wordml/sdtformatlock" xmlns:w16se="http://schemas.microsoft.com/office/word/2015/wordml/symex" xmlns:wpg="http://schemas.microsoft.com/office/word/2010/wordprocessingGroup" xmlns:wpi="http://schemas.microsoft.com/office/word/2010/wordprocessingInk" xmlns:wne="http://schemas.microsoft.com/office/word/2006/wordml" xmlns:wps="http://schemas.microsoft.com/office/word/2010/wordprocessingShape" mc:Ignorable="w14 w15 w16se w16cid w16 w16cex w16sdtdh w16sdtfl w16du wp14">
+<w:document xmlns:wpc="http://schemas.microsoft.com/office/word/2010/wordprocessingCanvas" xmlns:cx="http://schemas.microsoft.com/office/drawing/2014/chartex" xmlns:cx1="http://schemas.microsoft.com/office/drawing/2015/9/8/chartex" xmlns:cx2="http://schemas.microsoft.com/office/drawing/2015/10/21/chartex" xmlns:cx3="http://schemas.microsoft.com/office/drawing/2016/5/9/chartex" xmlns:cx4="http://schemas.microsoft.com/office/drawing/2016/5/10/chartex" xmlns:cx5="http://schemas.microsoft.com/office/drawing/2016/5/11/chartex" xmlns:cx6="http://schemas.microsoft.com/office/drawing/2016/5/12/chartex" xmlns:cx7="http://schemas.microsoft.com/office/drawing/2016/5/13/chartex" xmlns:cx8="http://schemas.microsoft.com/office/drawing/2016/5/14/chartex" xmlns:mc="http://schemas.openxmlformats.org/markup-compatibility/2006" xmlns:aink="http://schemas.microsoft.com/office/drawing/2016/ink" xmlns:am3d="http://schemas.microsoft.com/office/drawing/2017/model3d" xmlns:o="urn:schemas-microsoft-com:office:office" xmlns:r="http://schemas.openxmlformats.org/officeDocument/2006/relationships" xmlns:m="http://schemas.openxmlformats.org/officeDocument/2006/math" xmlns:v="urn:schemas-microsoft-com:vml" xmlns:wp14="http://schemas.microsoft.com/office/word/2010/wordprocessingDrawing" xmlns:wp="http://schemas.openxmlformats.org/drawingml/2006/wordprocessingDrawing" xmlns:w10="urn:schemas-microsoft-com:office:word" xmlns:w="http://schemas.openxmlformats.org/wordprocessingml/2006/main" xmlns:w14="http://schemas.microsoft.com/office/word/2010/wordml" xmlns:w15="http://schemas.microsoft.com/office/word/2012/wordml" xmlns:w16cex="http://schemas.microsoft.com/office/word/2018/wordml/cex" xmlns:w16cid="http://schemas.microsoft.com/office/word/2016/wordml/cid" xmlns:w16="http://schemas.microsoft.com/office/word/2018/wordml" xmlns:w16sdtdh="http://schemas.microsoft.com/office/word/2020/wordml/sdtdatahash" xmlns:w16se="http://schemas.microsoft.com/office/word/2015/wordml/symex" xmlns:wpg="http://schemas.microsoft.com/office/word/2010/wordprocessingGroup" xmlns:wpi="http://schemas.microsoft.com/office/word/2010/wordprocessingInk" xmlns:wne="http://schemas.microsoft.com/office/word/2006/wordml" xmlns:wps="http://schemas.microsoft.com/office/word/2010/wordprocessingShape" mc:Ignorable="w14 w15 w16se w16cid w16 w16cex w16sdtdh wp14">
   <w:body>
     <w:tbl>
       <w:tblPr>
-        <w:tblStyle w:val="Rcsostblzat"/>
+        <w:tblStyle w:val="TableGrid"/>
         <w:tblW w:w="5000" w:type="pct"/>
         <w:tblBorders>
           <w:top w:val="none" w:sz="0" w:space="0" w:color="auto"/>
@@ -446,28 +446,12 @@
                       <w:noProof w:val="0"/>
                     </w:rPr>
                   </w:pPr>
-                  <w:proofErr w:type="spellStart"/>
                   <w:r>
                     <w:rPr>
                       <w:noProof w:val="0"/>
                     </w:rPr>
-                    <w:t>Kuzmin</w:t>
+                    <w:t>Kuzmin Iván Georgijevics</w:t>
                   </w:r>
-                  <w:proofErr w:type="spellEnd"/>
-                  <w:r>
-                    <w:rPr>
-                      <w:noProof w:val="0"/>
-                    </w:rPr>
-                    <w:t xml:space="preserve"> Iván </w:t>
-                  </w:r>
-                  <w:proofErr w:type="spellStart"/>
-                  <w:r>
-                    <w:rPr>
-                      <w:noProof w:val="0"/>
-                    </w:rPr>
-                    <w:t>Georgijevics</w:t>
-                  </w:r>
-                  <w:proofErr w:type="spellEnd"/>
                 </w:p>
               </w:tc>
               <w:tc>
@@ -644,17 +628,10 @@
     </w:p>
     <w:p>
       <w:pPr>
-        <w:pStyle w:val="Cmsor1"/>
-        <w:numPr>
-          <w:ilvl w:val="0"/>
-          <w:numId w:val="0"/>
-        </w:numPr>
+        <w:pStyle w:val="cim1"/>
       </w:pPr>
       <w:r>
         <w:lastRenderedPageBreak/>
-        <w:t>1.</w:t>
-      </w:r>
-      <w:r>
         <w:t>Kö</w:t>
       </w:r>
       <w:r>
@@ -666,7 +643,7 @@
     </w:p>
     <w:p>
       <w:pPr>
-        <w:pStyle w:val="Cmsor2"/>
+        <w:pStyle w:val="Heading2"/>
         <w:rPr>
           <w:noProof w:val="0"/>
         </w:rPr>
@@ -681,7 +658,7 @@
     </w:p>
     <w:p>
       <w:pPr>
-        <w:pStyle w:val="Cmsor3"/>
+        <w:pStyle w:val="Heading3"/>
         <w:rPr>
           <w:noProof w:val="0"/>
         </w:rPr>
@@ -703,26 +680,12 @@
         <w:rPr>
           <w:noProof w:val="0"/>
         </w:rPr>
-        <w:t xml:space="preserve">A </w:t>
-      </w:r>
-      <w:proofErr w:type="spellStart"/>
-      <w:r>
-        <w:rPr>
-          <w:noProof w:val="0"/>
-        </w:rPr>
-        <w:t>Fungorium</w:t>
-      </w:r>
-      <w:proofErr w:type="spellEnd"/>
-      <w:r>
-        <w:rPr>
-          <w:noProof w:val="0"/>
-        </w:rPr>
-        <w:t xml:space="preserve"> egy többjátékos stratégiai játék, amelyben a játékosok különböző gombafajokat irányítva próbálják uralmuk alá vonni a rendelkezésre álló területet vagy rovarként szeretnének élelemhez jutni. A játék célja az adott környezetben való túlélés, terjeszkedés és a többi játékos legyőzése.</w:t>
+        <w:t>A Fungorium egy többjátékos stratégiai játék, amelyben a játékosok különböző gombafajokat irányítva próbálják uralmuk alá vonni a rendelkezésre álló területet vagy rovarként szeretnének élelemhez jutni. A játék célja az adott környezetben való túlélés, terjeszkedés és a többi játékos legyőzése.</w:t>
       </w:r>
     </w:p>
     <w:p>
       <w:pPr>
-        <w:pStyle w:val="Cmsor3"/>
+        <w:pStyle w:val="Heading3"/>
         <w:rPr>
           <w:noProof w:val="0"/>
           <w:sz w:val="24"/>
@@ -751,7 +714,7 @@
     </w:p>
     <w:p>
       <w:pPr>
-        <w:pStyle w:val="Cmsor3"/>
+        <w:pStyle w:val="Heading3"/>
         <w:rPr>
           <w:noProof w:val="0"/>
         </w:rPr>
@@ -860,6 +823,7 @@
           <w:id w:val="1450981660"/>
           <w:citation/>
         </w:sdtPr>
+        <w:sdtEndPr/>
         <w:sdtContent>
           <w:r>
             <w:rPr>
@@ -917,10 +881,11 @@
           <w:docPartUnique/>
         </w:docPartObj>
       </w:sdtPr>
+      <w:sdtEndPr/>
       <w:sdtContent>
         <w:p>
           <w:pPr>
-            <w:pStyle w:val="Cmsor3"/>
+            <w:pStyle w:val="Heading3"/>
             <w:rPr>
               <w:noProof w:val="0"/>
             </w:rPr>
@@ -940,6 +905,7 @@
             <w:id w:val="-573587230"/>
             <w:bibliography/>
           </w:sdtPr>
+          <w:sdtEndPr/>
           <w:sdtContent>
             <w:p>
               <w:pPr>
@@ -997,7 +963,7 @@
                   </w:tcPr>
                   <w:p>
                     <w:pPr>
-                      <w:pStyle w:val="Irodalomjegyzk"/>
+                      <w:pStyle w:val="Bibliography"/>
                       <w:rPr>
                         <w:noProof w:val="0"/>
                       </w:rPr>
@@ -1017,7 +983,7 @@
                   </w:tcPr>
                   <w:p>
                     <w:pPr>
-                      <w:pStyle w:val="Irodalomjegyzk"/>
+                      <w:pStyle w:val="Bibliography"/>
                       <w:rPr>
                         <w:noProof w:val="0"/>
                       </w:rPr>
@@ -1043,7 +1009,7 @@
                   </w:tcPr>
                   <w:p>
                     <w:pPr>
-                      <w:pStyle w:val="Irodalomjegyzk"/>
+                      <w:pStyle w:val="Bibliography"/>
                       <w:rPr>
                         <w:noProof w:val="0"/>
                       </w:rPr>
@@ -1063,7 +1029,7 @@
                   </w:tcPr>
                   <w:p>
                     <w:pPr>
-                      <w:pStyle w:val="Irodalomjegyzk"/>
+                      <w:pStyle w:val="Bibliography"/>
                       <w:rPr>
                         <w:noProof w:val="0"/>
                       </w:rPr>
@@ -1089,7 +1055,7 @@
                   </w:tcPr>
                   <w:p>
                     <w:pPr>
-                      <w:pStyle w:val="Irodalomjegyzk"/>
+                      <w:pStyle w:val="Bibliography"/>
                       <w:rPr>
                         <w:noProof w:val="0"/>
                       </w:rPr>
@@ -1109,7 +1075,7 @@
                   </w:tcPr>
                   <w:p>
                     <w:pPr>
-                      <w:pStyle w:val="Irodalomjegyzk"/>
+                      <w:pStyle w:val="Bibliography"/>
                       <w:rPr>
                         <w:noProof w:val="0"/>
                       </w:rPr>
@@ -1135,7 +1101,7 @@
                   </w:tcPr>
                   <w:p>
                     <w:pPr>
-                      <w:pStyle w:val="Irodalomjegyzk"/>
+                      <w:pStyle w:val="Bibliography"/>
                       <w:rPr>
                         <w:noProof w:val="0"/>
                       </w:rPr>
@@ -1155,7 +1121,7 @@
                   </w:tcPr>
                   <w:p>
                     <w:pPr>
-                      <w:pStyle w:val="Irodalomjegyzk"/>
+                      <w:pStyle w:val="Bibliography"/>
                       <w:rPr>
                         <w:noProof w:val="0"/>
                       </w:rPr>
@@ -1199,26 +1165,17 @@
     </w:sdt>
     <w:p>
       <w:pPr>
-        <w:pStyle w:val="Cmsor1"/>
-        <w:ind w:left="0" w:hanging="142"/>
+        <w:pStyle w:val="cim1"/>
       </w:pPr>
       <w:r>
         <w:lastRenderedPageBreak/>
-        <w:t>2.</w:t>
-      </w:r>
-      <w:r>
         <w:t>Összefoglalás</w:t>
       </w:r>
     </w:p>
     <w:p>
       <w:pPr>
         <w:rPr>
-          <w:b/>
-          <w:bCs/>
-          <w:vanish/>
-          <w:sz w:val="28"/>
-          <w:szCs w:val="28"/>
-          <w:lang w:eastAsia="hu-HU"/>
+          <w:noProof w:val="0"/>
         </w:rPr>
       </w:pPr>
       <w:r>
@@ -1230,7 +1187,7 @@
     </w:p>
     <w:p>
       <w:pPr>
-        <w:pStyle w:val="Cmsor2"/>
+        <w:pStyle w:val="Heading2"/>
       </w:pPr>
       <w:r>
         <w:t>Áttekintés</w:t>
@@ -1238,7 +1195,7 @@
     </w:p>
     <w:p>
       <w:pPr>
-        <w:pStyle w:val="Cmsor3"/>
+        <w:pStyle w:val="Heading3"/>
       </w:pPr>
       <w:r>
         <w:t>Általános áttekintés</w:t>
@@ -1259,7 +1216,7 @@
     </w:p>
     <w:p>
       <w:pPr>
-        <w:pStyle w:val="Cmsor3"/>
+        <w:pStyle w:val="Heading3"/>
         <w:rPr>
           <w:noProof w:val="0"/>
         </w:rPr>
@@ -1273,7 +1230,7 @@
     </w:p>
     <w:p>
       <w:pPr>
-        <w:pStyle w:val="Cmsor4"/>
+        <w:pStyle w:val="Heading4"/>
         <w:rPr>
           <w:noProof w:val="0"/>
         </w:rPr>
@@ -1312,7 +1269,7 @@
     </w:p>
     <w:p>
       <w:pPr>
-        <w:pStyle w:val="Listaszerbekezds"/>
+        <w:pStyle w:val="ListParagraph"/>
         <w:numPr>
           <w:ilvl w:val="0"/>
           <w:numId w:val="13"/>
@@ -1345,26 +1302,12 @@
         <w:rPr>
           <w:noProof w:val="0"/>
         </w:rPr>
-        <w:t xml:space="preserve"> az irányított egységet). Ezt követően be lehet állítani a térkép </w:t>
-      </w:r>
-      <w:proofErr w:type="gramStart"/>
-      <w:r>
-        <w:rPr>
-          <w:noProof w:val="0"/>
-        </w:rPr>
-        <w:t>méretét</w:t>
-      </w:r>
-      <w:proofErr w:type="gramEnd"/>
-      <w:r>
-        <w:rPr>
-          <w:noProof w:val="0"/>
-        </w:rPr>
-        <w:t xml:space="preserve"> illetve a maximális körök számát (lehet végtelen is), majd elindítani a játékmenetet. Minimum 2-2 gombász és rovarász szükséges egy játékhoz!</w:t>
+        <w:t xml:space="preserve"> az irányított egységet). Ezt követően be lehet állítani a térkép méretét illetve a maximális körök számát (lehet végtelen is), majd elindítani a játékmenetet. Minimum 2-2 gombász és rovarász szükséges egy játékhoz!</w:t>
       </w:r>
     </w:p>
     <w:p>
       <w:pPr>
-        <w:pStyle w:val="Listaszerbekezds"/>
+        <w:pStyle w:val="ListParagraph"/>
         <w:numPr>
           <w:ilvl w:val="0"/>
           <w:numId w:val="13"/>
@@ -1373,23 +1316,13 @@
           <w:noProof w:val="0"/>
         </w:rPr>
       </w:pPr>
-      <w:proofErr w:type="spellStart"/>
       <w:r>
         <w:rPr>
           <w:b/>
           <w:bCs/>
           <w:noProof w:val="0"/>
         </w:rPr>
-        <w:t>Load</w:t>
-      </w:r>
-      <w:proofErr w:type="spellEnd"/>
-      <w:r>
-        <w:rPr>
-          <w:b/>
-          <w:bCs/>
-          <w:noProof w:val="0"/>
-        </w:rPr>
-        <w:t xml:space="preserve"> Game</w:t>
+        <w:t>Load Game</w:t>
       </w:r>
       <w:r>
         <w:rPr>
@@ -1400,7 +1333,7 @@
     </w:p>
     <w:p>
       <w:pPr>
-        <w:pStyle w:val="Listaszerbekezds"/>
+        <w:pStyle w:val="ListParagraph"/>
         <w:numPr>
           <w:ilvl w:val="0"/>
           <w:numId w:val="13"/>
@@ -1409,23 +1342,13 @@
           <w:noProof w:val="0"/>
         </w:rPr>
       </w:pPr>
-      <w:proofErr w:type="spellStart"/>
       <w:r>
         <w:rPr>
           <w:b/>
           <w:bCs/>
           <w:noProof w:val="0"/>
         </w:rPr>
-        <w:t>Exit</w:t>
-      </w:r>
-      <w:proofErr w:type="spellEnd"/>
-      <w:r>
-        <w:rPr>
-          <w:b/>
-          <w:bCs/>
-          <w:noProof w:val="0"/>
-        </w:rPr>
-        <w:t xml:space="preserve"> Game</w:t>
+        <w:t>Exit Game</w:t>
       </w:r>
       <w:r>
         <w:rPr>
@@ -1436,7 +1359,7 @@
     </w:p>
     <w:p>
       <w:pPr>
-        <w:pStyle w:val="Cmsor4"/>
+        <w:pStyle w:val="Heading4"/>
         <w:rPr>
           <w:noProof w:val="0"/>
         </w:rPr>
@@ -1495,35 +1418,7 @@
         <w:rPr>
           <w:noProof w:val="0"/>
         </w:rPr>
-        <w:t xml:space="preserve">térképet látja a felhasználó, illetve egyéb információkat </w:t>
-      </w:r>
-      <w:proofErr w:type="gramStart"/>
-      <w:r>
-        <w:rPr>
-          <w:noProof w:val="0"/>
-        </w:rPr>
-        <w:t>úgy</w:t>
-      </w:r>
-      <w:proofErr w:type="gramEnd"/>
-      <w:r>
-        <w:rPr>
-          <w:noProof w:val="0"/>
-        </w:rPr>
-        <w:t xml:space="preserve"> mint a kör sorszáma, a soron levő játékos neve, stb. A térkép </w:t>
-      </w:r>
-      <w:proofErr w:type="spellStart"/>
-      <w:r>
-        <w:rPr>
-          <w:noProof w:val="0"/>
-        </w:rPr>
-        <w:t>tektonokból</w:t>
-      </w:r>
-      <w:proofErr w:type="spellEnd"/>
-      <w:r>
-        <w:rPr>
-          <w:noProof w:val="0"/>
-        </w:rPr>
-        <w:t xml:space="preserve"> áll, ezek pedig kisebb mezőkből.</w:t>
+        <w:t>térképet látja a felhasználó, illetve egyéb információkat úgy mint a kör sorszáma, a soron levő játékos neve, stb. A térkép tektonokból áll, ezek pedig kisebb mezőkből.</w:t>
       </w:r>
     </w:p>
     <w:p>
@@ -1538,49 +1433,7 @@
         <w:rPr>
           <w:noProof w:val="0"/>
         </w:rPr>
-        <w:t xml:space="preserve">Az első gomba kiválasztja a kezdőmezőt, ide lerak egy gombatestet. A többi gomba hasonlóan tesz, figyelembe véve, hogy egy </w:t>
-      </w:r>
-      <w:proofErr w:type="spellStart"/>
-      <w:r>
-        <w:rPr>
-          <w:noProof w:val="0"/>
-        </w:rPr>
-        <w:t>tektonon</w:t>
-      </w:r>
-      <w:proofErr w:type="spellEnd"/>
-      <w:r>
-        <w:rPr>
-          <w:noProof w:val="0"/>
-        </w:rPr>
-        <w:t xml:space="preserve"> csak egy élő gomba lehet. A rovarok is a sorrendnek megfelelően </w:t>
-      </w:r>
-      <w:proofErr w:type="spellStart"/>
-      <w:r>
-        <w:rPr>
-          <w:noProof w:val="0"/>
-        </w:rPr>
-        <w:t>kezdőhelyet</w:t>
-      </w:r>
-      <w:proofErr w:type="spellEnd"/>
-      <w:r>
-        <w:rPr>
-          <w:noProof w:val="0"/>
-        </w:rPr>
-        <w:t xml:space="preserve"> választanak és oda lerakják a rovarjukat, itt nincs megkötés az egy </w:t>
-      </w:r>
-      <w:proofErr w:type="spellStart"/>
-      <w:r>
-        <w:rPr>
-          <w:noProof w:val="0"/>
-        </w:rPr>
-        <w:t>tektonon</w:t>
-      </w:r>
-      <w:proofErr w:type="spellEnd"/>
-      <w:r>
-        <w:rPr>
-          <w:noProof w:val="0"/>
-        </w:rPr>
-        <w:t xml:space="preserve"> tartózkodó rovarok számára.</w:t>
+        <w:t>Az első gomba kiválasztja a kezdőmezőt, ide lerak egy gombatestet. A többi gomba hasonlóan tesz, figyelembe véve, hogy egy tektonon csak egy élő gomba lehet. A rovarok is a sorrendnek megfelelően kezdőhelyet választanak és oda lerakják a rovarjukat, itt nincs megkötés az egy tektonon tartózkodó rovarok számára.</w:t>
       </w:r>
     </w:p>
     <w:p>
@@ -1598,7 +1451,7 @@
     </w:p>
     <w:p>
       <w:pPr>
-        <w:pStyle w:val="Listaszerbekezds"/>
+        <w:pStyle w:val="ListParagraph"/>
         <w:numPr>
           <w:ilvl w:val="0"/>
           <w:numId w:val="13"/>
@@ -1636,7 +1489,7 @@
     </w:p>
     <w:p>
       <w:pPr>
-        <w:pStyle w:val="Listaszerbekezds"/>
+        <w:pStyle w:val="ListParagraph"/>
         <w:numPr>
           <w:ilvl w:val="1"/>
           <w:numId w:val="13"/>
@@ -1657,40 +1510,12 @@
         <w:rPr>
           <w:noProof w:val="0"/>
         </w:rPr>
-        <w:t xml:space="preserve"> A gombák körönként fix mennyiségű növekedési pontot kapnak, ezt tudják fonalak növesztésére felhasználni. Különböző típusú </w:t>
-      </w:r>
-      <w:proofErr w:type="spellStart"/>
-      <w:r>
-        <w:rPr>
-          <w:noProof w:val="0"/>
-        </w:rPr>
-        <w:t>tektonokon</w:t>
-      </w:r>
-      <w:proofErr w:type="spellEnd"/>
-      <w:r>
-        <w:rPr>
-          <w:noProof w:val="0"/>
-        </w:rPr>
-        <w:t xml:space="preserve">, illetve annak függvényében, hogy van-e spóránk a </w:t>
-      </w:r>
-      <w:proofErr w:type="spellStart"/>
-      <w:r>
-        <w:rPr>
-          <w:noProof w:val="0"/>
-        </w:rPr>
-        <w:t>tektonon</w:t>
-      </w:r>
-      <w:proofErr w:type="spellEnd"/>
-      <w:r>
-        <w:rPr>
-          <w:noProof w:val="0"/>
-        </w:rPr>
-        <w:t>, más költsége van ennek a műveletnek. A fonál növesztése a mezők kijelölésével történik. Csak olyan helyre lehet fonalat elhelyezni, ahol az fonalakon keresztül vagy közvetlenül egy saját gombatesthez kapcsolódik.</w:t>
+        <w:t xml:space="preserve"> A gombák körönként fix mennyiségű növekedési pontot kapnak, ezt tudják fonalak növesztésére felhasználni. Különböző típusú tektonokon, illetve annak függvényében, hogy van-e spóránk a tektonon, más költsége van ennek a műveletnek. A fonál növesztése a mezők kijelölésével történik. Csak olyan helyre lehet fonalat elhelyezni, ahol az fonalakon keresztül vagy közvetlenül egy saját gombatesthez kapcsolódik.</w:t>
       </w:r>
     </w:p>
     <w:p>
       <w:pPr>
-        <w:pStyle w:val="Listaszerbekezds"/>
+        <w:pStyle w:val="ListParagraph"/>
         <w:numPr>
           <w:ilvl w:val="1"/>
           <w:numId w:val="13"/>
@@ -1711,26 +1536,12 @@
         <w:rPr>
           <w:noProof w:val="0"/>
         </w:rPr>
-        <w:t xml:space="preserve"> A gombatestek spóra pontokat termelnek minden körben, elegendő mennyiség összegyűlése után spóra szórást kezdeményezhet a játékos: A kis szórás kevesebb pontba kerül, viszont kisebb mennyiségű spórát juttat a térképre, és ezek csak szomszédos </w:t>
-      </w:r>
-      <w:proofErr w:type="spellStart"/>
-      <w:r>
-        <w:rPr>
-          <w:noProof w:val="0"/>
-        </w:rPr>
-        <w:t>tektonokra</w:t>
-      </w:r>
-      <w:proofErr w:type="spellEnd"/>
-      <w:r>
-        <w:rPr>
-          <w:noProof w:val="0"/>
-        </w:rPr>
-        <w:t xml:space="preserve"> jutnak el. A nagy szórás több spórát juttat ki, és ezek a szomszédok szomszédjaira is eljutnak. Egy gombatest életében véges alkalommal tud spórát szórni, ezután elpusztul.</w:t>
+        <w:t xml:space="preserve"> A gombatestek spóra pontokat termelnek minden körben, elegendő mennyiség összegyűlése után spóra szórást kezdeményezhet a játékos: A kis szórás kevesebb pontba kerül, viszont kisebb mennyiségű spórát juttat a térképre, és ezek csak szomszédos tektonokra jutnak el. A nagy szórás több spórát juttat ki, és ezek a szomszédok szomszédjaira is eljutnak. Egy gombatest életében véges alkalommal tud spórát szórni, ezután elpusztul.</w:t>
       </w:r>
     </w:p>
     <w:p>
       <w:pPr>
-        <w:pStyle w:val="Listaszerbekezds"/>
+        <w:pStyle w:val="ListParagraph"/>
         <w:numPr>
           <w:ilvl w:val="1"/>
           <w:numId w:val="13"/>
@@ -1752,54 +1563,12 @@
         <w:rPr>
           <w:noProof w:val="0"/>
         </w:rPr>
-        <w:t xml:space="preserve"> Ha a fonalak egy új </w:t>
-      </w:r>
-      <w:proofErr w:type="spellStart"/>
-      <w:r>
-        <w:rPr>
-          <w:noProof w:val="0"/>
-        </w:rPr>
-        <w:t>tektonra</w:t>
-      </w:r>
-      <w:proofErr w:type="spellEnd"/>
-      <w:r>
-        <w:rPr>
-          <w:noProof w:val="0"/>
-        </w:rPr>
-        <w:t xml:space="preserve"> érnek, ahol még nincs másik gombatest és elegendő spóra van a </w:t>
-      </w:r>
-      <w:proofErr w:type="spellStart"/>
-      <w:r>
-        <w:rPr>
-          <w:noProof w:val="0"/>
-        </w:rPr>
-        <w:t>tektonon</w:t>
-      </w:r>
-      <w:proofErr w:type="spellEnd"/>
-      <w:r>
-        <w:rPr>
-          <w:noProof w:val="0"/>
-        </w:rPr>
-        <w:t xml:space="preserve">, lehetőség van gombatest növesztésére. Ez elhasznál a </w:t>
-      </w:r>
-      <w:proofErr w:type="spellStart"/>
-      <w:r>
-        <w:rPr>
-          <w:noProof w:val="0"/>
-        </w:rPr>
-        <w:t>tektonon</w:t>
-      </w:r>
-      <w:proofErr w:type="spellEnd"/>
-      <w:r>
-        <w:rPr>
-          <w:noProof w:val="0"/>
-        </w:rPr>
-        <w:t xml:space="preserve"> lévő spórákból egy mennyiséget. Gombatest is csak élő fonalakkal szomszédos mezőkre rakható.</w:t>
+        <w:t xml:space="preserve"> Ha a fonalak egy új tektonra érnek, ahol még nincs másik gombatest és elegendő spóra van a tektonon, lehetőség van gombatest növesztésére. Ez elhasznál a tektonon lévő spórákból egy mennyiséget. Gombatest is csak élő fonalakkal szomszédos mezőkre rakható.</w:t>
       </w:r>
     </w:p>
     <w:p>
       <w:pPr>
-        <w:pStyle w:val="Listaszerbekezds"/>
+        <w:pStyle w:val="ListParagraph"/>
         <w:numPr>
           <w:ilvl w:val="1"/>
           <w:numId w:val="13"/>
@@ -1825,7 +1594,7 @@
     </w:p>
     <w:p>
       <w:pPr>
-        <w:pStyle w:val="Listaszerbekezds"/>
+        <w:pStyle w:val="ListParagraph"/>
         <w:numPr>
           <w:ilvl w:val="0"/>
           <w:numId w:val="13"/>
@@ -1863,7 +1632,7 @@
     </w:p>
     <w:p>
       <w:pPr>
-        <w:pStyle w:val="Listaszerbekezds"/>
+        <w:pStyle w:val="ListParagraph"/>
         <w:numPr>
           <w:ilvl w:val="1"/>
           <w:numId w:val="13"/>
@@ -1884,75 +1653,19 @@
         <w:rPr>
           <w:noProof w:val="0"/>
         </w:rPr>
-        <w:t xml:space="preserve"> A rovarok körönként mozgási pontokat kapnak, ezeket felhasználva haladhatnak a mezőkön keresztül. </w:t>
-      </w:r>
-      <w:proofErr w:type="spellStart"/>
-      <w:r>
-        <w:rPr>
-          <w:noProof w:val="0"/>
-        </w:rPr>
-        <w:t>Tektonok</w:t>
-      </w:r>
-      <w:proofErr w:type="spellEnd"/>
-      <w:r>
-        <w:rPr>
-          <w:noProof w:val="0"/>
-        </w:rPr>
-        <w:t xml:space="preserve"> határát csak ott léphetik át, ahol gombafonalak mennek keresztül.</w:t>
+        <w:t xml:space="preserve"> A rovarok körönként mozgási pontokat kapnak, ezeket felhasználva haladhatnak a mezőkön keresztül. Tektonok határát csak ott léphetik át, ahol gombafonalak mennek keresztül.</w:t>
       </w:r>
       <w:r>
         <w:rPr>
           <w:noProof w:val="0"/>
         </w:rPr>
         <w:br/>
-        <w:t xml:space="preserve">A rovarok </w:t>
-      </w:r>
-      <w:proofErr w:type="spellStart"/>
-      <w:r>
-        <w:rPr>
-          <w:noProof w:val="0"/>
-        </w:rPr>
-        <w:t>rovarok</w:t>
-      </w:r>
-      <w:proofErr w:type="spellEnd"/>
-      <w:r>
-        <w:rPr>
-          <w:noProof w:val="0"/>
-        </w:rPr>
-        <w:t xml:space="preserve"> csak a gombafonalakon közlekedhetnek, még a </w:t>
-      </w:r>
-      <w:proofErr w:type="spellStart"/>
-      <w:r>
-        <w:rPr>
-          <w:noProof w:val="0"/>
-        </w:rPr>
-        <w:t>tekton</w:t>
-      </w:r>
-      <w:proofErr w:type="spellEnd"/>
-      <w:r>
-        <w:rPr>
-          <w:noProof w:val="0"/>
-        </w:rPr>
-        <w:t xml:space="preserve"> </w:t>
-      </w:r>
-      <w:proofErr w:type="spellStart"/>
-      <w:r>
-        <w:rPr>
-          <w:noProof w:val="0"/>
-        </w:rPr>
-        <w:t>belsejében</w:t>
-      </w:r>
-      <w:proofErr w:type="spellEnd"/>
-      <w:r>
-        <w:rPr>
-          <w:noProof w:val="0"/>
-        </w:rPr>
-        <w:t xml:space="preserve"> is. Ha egy rovar ott van, ahol a tekton éppen félbevágódik vagy más megszakítja a fonalat alatta, az befolyásolja a mozgását.</w:t>
+        <w:t>A rovarok rovarok csak a gombafonalakon közlekedhetnek, még a tekton belsejében is. Ha egy rovar ott van, ahol a tekton éppen félbevágódik vagy más megszakítja a fonalat alatta, az befolyásolja a mozgását.</w:t>
       </w:r>
     </w:p>
     <w:p>
       <w:pPr>
-        <w:pStyle w:val="Listaszerbekezds"/>
+        <w:pStyle w:val="ListParagraph"/>
         <w:numPr>
           <w:ilvl w:val="1"/>
           <w:numId w:val="13"/>
@@ -1973,40 +1686,12 @@
         <w:rPr>
           <w:noProof w:val="0"/>
         </w:rPr>
-        <w:t xml:space="preserve"> A rovarok célja a spórák elfogyasztása. Különböző típusú spóráknak más-más tápértéke van, illetve módosító értékeik is lehetnek: </w:t>
-      </w:r>
-      <w:proofErr w:type="gramStart"/>
-      <w:r>
-        <w:rPr>
-          <w:noProof w:val="0"/>
-        </w:rPr>
-        <w:t>Van</w:t>
-      </w:r>
-      <w:proofErr w:type="gramEnd"/>
-      <w:r>
-        <w:rPr>
-          <w:noProof w:val="0"/>
-        </w:rPr>
-        <w:t xml:space="preserve"> ami gyorsítja a rovart, van ami lassítja, van ami </w:t>
-      </w:r>
-      <w:proofErr w:type="spellStart"/>
-      <w:r>
-        <w:rPr>
-          <w:noProof w:val="0"/>
-        </w:rPr>
-        <w:t>megbéntítja</w:t>
-      </w:r>
-      <w:proofErr w:type="spellEnd"/>
-      <w:r>
-        <w:rPr>
-          <w:noProof w:val="0"/>
-        </w:rPr>
-        <w:t>, illetve van olyan ami a fonalvágási képességét elveszi. Ezeknek a hatásoknak körökben meghatározott időtartama van. A rovar azokat a spórákat tudja elfogyasztani, ami vele azonos mezőn található.</w:t>
+        <w:t xml:space="preserve"> A rovarok célja a spórák elfogyasztása. Különböző típusú spóráknak más-más tápértéke van, illetve módosító értékeik is lehetnek: Van ami gyorsítja a rovart, van ami lassítja, van ami megbéntítja, illetve van olyan ami a fonalvágási képességét elveszi. Ezeknek a hatásoknak körökben meghatározott időtartama van. A rovar azokat a spórákat tudja elfogyasztani, ami vele azonos mezőn található.</w:t>
       </w:r>
     </w:p>
     <w:p>
       <w:pPr>
-        <w:pStyle w:val="Listaszerbekezds"/>
+        <w:pStyle w:val="ListParagraph"/>
         <w:numPr>
           <w:ilvl w:val="1"/>
           <w:numId w:val="13"/>
@@ -2027,40 +1712,12 @@
         <w:rPr>
           <w:noProof w:val="0"/>
         </w:rPr>
-        <w:t xml:space="preserve"> A rovar elvághat egy </w:t>
-      </w:r>
-      <w:proofErr w:type="spellStart"/>
-      <w:r>
-        <w:rPr>
-          <w:noProof w:val="0"/>
-        </w:rPr>
-        <w:t>tektonok</w:t>
-      </w:r>
-      <w:proofErr w:type="spellEnd"/>
-      <w:r>
-        <w:rPr>
-          <w:noProof w:val="0"/>
-        </w:rPr>
-        <w:t xml:space="preserve"> között húzódó fonalat, ezzel hátráltatva más </w:t>
-      </w:r>
-      <w:proofErr w:type="gramStart"/>
-      <w:r>
-        <w:rPr>
-          <w:noProof w:val="0"/>
-        </w:rPr>
-        <w:t>rovarokat</w:t>
-      </w:r>
-      <w:proofErr w:type="gramEnd"/>
-      <w:r>
-        <w:rPr>
-          <w:noProof w:val="0"/>
-        </w:rPr>
-        <w:t xml:space="preserve"> illetve gombákat. A vágáshoz a rovarnak azon mezők egyikén kell tartózkodnia, amelyek a „híd” fonál valamely oldalát képezik.</w:t>
+        <w:t xml:space="preserve"> A rovar elvághat egy tektonok között húzódó fonalat, ezzel hátráltatva más rovarokat illetve gombákat. A vágáshoz a rovarnak azon mezők egyikén kell tartózkodnia, amelyek a „híd” fonál valamely oldalát képezik.</w:t>
       </w:r>
     </w:p>
     <w:p>
       <w:pPr>
-        <w:pStyle w:val="Cmsor4"/>
+        <w:pStyle w:val="Heading4"/>
         <w:rPr>
           <w:noProof w:val="0"/>
         </w:rPr>
@@ -2089,7 +1746,7 @@
     </w:p>
     <w:p>
       <w:pPr>
-        <w:pStyle w:val="Listaszerbekezds"/>
+        <w:pStyle w:val="ListParagraph"/>
         <w:numPr>
           <w:ilvl w:val="0"/>
           <w:numId w:val="13"/>
@@ -2107,7 +1764,7 @@
     </w:p>
     <w:p>
       <w:pPr>
-        <w:pStyle w:val="Listaszerbekezds"/>
+        <w:pStyle w:val="ListParagraph"/>
         <w:numPr>
           <w:ilvl w:val="0"/>
           <w:numId w:val="13"/>
@@ -2120,35 +1777,7 @@
         <w:rPr>
           <w:noProof w:val="0"/>
         </w:rPr>
-        <w:t xml:space="preserve">Egy gomba </w:t>
-      </w:r>
-      <w:proofErr w:type="gramStart"/>
-      <w:r>
-        <w:rPr>
-          <w:noProof w:val="0"/>
-        </w:rPr>
-        <w:t>játékos</w:t>
-      </w:r>
-      <w:proofErr w:type="gramEnd"/>
-      <w:r>
-        <w:rPr>
-          <w:noProof w:val="0"/>
-        </w:rPr>
-        <w:t xml:space="preserve"> ha elveszíti az összes </w:t>
-      </w:r>
-      <w:proofErr w:type="spellStart"/>
-      <w:r>
-        <w:rPr>
-          <w:noProof w:val="0"/>
-        </w:rPr>
-        <w:t>gombatestjét</w:t>
-      </w:r>
-      <w:proofErr w:type="spellEnd"/>
-      <w:r>
-        <w:rPr>
-          <w:noProof w:val="0"/>
-        </w:rPr>
-        <w:t>, és nem tud sehol újat létrehozni, akkor ezzel „ki</w:t>
+        <w:t>Egy gomba játékos ha elveszíti az összes gombatestjét, és nem tud sehol újat létrehozni, akkor ezzel „ki</w:t>
       </w:r>
       <w:r>
         <w:rPr>
@@ -2165,7 +1794,7 @@
     </w:p>
     <w:p>
       <w:pPr>
-        <w:pStyle w:val="Listaszerbekezds"/>
+        <w:pStyle w:val="ListParagraph"/>
         <w:numPr>
           <w:ilvl w:val="0"/>
           <w:numId w:val="13"/>
@@ -2203,26 +1832,12 @@
         <w:rPr>
           <w:noProof w:val="0"/>
         </w:rPr>
-        <w:t xml:space="preserve">A rovarok pontjai az elfogyasztott spórákból számolódnak: Minden spórának van egy tápanyag értéke, ebből kell a rovarnak a játék során minél többet összegyűjteni. A gombák pontjait a játék során létrehozott gombatestek száma adja, tehát nem a játék végén élő testek, hanem a valaha </w:t>
-      </w:r>
-      <w:proofErr w:type="spellStart"/>
-      <w:r>
-        <w:rPr>
-          <w:noProof w:val="0"/>
-        </w:rPr>
-        <w:t>létrehozottak</w:t>
-      </w:r>
-      <w:proofErr w:type="spellEnd"/>
-      <w:r>
-        <w:rPr>
-          <w:noProof w:val="0"/>
-        </w:rPr>
-        <w:t xml:space="preserve"> számítanak.</w:t>
+        <w:t>A rovarok pontjai az elfogyasztott spórákból számolódnak: Minden spórának van egy tápanyag értéke, ebből kell a rovarnak a játék során minél többet összegyűjteni. A gombák pontjait a játék során létrehozott gombatestek száma adja, tehát nem a játék végén élő testek, hanem a valaha létrehozottak számítanak.</w:t>
       </w:r>
     </w:p>
     <w:p>
       <w:pPr>
-        <w:pStyle w:val="Cmsor3"/>
+        <w:pStyle w:val="Heading3"/>
         <w:rPr>
           <w:noProof w:val="0"/>
         </w:rPr>
@@ -2249,7 +1864,7 @@
     </w:p>
     <w:p>
       <w:pPr>
-        <w:pStyle w:val="Cmsor3"/>
+        <w:pStyle w:val="Heading3"/>
         <w:rPr>
           <w:noProof w:val="0"/>
         </w:rPr>
@@ -2301,7 +1916,7 @@
     </w:p>
     <w:p>
       <w:pPr>
-        <w:pStyle w:val="Cmsor3"/>
+        <w:pStyle w:val="Heading3"/>
         <w:rPr>
           <w:noProof w:val="0"/>
         </w:rPr>
@@ -2328,7 +1943,7 @@
     </w:p>
     <w:p>
       <w:pPr>
-        <w:pStyle w:val="Cmsor2"/>
+        <w:pStyle w:val="Heading2"/>
         <w:rPr>
           <w:noProof w:val="0"/>
         </w:rPr>
@@ -2342,7 +1957,7 @@
     </w:p>
     <w:p>
       <w:pPr>
-        <w:pStyle w:val="Cmsor3"/>
+        <w:pStyle w:val="Heading3"/>
         <w:rPr>
           <w:noProof w:val="0"/>
         </w:rPr>
@@ -2584,7 +2199,6 @@
                 <w:noProof w:val="0"/>
               </w:rPr>
             </w:pPr>
-            <w:proofErr w:type="spellStart"/>
             <w:r>
               <w:rPr>
                 <w:b/>
@@ -2593,7 +2207,6 @@
               </w:rPr>
               <w:t>Use-case</w:t>
             </w:r>
-            <w:proofErr w:type="spellEnd"/>
           </w:p>
         </w:tc>
         <w:tc>
@@ -2871,7 +2484,7 @@
     </w:p>
     <w:p>
       <w:pPr>
-        <w:pStyle w:val="Cmsor3"/>
+        <w:pStyle w:val="Heading3"/>
         <w:rPr>
           <w:noProof w:val="0"/>
         </w:rPr>
@@ -3223,16 +2836,8 @@
               <w:rPr>
                 <w:noProof w:val="0"/>
               </w:rPr>
-              <w:t xml:space="preserve">Java 22 </w:t>
-            </w:r>
-            <w:proofErr w:type="spellStart"/>
-            <w:r>
-              <w:rPr>
-                <w:noProof w:val="0"/>
-              </w:rPr>
-              <w:t>runtime</w:t>
-            </w:r>
-            <w:proofErr w:type="spellEnd"/>
+              <w:t>Java 22 runtime</w:t>
+            </w:r>
           </w:p>
         </w:tc>
         <w:tc>
@@ -3262,21 +2867,7 @@
               <w:rPr>
                 <w:noProof w:val="0"/>
               </w:rPr>
-              <w:t xml:space="preserve">pom.xml-ben ellenőrizendő a </w:t>
-            </w:r>
-            <w:proofErr w:type="gramStart"/>
-            <w:r>
-              <w:rPr>
-                <w:noProof w:val="0"/>
-              </w:rPr>
-              <w:t>maven.compiler</w:t>
-            </w:r>
-            <w:proofErr w:type="gramEnd"/>
-            <w:r>
-              <w:rPr>
-                <w:noProof w:val="0"/>
-              </w:rPr>
-              <w:t>.*</w:t>
+              <w:t>pom.xml-ben ellenőrizendő a maven.compiler.*</w:t>
             </w:r>
           </w:p>
         </w:tc>
@@ -3468,7 +3059,7 @@
             <w:hyperlink r:id="rId8" w:history="1">
               <w:r>
                 <w:rPr>
-                  <w:rStyle w:val="Hiperhivatkozs"/>
+                  <w:rStyle w:val="Hyperlink"/>
                   <w:noProof w:val="0"/>
                 </w:rPr>
                 <w:t>https://niif.cloud.bme.hu/</w:t>
@@ -3483,7 +3074,7 @@
             <w:hyperlink r:id="rId9" w:history="1">
               <w:r>
                 <w:rPr>
-                  <w:rStyle w:val="Hiperhivatkozs"/>
+                  <w:rStyle w:val="Hyperlink"/>
                   <w:noProof w:val="0"/>
                 </w:rPr>
                 <w:t xml:space="preserve"> https://fured.cloud.bme.hu/</w:t>
@@ -3493,21 +3084,7 @@
               <w:rPr>
                 <w:noProof w:val="0"/>
               </w:rPr>
-              <w:t xml:space="preserve"> VM-</w:t>
-            </w:r>
-            <w:proofErr w:type="spellStart"/>
-            <w:r>
-              <w:rPr>
-                <w:noProof w:val="0"/>
-              </w:rPr>
-              <w:t>ekre</w:t>
-            </w:r>
-            <w:proofErr w:type="spellEnd"/>
-            <w:r>
-              <w:rPr>
-                <w:noProof w:val="0"/>
-              </w:rPr>
-              <w:t xml:space="preserve"> feltölteni a játékot és ellenőrizni, hogy hibátlanul fut-e a játék.</w:t>
+              <w:t xml:space="preserve"> VM-ekre feltölteni a játékot és ellenőrizni, hogy hibátlanul fut-e a játék.</w:t>
             </w:r>
           </w:p>
         </w:tc>
@@ -3796,49 +3373,7 @@
               <w:rPr>
                 <w:noProof w:val="0"/>
               </w:rPr>
-              <w:t xml:space="preserve">Ez úgy értelmezendő, hogy ahelyett, hogy a játékhoz szükséges erőforrások (textúrák, font-ok stb.) szét lennének szóródva az </w:t>
-            </w:r>
-            <w:proofErr w:type="spellStart"/>
-            <w:r>
-              <w:rPr>
-                <w:noProof w:val="0"/>
-              </w:rPr>
-              <w:t>AppData</w:t>
-            </w:r>
-            <w:proofErr w:type="spellEnd"/>
-            <w:r>
-              <w:rPr>
-                <w:noProof w:val="0"/>
-              </w:rPr>
-              <w:t xml:space="preserve">-ban, </w:t>
-            </w:r>
-            <w:proofErr w:type="spellStart"/>
-            <w:r>
-              <w:rPr>
-                <w:noProof w:val="0"/>
-              </w:rPr>
-              <w:t>temp</w:t>
-            </w:r>
-            <w:proofErr w:type="spellEnd"/>
-            <w:r>
-              <w:rPr>
-                <w:noProof w:val="0"/>
-              </w:rPr>
-              <w:t xml:space="preserve">-ben, meg egyéb máshol, helyette csak egy helyen lennének: a helyi könyvtárban. Magyarul </w:t>
-            </w:r>
-            <w:proofErr w:type="spellStart"/>
-            <w:r>
-              <w:rPr>
-                <w:noProof w:val="0"/>
-              </w:rPr>
-              <w:t>bezippelhető</w:t>
-            </w:r>
-            <w:proofErr w:type="spellEnd"/>
-            <w:r>
-              <w:rPr>
-                <w:noProof w:val="0"/>
-              </w:rPr>
-              <w:t xml:space="preserve"> és megosztható formátumban van a játék</w:t>
+              <w:t>Ez úgy értelmezendő, hogy ahelyett, hogy a játékhoz szükséges erőforrások (textúrák, font-ok stb.) szét lennének szóródva az AppData-ban, temp-ben, meg egyéb máshol, helyette csak egy helyen lennének: a helyi könyvtárban. Magyarul bezippelhető és megosztható formátumban van a játék</w:t>
             </w:r>
           </w:p>
         </w:tc>
@@ -3936,35 +3471,7 @@
               <w:rPr>
                 <w:noProof w:val="0"/>
               </w:rPr>
-              <w:t xml:space="preserve">Megnézni, hogy a </w:t>
-            </w:r>
-            <w:proofErr w:type="spellStart"/>
-            <w:r>
-              <w:rPr>
-                <w:noProof w:val="0"/>
-              </w:rPr>
-              <w:t>Maven</w:t>
-            </w:r>
-            <w:proofErr w:type="spellEnd"/>
-            <w:r>
-              <w:rPr>
-                <w:noProof w:val="0"/>
-              </w:rPr>
-              <w:t xml:space="preserve"> </w:t>
-            </w:r>
-            <w:proofErr w:type="spellStart"/>
-            <w:r>
-              <w:rPr>
-                <w:noProof w:val="0"/>
-              </w:rPr>
-              <w:t>build</w:t>
-            </w:r>
-            <w:proofErr w:type="spellEnd"/>
-            <w:r>
-              <w:rPr>
-                <w:noProof w:val="0"/>
-              </w:rPr>
-              <w:t xml:space="preserve"> JAR-t ad ki</w:t>
+              <w:t>Megnézni, hogy a Maven build JAR-t ad ki</w:t>
             </w:r>
           </w:p>
         </w:tc>
@@ -4252,49 +3759,7 @@
               <w:rPr>
                 <w:noProof w:val="0"/>
               </w:rPr>
-              <w:t xml:space="preserve">Magyarul: milyen </w:t>
-            </w:r>
-            <w:proofErr w:type="spellStart"/>
-            <w:r>
-              <w:rPr>
-                <w:noProof w:val="0"/>
-              </w:rPr>
-              <w:t>Maven</w:t>
-            </w:r>
-            <w:proofErr w:type="spellEnd"/>
-            <w:r>
-              <w:rPr>
-                <w:noProof w:val="0"/>
-              </w:rPr>
-              <w:t xml:space="preserve"> </w:t>
-            </w:r>
-            <w:proofErr w:type="spellStart"/>
-            <w:r>
-              <w:rPr>
-                <w:noProof w:val="0"/>
-              </w:rPr>
-              <w:t>dependency</w:t>
-            </w:r>
-            <w:proofErr w:type="spellEnd"/>
-            <w:r>
-              <w:rPr>
-                <w:noProof w:val="0"/>
-              </w:rPr>
-              <w:t>-k kerülnek be a végső JAR-</w:t>
-            </w:r>
-            <w:proofErr w:type="spellStart"/>
-            <w:r>
-              <w:rPr>
-                <w:noProof w:val="0"/>
-              </w:rPr>
-              <w:t>ba</w:t>
-            </w:r>
-            <w:proofErr w:type="spellEnd"/>
-            <w:r>
-              <w:rPr>
-                <w:noProof w:val="0"/>
-              </w:rPr>
-              <w:t>. A pom.xml is ellenőrizhető, de az átláthatatlansága miatt nem igazán jó megoldás.</w:t>
+              <w:t>Magyarul: milyen Maven dependency-k kerülnek be a végső JAR-ba. A pom.xml is ellenőrizhető, de az átláthatatlansága miatt nem igazán jó megoldás.</w:t>
             </w:r>
           </w:p>
         </w:tc>
@@ -4362,21 +3827,7 @@
               <w:rPr>
                 <w:noProof w:val="0"/>
               </w:rPr>
-              <w:t xml:space="preserve">Az összes forrásfájl egy közös GitHub </w:t>
-            </w:r>
-            <w:proofErr w:type="spellStart"/>
-            <w:r>
-              <w:rPr>
-                <w:noProof w:val="0"/>
-              </w:rPr>
-              <w:t>repository</w:t>
-            </w:r>
-            <w:proofErr w:type="spellEnd"/>
-            <w:r>
-              <w:rPr>
-                <w:noProof w:val="0"/>
-              </w:rPr>
-              <w:t>-n van.</w:t>
+              <w:t>Az összes forrásfájl egy közös GitHub repository-n van.</w:t>
             </w:r>
           </w:p>
         </w:tc>
@@ -4407,21 +3858,7 @@
               <w:rPr>
                 <w:noProof w:val="0"/>
               </w:rPr>
-              <w:t xml:space="preserve">Nincsen olyan közös, projekthez fontos fájl, ami ne lenne a közös GitHub </w:t>
-            </w:r>
-            <w:proofErr w:type="spellStart"/>
-            <w:r>
-              <w:rPr>
-                <w:noProof w:val="0"/>
-              </w:rPr>
-              <w:t>repository</w:t>
-            </w:r>
-            <w:proofErr w:type="spellEnd"/>
-            <w:r>
-              <w:rPr>
-                <w:noProof w:val="0"/>
-              </w:rPr>
-              <w:t>-n</w:t>
+              <w:t>Nincsen olyan közös, projekthez fontos fájl, ami ne lenne a közös GitHub repository-n</w:t>
             </w:r>
           </w:p>
         </w:tc>
@@ -5000,21 +4437,7 @@
               <w:rPr>
                 <w:noProof w:val="0"/>
               </w:rPr>
-              <w:t>A naplóban a névben vezetéknév van, az időtartam kb. megfelel, a dátum is helyes (még ha később is van feltöltve az adott munka a GitHub-</w:t>
-            </w:r>
-            <w:proofErr w:type="spellStart"/>
-            <w:r>
-              <w:rPr>
-                <w:noProof w:val="0"/>
-              </w:rPr>
-              <w:t>ra</w:t>
-            </w:r>
-            <w:proofErr w:type="spellEnd"/>
-            <w:r>
-              <w:rPr>
-                <w:noProof w:val="0"/>
-              </w:rPr>
-              <w:t>)</w:t>
+              <w:t>A naplóban a névben vezetéknév van, az időtartam kb. megfelel, a dátum is helyes (még ha később is van feltöltve az adott munka a GitHub-ra)</w:t>
             </w:r>
           </w:p>
         </w:tc>
@@ -5302,21 +4725,7 @@
               <w:rPr>
                 <w:noProof w:val="0"/>
               </w:rPr>
-              <w:t xml:space="preserve">A lényeg, hogy a dokumentáció ne nézzen ki úgy, mint egy labor jegyzőkönyv, hanem úgy, mint egy </w:t>
-            </w:r>
-            <w:proofErr w:type="spellStart"/>
-            <w:r>
-              <w:rPr>
-                <w:noProof w:val="0"/>
-              </w:rPr>
-              <w:t>LaTeX</w:t>
-            </w:r>
-            <w:proofErr w:type="spellEnd"/>
-            <w:r>
-              <w:rPr>
-                <w:noProof w:val="0"/>
-              </w:rPr>
-              <w:t>-ben megírt jegyzet.</w:t>
+              <w:t>A lényeg, hogy a dokumentáció ne nézzen ki úgy, mint egy labor jegyzőkönyv, hanem úgy, mint egy LaTeX-ben megírt jegyzet.</w:t>
             </w:r>
           </w:p>
         </w:tc>
@@ -5383,21 +4792,7 @@
               <w:rPr>
                 <w:noProof w:val="0"/>
               </w:rPr>
-              <w:t xml:space="preserve">A GitHub </w:t>
-            </w:r>
-            <w:proofErr w:type="spellStart"/>
-            <w:r>
-              <w:rPr>
-                <w:noProof w:val="0"/>
-              </w:rPr>
-              <w:t>repo</w:t>
-            </w:r>
-            <w:proofErr w:type="spellEnd"/>
-            <w:r>
-              <w:rPr>
-                <w:noProof w:val="0"/>
-              </w:rPr>
-              <w:t>-n követhető az összes csapattag munkája.</w:t>
+              <w:t>A GitHub repo-n követhető az összes csapattag munkája.</w:t>
             </w:r>
           </w:p>
         </w:tc>
@@ -5428,21 +4823,7 @@
               <w:rPr>
                 <w:noProof w:val="0"/>
               </w:rPr>
-              <w:t xml:space="preserve">Mindenki a hivatalos nevét használja a Git név mezőben a </w:t>
-            </w:r>
-            <w:proofErr w:type="spellStart"/>
-            <w:r>
-              <w:rPr>
-                <w:noProof w:val="0"/>
-              </w:rPr>
-              <w:t>commit</w:t>
-            </w:r>
-            <w:proofErr w:type="spellEnd"/>
-            <w:r>
-              <w:rPr>
-                <w:noProof w:val="0"/>
-              </w:rPr>
-              <w:t>-okban.</w:t>
+              <w:t>Mindenki a hivatalos nevét használja a Git név mezőben a commit-okban.</w:t>
             </w:r>
           </w:p>
         </w:tc>
@@ -5636,119 +5017,7 @@
               <w:rPr>
                 <w:noProof w:val="0"/>
               </w:rPr>
-              <w:t xml:space="preserve">A különböző </w:t>
-            </w:r>
-            <w:proofErr w:type="spellStart"/>
-            <w:r>
-              <w:rPr>
-                <w:noProof w:val="0"/>
-              </w:rPr>
-              <w:t>feature</w:t>
-            </w:r>
-            <w:proofErr w:type="spellEnd"/>
-            <w:r>
-              <w:rPr>
-                <w:noProof w:val="0"/>
-              </w:rPr>
-              <w:t xml:space="preserve"> </w:t>
-            </w:r>
-            <w:proofErr w:type="spellStart"/>
-            <w:r>
-              <w:rPr>
-                <w:noProof w:val="0"/>
-              </w:rPr>
-              <w:t>branch</w:t>
-            </w:r>
-            <w:proofErr w:type="spellEnd"/>
-            <w:r>
-              <w:rPr>
-                <w:noProof w:val="0"/>
-              </w:rPr>
-              <w:t xml:space="preserve">-ek elágaznak (tehát nem </w:t>
-            </w:r>
-            <w:proofErr w:type="spellStart"/>
-            <w:r>
-              <w:rPr>
-                <w:noProof w:val="0"/>
-              </w:rPr>
-              <w:t>master-ba</w:t>
-            </w:r>
-            <w:proofErr w:type="spellEnd"/>
-            <w:r>
-              <w:rPr>
-                <w:noProof w:val="0"/>
-              </w:rPr>
-              <w:t xml:space="preserve"> kerül a legújabb változtatás, hanem egy új </w:t>
-            </w:r>
-            <w:proofErr w:type="spellStart"/>
-            <w:r>
-              <w:rPr>
-                <w:noProof w:val="0"/>
-              </w:rPr>
-              <w:t>branch</w:t>
-            </w:r>
-            <w:proofErr w:type="spellEnd"/>
-            <w:r>
-              <w:rPr>
-                <w:noProof w:val="0"/>
-              </w:rPr>
-              <w:t xml:space="preserve">-be), és </w:t>
-            </w:r>
-            <w:proofErr w:type="spellStart"/>
-            <w:r>
-              <w:rPr>
-                <w:noProof w:val="0"/>
-              </w:rPr>
-              <w:t>merge</w:t>
-            </w:r>
-            <w:proofErr w:type="spellEnd"/>
-            <w:r>
-              <w:rPr>
-                <w:noProof w:val="0"/>
-              </w:rPr>
-              <w:t>/</w:t>
-            </w:r>
-            <w:proofErr w:type="spellStart"/>
-            <w:r>
-              <w:rPr>
-                <w:noProof w:val="0"/>
-              </w:rPr>
-              <w:t>rebase</w:t>
-            </w:r>
-            <w:proofErr w:type="spellEnd"/>
-            <w:r>
-              <w:rPr>
-                <w:noProof w:val="0"/>
-              </w:rPr>
-              <w:t xml:space="preserve"> helyett GitHub </w:t>
-            </w:r>
-            <w:proofErr w:type="spellStart"/>
-            <w:r>
-              <w:rPr>
-                <w:noProof w:val="0"/>
-              </w:rPr>
-              <w:t>pull</w:t>
-            </w:r>
-            <w:proofErr w:type="spellEnd"/>
-            <w:r>
-              <w:rPr>
-                <w:noProof w:val="0"/>
-              </w:rPr>
-              <w:t xml:space="preserve"> </w:t>
-            </w:r>
-            <w:proofErr w:type="spellStart"/>
-            <w:r>
-              <w:rPr>
-                <w:noProof w:val="0"/>
-              </w:rPr>
-              <w:t>request</w:t>
-            </w:r>
-            <w:proofErr w:type="spellEnd"/>
-            <w:r>
-              <w:rPr>
-                <w:noProof w:val="0"/>
-              </w:rPr>
-              <w:t xml:space="preserve"> felrakása</w:t>
+              <w:t>A különböző feature branch-ek elágaznak (tehát nem master-ba kerül a legújabb változtatás, hanem egy új branch-be), és merge/rebase helyett GitHub pull request felrakása</w:t>
             </w:r>
           </w:p>
         </w:tc>
@@ -5843,35 +5112,7 @@
               <w:rPr>
                 <w:noProof w:val="0"/>
               </w:rPr>
-              <w:t xml:space="preserve">A </w:t>
-            </w:r>
-            <w:proofErr w:type="spellStart"/>
-            <w:r>
-              <w:rPr>
-                <w:noProof w:val="0"/>
-              </w:rPr>
-              <w:t>merge</w:t>
-            </w:r>
-            <w:proofErr w:type="spellEnd"/>
-            <w:r>
-              <w:rPr>
-                <w:noProof w:val="0"/>
-              </w:rPr>
-              <w:t xml:space="preserve"> konfliktusok minimalizálás és </w:t>
-            </w:r>
-            <w:proofErr w:type="spellStart"/>
-            <w:r>
-              <w:rPr>
-                <w:noProof w:val="0"/>
-              </w:rPr>
-              <w:t>push</w:t>
-            </w:r>
-            <w:proofErr w:type="spellEnd"/>
-            <w:r>
-              <w:rPr>
-                <w:noProof w:val="0"/>
-              </w:rPr>
-              <w:t xml:space="preserve"> konfliktusok elkerülése érdekében ez itt van.</w:t>
+              <w:t>A merge konfliktusok minimalizálás és push konfliktusok elkerülése érdekében ez itt van.</w:t>
             </w:r>
           </w:p>
         </w:tc>
@@ -5995,21 +5236,7 @@
               <w:rPr>
                 <w:noProof w:val="0"/>
               </w:rPr>
-              <w:t xml:space="preserve">Processzor: min. 64 bites 2 </w:t>
-            </w:r>
-            <w:proofErr w:type="spellStart"/>
-            <w:r>
-              <w:rPr>
-                <w:noProof w:val="0"/>
-              </w:rPr>
-              <w:t>Ghz</w:t>
-            </w:r>
-            <w:proofErr w:type="spellEnd"/>
-            <w:r>
-              <w:rPr>
-                <w:noProof w:val="0"/>
-              </w:rPr>
-              <w:t>-es 2 magos</w:t>
+              <w:t>Processzor: min. 64 bites 2 Ghz-es 2 magos</w:t>
             </w:r>
           </w:p>
         </w:tc>
@@ -6165,35 +5392,7 @@
               <w:rPr>
                 <w:noProof w:val="0"/>
               </w:rPr>
-              <w:t xml:space="preserve">A dokumentációkat Google </w:t>
-            </w:r>
-            <w:proofErr w:type="spellStart"/>
-            <w:r>
-              <w:rPr>
-                <w:noProof w:val="0"/>
-              </w:rPr>
-              <w:t>Docs-on</w:t>
-            </w:r>
-            <w:proofErr w:type="spellEnd"/>
-            <w:r>
-              <w:rPr>
-                <w:noProof w:val="0"/>
-              </w:rPr>
-              <w:t xml:space="preserve"> keresztül vannak </w:t>
-            </w:r>
-            <w:proofErr w:type="spellStart"/>
-            <w:r>
-              <w:rPr>
-                <w:noProof w:val="0"/>
-              </w:rPr>
-              <w:t>szerkeztve</w:t>
-            </w:r>
-            <w:proofErr w:type="spellEnd"/>
-            <w:r>
-              <w:rPr>
-                <w:noProof w:val="0"/>
-              </w:rPr>
-              <w:t> </w:t>
+              <w:t>A dokumentációkat Google Docs-on keresztül vannak szerkeztve </w:t>
             </w:r>
           </w:p>
         </w:tc>
@@ -6334,7 +5533,7 @@
     </w:p>
     <w:p>
       <w:pPr>
-        <w:pStyle w:val="Cmsor3"/>
+        <w:pStyle w:val="Heading3"/>
         <w:rPr>
           <w:noProof w:val="0"/>
         </w:rPr>
@@ -6648,21 +5847,7 @@
               <w:rPr>
                 <w:noProof w:val="0"/>
               </w:rPr>
-              <w:t>A telepítés egy .</w:t>
-            </w:r>
-            <w:proofErr w:type="spellStart"/>
-            <w:r>
-              <w:rPr>
-                <w:noProof w:val="0"/>
-              </w:rPr>
-              <w:t>exe</w:t>
-            </w:r>
-            <w:proofErr w:type="spellEnd"/>
-            <w:r>
-              <w:rPr>
-                <w:noProof w:val="0"/>
-              </w:rPr>
-              <w:t xml:space="preserve"> file futtatásával történik.</w:t>
+              <w:t>A telepítés egy .exe file futtatásával történik.</w:t>
             </w:r>
           </w:p>
         </w:tc>
@@ -6693,35 +5878,7 @@
               <w:rPr>
                 <w:noProof w:val="0"/>
               </w:rPr>
-              <w:t>Az .</w:t>
-            </w:r>
-            <w:proofErr w:type="spellStart"/>
-            <w:r>
-              <w:rPr>
-                <w:noProof w:val="0"/>
-              </w:rPr>
-              <w:t>exe</w:t>
-            </w:r>
-            <w:proofErr w:type="spellEnd"/>
-            <w:r>
-              <w:rPr>
-                <w:noProof w:val="0"/>
-              </w:rPr>
-              <w:t xml:space="preserve"> fútatásával elindul egy telepítő mely egy adott telepítési helyre létrehozza a </w:t>
-            </w:r>
-            <w:proofErr w:type="spellStart"/>
-            <w:r>
-              <w:rPr>
-                <w:noProof w:val="0"/>
-              </w:rPr>
-              <w:t>futattható</w:t>
-            </w:r>
-            <w:proofErr w:type="spellEnd"/>
-            <w:r>
-              <w:rPr>
-                <w:noProof w:val="0"/>
-              </w:rPr>
-              <w:t xml:space="preserve"> állományt.</w:t>
+              <w:t>Az .exe fútatásával elindul egy telepítő mely egy adott telepítési helyre létrehozza a futattható állományt.</w:t>
             </w:r>
           </w:p>
         </w:tc>
@@ -6881,35 +6038,7 @@
               <w:rPr>
                 <w:noProof w:val="0"/>
               </w:rPr>
-              <w:t>Az alkalmazás a .</w:t>
-            </w:r>
-            <w:proofErr w:type="spellStart"/>
-            <w:r>
-              <w:rPr>
-                <w:noProof w:val="0"/>
-              </w:rPr>
-              <w:t>jar</w:t>
-            </w:r>
-            <w:proofErr w:type="spellEnd"/>
-            <w:r>
-              <w:rPr>
-                <w:noProof w:val="0"/>
-              </w:rPr>
-              <w:t xml:space="preserve"> file-</w:t>
-            </w:r>
-            <w:proofErr w:type="spellStart"/>
-            <w:r>
-              <w:rPr>
-                <w:noProof w:val="0"/>
-              </w:rPr>
-              <w:t>al</w:t>
-            </w:r>
-            <w:proofErr w:type="spellEnd"/>
-            <w:r>
-              <w:rPr>
-                <w:noProof w:val="0"/>
-              </w:rPr>
-              <w:t xml:space="preserve"> használható</w:t>
+              <w:t>Az alkalmazás a .jar file-al használható</w:t>
             </w:r>
           </w:p>
         </w:tc>
@@ -6940,35 +6069,7 @@
               <w:rPr>
                 <w:noProof w:val="0"/>
               </w:rPr>
-              <w:t>A .</w:t>
-            </w:r>
-            <w:proofErr w:type="spellStart"/>
-            <w:r>
-              <w:rPr>
-                <w:noProof w:val="0"/>
-              </w:rPr>
-              <w:t>jar</w:t>
-            </w:r>
-            <w:proofErr w:type="spellEnd"/>
-            <w:r>
-              <w:rPr>
-                <w:noProof w:val="0"/>
-              </w:rPr>
-              <w:t xml:space="preserve"> file-</w:t>
-            </w:r>
-            <w:proofErr w:type="spellStart"/>
-            <w:r>
-              <w:rPr>
-                <w:noProof w:val="0"/>
-              </w:rPr>
-              <w:t>ra</w:t>
-            </w:r>
-            <w:proofErr w:type="spellEnd"/>
-            <w:r>
-              <w:rPr>
-                <w:noProof w:val="0"/>
-              </w:rPr>
-              <w:t xml:space="preserve"> való dupla kattintással elindul az alkalmazás</w:t>
+              <w:t>A .jar file-ra való dupla kattintással elindul az alkalmazás</w:t>
             </w:r>
           </w:p>
         </w:tc>
@@ -7082,7 +6183,7 @@
     </w:p>
     <w:p>
       <w:pPr>
-        <w:pStyle w:val="Cmsor3"/>
+        <w:pStyle w:val="Heading3"/>
         <w:rPr>
           <w:noProof w:val="0"/>
         </w:rPr>
@@ -7428,21 +6529,7 @@
               <w:rPr>
                 <w:noProof w:val="0"/>
               </w:rPr>
-              <w:t xml:space="preserve"> Empirikusan. Játszunk a játékkal és ha nem </w:t>
-            </w:r>
-            <w:proofErr w:type="spellStart"/>
-            <w:r>
-              <w:rPr>
-                <w:noProof w:val="0"/>
-              </w:rPr>
-              <w:t>talállunk</w:t>
-            </w:r>
-            <w:proofErr w:type="spellEnd"/>
-            <w:r>
-              <w:rPr>
-                <w:noProof w:val="0"/>
-              </w:rPr>
-              <w:t xml:space="preserve"> ellentmondást elfogadjuk.</w:t>
+              <w:t xml:space="preserve"> Empirikusan. Játszunk a játékkal és ha nem talállunk ellentmondást elfogadjuk.</w:t>
             </w:r>
           </w:p>
         </w:tc>
@@ -7633,21 +6720,7 @@
               <w:rPr>
                 <w:noProof w:val="0"/>
               </w:rPr>
-              <w:t xml:space="preserve"> Empirikusan. Játszunk a játékkal és ha nem </w:t>
-            </w:r>
-            <w:proofErr w:type="spellStart"/>
-            <w:r>
-              <w:rPr>
-                <w:noProof w:val="0"/>
-              </w:rPr>
-              <w:t>talállunk</w:t>
-            </w:r>
-            <w:proofErr w:type="spellEnd"/>
-            <w:r>
-              <w:rPr>
-                <w:noProof w:val="0"/>
-              </w:rPr>
-              <w:t xml:space="preserve"> ellentmondást elfogadjuk.</w:t>
+              <w:t xml:space="preserve"> Empirikusan. Játszunk a játékkal és ha nem talállunk ellentmondást elfogadjuk.</w:t>
             </w:r>
           </w:p>
         </w:tc>
@@ -7940,7 +7013,7 @@
     </w:p>
     <w:p>
       <w:pPr>
-        <w:pStyle w:val="Cmsor2"/>
+        <w:pStyle w:val="Heading2"/>
         <w:rPr>
           <w:noProof w:val="0"/>
         </w:rPr>
@@ -7949,57 +7022,21 @@
         <w:rPr>
           <w:noProof w:val="0"/>
         </w:rPr>
-        <w:t xml:space="preserve">Lényeges </w:t>
-      </w:r>
-      <w:proofErr w:type="spellStart"/>
-      <w:r>
-        <w:rPr>
-          <w:noProof w:val="0"/>
-        </w:rPr>
-        <w:t>use</w:t>
-      </w:r>
-      <w:proofErr w:type="spellEnd"/>
-      <w:r>
-        <w:rPr>
-          <w:noProof w:val="0"/>
-        </w:rPr>
-        <w:t>-</w:t>
-      </w:r>
-      <w:proofErr w:type="spellStart"/>
-      <w:r>
-        <w:rPr>
-          <w:noProof w:val="0"/>
-        </w:rPr>
-        <w:t>case</w:t>
-      </w:r>
-      <w:proofErr w:type="spellEnd"/>
-      <w:r>
-        <w:rPr>
-          <w:noProof w:val="0"/>
-        </w:rPr>
-        <w:t>-ek</w:t>
+        <w:t>Lényeges use-case-ek</w:t>
       </w:r>
     </w:p>
     <w:p>
       <w:pPr>
-        <w:pStyle w:val="Cmsor3"/>
-        <w:rPr>
-          <w:noProof w:val="0"/>
-        </w:rPr>
-      </w:pPr>
-      <w:proofErr w:type="spellStart"/>
+        <w:pStyle w:val="Heading3"/>
+        <w:rPr>
+          <w:noProof w:val="0"/>
+        </w:rPr>
+      </w:pPr>
       <w:r>
         <w:rPr>
           <w:noProof w:val="0"/>
         </w:rPr>
-        <w:t>Use-case</w:t>
-      </w:r>
-      <w:proofErr w:type="spellEnd"/>
-      <w:r>
-        <w:rPr>
-          <w:noProof w:val="0"/>
-        </w:rPr>
-        <w:t xml:space="preserve"> leírások </w:t>
+        <w:t>Use-case leírások </w:t>
       </w:r>
     </w:p>
     <w:tbl>
@@ -8046,23 +7083,13 @@
                 <w:noProof w:val="0"/>
               </w:rPr>
             </w:pPr>
-            <w:proofErr w:type="spellStart"/>
             <w:r>
               <w:rPr>
                 <w:b/>
                 <w:bCs/>
                 <w:noProof w:val="0"/>
               </w:rPr>
-              <w:t>Use-case</w:t>
-            </w:r>
-            <w:proofErr w:type="spellEnd"/>
-            <w:r>
-              <w:rPr>
-                <w:b/>
-                <w:bCs/>
-                <w:noProof w:val="0"/>
-              </w:rPr>
-              <w:t xml:space="preserve"> neve</w:t>
+              <w:t>Use-case neve</w:t>
             </w:r>
           </w:p>
         </w:tc>
@@ -8198,7 +7225,6 @@
                 <w:noProof w:val="0"/>
               </w:rPr>
             </w:pPr>
-            <w:proofErr w:type="spellStart"/>
             <w:r>
               <w:rPr>
                 <w:b/>
@@ -8207,7 +7233,6 @@
               </w:rPr>
               <w:t>Aktorok</w:t>
             </w:r>
-            <w:proofErr w:type="spellEnd"/>
           </w:p>
         </w:tc>
         <w:tc>
@@ -8308,21 +7333,7 @@
               <w:rPr>
                 <w:noProof w:val="0"/>
               </w:rPr>
-              <w:t xml:space="preserve"> </w:t>
-            </w:r>
-            <w:proofErr w:type="spellStart"/>
-            <w:r>
-              <w:rPr>
-                <w:noProof w:val="0"/>
-              </w:rPr>
-              <w:t>Valemennyi</w:t>
-            </w:r>
-            <w:proofErr w:type="spellEnd"/>
-            <w:r>
-              <w:rPr>
-                <w:noProof w:val="0"/>
-              </w:rPr>
-              <w:t xml:space="preserve"> gomb megnyomása a jelenlegi ablakot eltünteti és egy másik felületet hoz elő.</w:t>
+              <w:t xml:space="preserve"> Valemennyi gomb megnyomása a jelenlegi ablakot eltünteti és egy másik felületet hoz elő.</w:t>
             </w:r>
           </w:p>
         </w:tc>
@@ -8385,23 +7396,13 @@
                 <w:noProof w:val="0"/>
               </w:rPr>
             </w:pPr>
-            <w:proofErr w:type="spellStart"/>
             <w:r>
               <w:rPr>
                 <w:b/>
                 <w:bCs/>
                 <w:noProof w:val="0"/>
               </w:rPr>
-              <w:t>Use-case</w:t>
-            </w:r>
-            <w:proofErr w:type="spellEnd"/>
-            <w:r>
-              <w:rPr>
-                <w:b/>
-                <w:bCs/>
-                <w:noProof w:val="0"/>
-              </w:rPr>
-              <w:t xml:space="preserve"> neve</w:t>
+              <w:t>Use-case neve</w:t>
             </w:r>
           </w:p>
         </w:tc>
@@ -8537,7 +7538,6 @@
                 <w:noProof w:val="0"/>
               </w:rPr>
             </w:pPr>
-            <w:proofErr w:type="spellStart"/>
             <w:r>
               <w:rPr>
                 <w:b/>
@@ -8546,7 +7546,6 @@
               </w:rPr>
               <w:t>Aktorok</w:t>
             </w:r>
-            <w:proofErr w:type="spellEnd"/>
           </w:p>
         </w:tc>
         <w:tc>
@@ -8710,23 +7709,13 @@
                 <w:noProof w:val="0"/>
               </w:rPr>
             </w:pPr>
-            <w:proofErr w:type="spellStart"/>
             <w:r>
               <w:rPr>
                 <w:b/>
                 <w:bCs/>
                 <w:noProof w:val="0"/>
               </w:rPr>
-              <w:t>Use-case</w:t>
-            </w:r>
-            <w:proofErr w:type="spellEnd"/>
-            <w:r>
-              <w:rPr>
-                <w:b/>
-                <w:bCs/>
-                <w:noProof w:val="0"/>
-              </w:rPr>
-              <w:t xml:space="preserve"> neve</w:t>
+              <w:t>Use-case neve</w:t>
             </w:r>
           </w:p>
         </w:tc>
@@ -8753,19 +7742,11 @@
                 <w:noProof w:val="0"/>
               </w:rPr>
             </w:pPr>
-            <w:proofErr w:type="spellStart"/>
-            <w:r>
-              <w:rPr>
-                <w:noProof w:val="0"/>
-              </w:rPr>
-              <w:t>Pause</w:t>
-            </w:r>
-            <w:proofErr w:type="spellEnd"/>
-            <w:r>
-              <w:rPr>
-                <w:noProof w:val="0"/>
-              </w:rPr>
-              <w:t xml:space="preserve"> menü használata</w:t>
+            <w:r>
+              <w:rPr>
+                <w:noProof w:val="0"/>
+              </w:rPr>
+              <w:t>Pause menü használata</w:t>
             </w:r>
           </w:p>
         </w:tc>
@@ -8870,7 +7851,6 @@
                 <w:noProof w:val="0"/>
               </w:rPr>
             </w:pPr>
-            <w:proofErr w:type="spellStart"/>
             <w:r>
               <w:rPr>
                 <w:b/>
@@ -8879,7 +7859,6 @@
               </w:rPr>
               <w:t>Aktorok</w:t>
             </w:r>
-            <w:proofErr w:type="spellEnd"/>
           </w:p>
         </w:tc>
         <w:tc>
@@ -8909,23 +7888,7 @@
               <w:rPr>
                 <w:noProof w:val="0"/>
               </w:rPr>
-              <w:t xml:space="preserve"> </w:t>
-            </w:r>
-            <w:proofErr w:type="spellStart"/>
-            <w:proofErr w:type="gramStart"/>
-            <w:r>
-              <w:rPr>
-                <w:noProof w:val="0"/>
-              </w:rPr>
-              <w:t>Felhasználló</w:t>
-            </w:r>
-            <w:proofErr w:type="spellEnd"/>
-            <w:proofErr w:type="gramEnd"/>
-            <w:r>
-              <w:rPr>
-                <w:noProof w:val="0"/>
-              </w:rPr>
-              <w:t xml:space="preserve"> aki az egeret és billentyűzetet kezeli</w:t>
+              <w:t xml:space="preserve"> Felhasználló aki az egeret és billentyűzetet kezeli</w:t>
             </w:r>
           </w:p>
         </w:tc>
@@ -8996,49 +7959,7 @@
               <w:rPr>
                 <w:noProof w:val="0"/>
               </w:rPr>
-              <w:t xml:space="preserve">A játékot megállítjuk az ‘ESC’ </w:t>
-            </w:r>
-            <w:proofErr w:type="spellStart"/>
-            <w:r>
-              <w:rPr>
-                <w:noProof w:val="0"/>
-              </w:rPr>
-              <w:t>gombal</w:t>
-            </w:r>
-            <w:proofErr w:type="spellEnd"/>
-            <w:r>
-              <w:rPr>
-                <w:noProof w:val="0"/>
-              </w:rPr>
-              <w:t xml:space="preserve"> majd a ‘Main </w:t>
-            </w:r>
-            <w:proofErr w:type="spellStart"/>
-            <w:r>
-              <w:rPr>
-                <w:noProof w:val="0"/>
-              </w:rPr>
-              <w:t>menu</w:t>
-            </w:r>
-            <w:proofErr w:type="spellEnd"/>
-            <w:r>
-              <w:rPr>
-                <w:noProof w:val="0"/>
-              </w:rPr>
-              <w:t xml:space="preserve">’ gombra </w:t>
-            </w:r>
-            <w:proofErr w:type="gramStart"/>
-            <w:r>
-              <w:rPr>
-                <w:noProof w:val="0"/>
-              </w:rPr>
-              <w:t>nyomunk</w:t>
-            </w:r>
-            <w:proofErr w:type="gramEnd"/>
-            <w:r>
-              <w:rPr>
-                <w:noProof w:val="0"/>
-              </w:rPr>
-              <w:t xml:space="preserve"> ami visszavisz minket a főmenü oldalára</w:t>
+              <w:t>A játékot megállítjuk az ‘ESC’ gombal majd a ‘Main menu’ gombra nyomunk ami visszavisz minket a főmenü oldalára</w:t>
             </w:r>
           </w:p>
         </w:tc>
@@ -9046,25 +7967,17 @@
     </w:tbl>
     <w:p>
       <w:pPr>
-        <w:pStyle w:val="Cmsor2"/>
-        <w:rPr>
-          <w:noProof w:val="0"/>
-        </w:rPr>
-      </w:pPr>
-      <w:proofErr w:type="spellStart"/>
+        <w:pStyle w:val="Heading2"/>
+        <w:rPr>
+          <w:noProof w:val="0"/>
+        </w:rPr>
+      </w:pPr>
       <w:r>
         <w:rPr>
           <w:noProof w:val="0"/>
         </w:rPr>
         <w:lastRenderedPageBreak/>
-        <w:t>Use-case</w:t>
-      </w:r>
-      <w:proofErr w:type="spellEnd"/>
-      <w:r>
-        <w:rPr>
-          <w:noProof w:val="0"/>
-        </w:rPr>
-        <w:t xml:space="preserve"> diagram</w:t>
+        <w:t>Use-case diagram</w:t>
       </w:r>
     </w:p>
     <w:p>
@@ -9246,7 +8159,7 @@
     </w:p>
     <w:p>
       <w:pPr>
-        <w:pStyle w:val="Cmsor2"/>
+        <w:pStyle w:val="Heading2"/>
         <w:rPr>
           <w:noProof w:val="0"/>
         </w:rPr>
@@ -9260,7 +8173,7 @@
     </w:p>
     <w:tbl>
       <w:tblPr>
-        <w:tblStyle w:val="Rcsostblzat"/>
+        <w:tblStyle w:val="TableGrid"/>
         <w:tblW w:w="0" w:type="auto"/>
         <w:tblBorders>
           <w:top w:val="none" w:sz="0" w:space="0" w:color="auto"/>
@@ -9317,19 +8230,11 @@
                 <w:noProof w:val="0"/>
               </w:rPr>
             </w:pPr>
-            <w:proofErr w:type="spellStart"/>
-            <w:r>
-              <w:rPr>
-                <w:noProof w:val="0"/>
-              </w:rPr>
-              <w:t>Tektonok</w:t>
-            </w:r>
-            <w:proofErr w:type="spellEnd"/>
-            <w:r>
-              <w:rPr>
-                <w:noProof w:val="0"/>
-              </w:rPr>
-              <w:t xml:space="preserve"> kisebb egysége, ezeken mozognak a rovarok, fonalak.</w:t>
+            <w:r>
+              <w:rPr>
+                <w:noProof w:val="0"/>
+              </w:rPr>
+              <w:t>Tektonok kisebb egysége, ezeken mozognak a rovarok, fonalak.</w:t>
             </w:r>
           </w:p>
         </w:tc>
@@ -9745,7 +8650,7 @@
     </w:p>
     <w:p>
       <w:pPr>
-        <w:pStyle w:val="Cmsor2"/>
+        <w:pStyle w:val="Heading2"/>
         <w:rPr>
           <w:noProof w:val="0"/>
         </w:rPr>
@@ -9772,7 +8677,7 @@
     </w:p>
     <w:p>
       <w:pPr>
-        <w:pStyle w:val="Listaszerbekezds"/>
+        <w:pStyle w:val="ListParagraph"/>
         <w:numPr>
           <w:ilvl w:val="0"/>
           <w:numId w:val="14"/>
@@ -9790,7 +8695,7 @@
     </w:p>
     <w:p>
       <w:pPr>
-        <w:pStyle w:val="Listaszerbekezds"/>
+        <w:pStyle w:val="ListParagraph"/>
         <w:numPr>
           <w:ilvl w:val="0"/>
           <w:numId w:val="14"/>
@@ -9808,7 +8713,7 @@
     </w:p>
     <w:p>
       <w:pPr>
-        <w:pStyle w:val="Listaszerbekezds"/>
+        <w:pStyle w:val="ListParagraph"/>
         <w:numPr>
           <w:ilvl w:val="0"/>
           <w:numId w:val="14"/>
@@ -9826,7 +8731,7 @@
     </w:p>
     <w:p>
       <w:pPr>
-        <w:pStyle w:val="Listaszerbekezds"/>
+        <w:pStyle w:val="ListParagraph"/>
         <w:numPr>
           <w:ilvl w:val="0"/>
           <w:numId w:val="14"/>
@@ -9874,6 +8779,7 @@
           <w:id w:val="-611740992"/>
           <w:citation/>
         </w:sdtPr>
+        <w:sdtEndPr/>
         <w:sdtContent>
           <w:r>
             <w:rPr>
@@ -9917,21 +8823,7 @@
         <w:rPr>
           <w:noProof w:val="0"/>
         </w:rPr>
-        <w:t xml:space="preserve">felületén történik. Mindenkinek van saját kanban </w:t>
-      </w:r>
-      <w:proofErr w:type="gramStart"/>
-      <w:r>
-        <w:rPr>
-          <w:noProof w:val="0"/>
-        </w:rPr>
-        <w:t>táblája</w:t>
-      </w:r>
-      <w:proofErr w:type="gramEnd"/>
-      <w:r>
-        <w:rPr>
-          <w:noProof w:val="0"/>
-        </w:rPr>
-        <w:t xml:space="preserve"> amin az éppen aktuális munkafolyamtok látszódnak. Ezen felül van egy központi/közös tábla a még nem kiosztott vagy megbeszélést igénylő munkákhoz.</w:t>
+        <w:t>felületén történik. Mindenkinek van saját kanban táblája amin az éppen aktuális munkafolyamtok látszódnak. Ezen felül van egy központi/közös tábla a még nem kiosztott vagy megbeszélést igénylő munkákhoz.</w:t>
       </w:r>
     </w:p>
     <w:p>
@@ -9978,6 +8870,7 @@
           <w:id w:val="-348721019"/>
           <w:citation/>
         </w:sdtPr>
+        <w:sdtEndPr/>
         <w:sdtContent>
           <w:r>
             <w:rPr>
@@ -10056,6 +8949,7 @@
           <w:id w:val="-1380936725"/>
           <w:citation/>
         </w:sdtPr>
+        <w:sdtEndPr/>
         <w:sdtContent>
           <w:r>
             <w:rPr>
@@ -10099,16 +8993,8 @@
         <w:rPr>
           <w:noProof w:val="0"/>
         </w:rPr>
-        <w:t xml:space="preserve">alkalmazásban történik. Minden munkafolyamat külön </w:t>
+        <w:t>alkalmazásban történik. Minden munkafolyamat külön thread-eken</w:t>
       </w:r>
-      <w:proofErr w:type="spellStart"/>
-      <w:r>
-        <w:rPr>
-          <w:noProof w:val="0"/>
-        </w:rPr>
-        <w:t>thread-eken</w:t>
-      </w:r>
-      <w:proofErr w:type="spellEnd"/>
       <w:r>
         <w:rPr>
           <w:noProof w:val="0"/>
@@ -10118,7 +9004,7 @@
     </w:p>
     <w:p>
       <w:pPr>
-        <w:pStyle w:val="Cmsor2"/>
+        <w:pStyle w:val="Heading2"/>
         <w:rPr>
           <w:noProof w:val="0"/>
         </w:rPr>
@@ -10627,21 +9513,7 @@
               <w:rPr>
                 <w:noProof w:val="0"/>
               </w:rPr>
-              <w:t>Döntések: Alapvető programműködés megbeszélése, feladatkiírás értelmezése. (</w:t>
-            </w:r>
-            <w:proofErr w:type="spellStart"/>
-            <w:r>
-              <w:rPr>
-                <w:noProof w:val="0"/>
-              </w:rPr>
-              <w:t>tektonok</w:t>
-            </w:r>
-            <w:proofErr w:type="spellEnd"/>
-            <w:r>
-              <w:rPr>
-                <w:noProof w:val="0"/>
-              </w:rPr>
-              <w:t xml:space="preserve"> bontásának és tárolásának elve)</w:t>
+              <w:t>Döntések: Alapvető programműködés megbeszélése, feladatkiírás értelmezése. (tektonok bontásának és tárolásának elve)</w:t>
             </w:r>
           </w:p>
         </w:tc>
@@ -10822,35 +9694,7 @@
               <w:rPr>
                 <w:noProof w:val="0"/>
               </w:rPr>
-              <w:t>Döntések: Alapvető programműködés megbeszélése, tervezési kérdések megvitatása. (</w:t>
-            </w:r>
-            <w:proofErr w:type="spellStart"/>
-            <w:r>
-              <w:rPr>
-                <w:noProof w:val="0"/>
-              </w:rPr>
-              <w:t>pl</w:t>
-            </w:r>
-            <w:proofErr w:type="spellEnd"/>
-            <w:r>
-              <w:rPr>
-                <w:noProof w:val="0"/>
-              </w:rPr>
-              <w:t xml:space="preserve">: Happy </w:t>
-            </w:r>
-            <w:proofErr w:type="spellStart"/>
-            <w:r>
-              <w:rPr>
-                <w:noProof w:val="0"/>
-              </w:rPr>
-              <w:t>path</w:t>
-            </w:r>
-            <w:proofErr w:type="spellEnd"/>
-            <w:r>
-              <w:rPr>
-                <w:noProof w:val="0"/>
-              </w:rPr>
-              <w:t xml:space="preserve"> elkészítése, spóraszórás elve)</w:t>
+              <w:t>Döntések: Alapvető programműködés megbeszélése, tervezési kérdések megvitatása. (pl: Happy path elkészítése, spóraszórás elve)</w:t>
             </w:r>
           </w:p>
         </w:tc>
@@ -11238,21 +10082,7 @@
               <w:rPr>
                 <w:noProof w:val="0"/>
               </w:rPr>
-              <w:t xml:space="preserve">Tevékenység: </w:t>
-            </w:r>
-            <w:proofErr w:type="spellStart"/>
-            <w:r>
-              <w:rPr>
-                <w:noProof w:val="0"/>
-              </w:rPr>
-              <w:t>Use-Cases</w:t>
-            </w:r>
-            <w:proofErr w:type="spellEnd"/>
-            <w:r>
-              <w:rPr>
-                <w:noProof w:val="0"/>
-              </w:rPr>
-              <w:t xml:space="preserve"> megtervezés</w:t>
+              <w:t>Tevékenység: Use-Cases megtervezés</w:t>
             </w:r>
           </w:p>
         </w:tc>
@@ -11381,35 +10211,7 @@
               <w:rPr>
                 <w:noProof w:val="0"/>
               </w:rPr>
-              <w:t xml:space="preserve">Tevékenység: </w:t>
-            </w:r>
-            <w:proofErr w:type="spellStart"/>
-            <w:r>
-              <w:rPr>
-                <w:noProof w:val="0"/>
-              </w:rPr>
-              <w:t>Use-Cases</w:t>
-            </w:r>
-            <w:proofErr w:type="spellEnd"/>
-            <w:r>
-              <w:rPr>
-                <w:noProof w:val="0"/>
-              </w:rPr>
-              <w:t xml:space="preserve"> </w:t>
-            </w:r>
-            <w:proofErr w:type="spellStart"/>
-            <w:r>
-              <w:rPr>
-                <w:noProof w:val="0"/>
-              </w:rPr>
-              <w:t>PlantUML</w:t>
-            </w:r>
-            <w:proofErr w:type="spellEnd"/>
-            <w:r>
-              <w:rPr>
-                <w:noProof w:val="0"/>
-              </w:rPr>
-              <w:t>-be</w:t>
+              <w:t>Tevékenység: Use-Cases PlantUML-be</w:t>
             </w:r>
           </w:p>
         </w:tc>
@@ -11949,35 +10751,7 @@
               <w:rPr>
                 <w:noProof w:val="0"/>
               </w:rPr>
-              <w:t xml:space="preserve">: </w:t>
-            </w:r>
-            <w:proofErr w:type="spellStart"/>
-            <w:r>
-              <w:rPr>
-                <w:noProof w:val="0"/>
-              </w:rPr>
-              <w:t>feedback</w:t>
-            </w:r>
-            <w:proofErr w:type="spellEnd"/>
-            <w:r>
-              <w:rPr>
-                <w:noProof w:val="0"/>
-              </w:rPr>
-              <w:t xml:space="preserve"> #1 </w:t>
-            </w:r>
-            <w:proofErr w:type="spellStart"/>
-            <w:r>
-              <w:rPr>
-                <w:noProof w:val="0"/>
-              </w:rPr>
-              <w:t>transzkript</w:t>
-            </w:r>
-            <w:proofErr w:type="spellEnd"/>
-            <w:r>
-              <w:rPr>
-                <w:noProof w:val="0"/>
-              </w:rPr>
-              <w:t xml:space="preserve">, </w:t>
+              <w:t xml:space="preserve">: feedback #1 transzkript, </w:t>
             </w:r>
             <w:r>
               <w:rPr>
@@ -12650,35 +11424,7 @@
               <w:rPr>
                 <w:noProof w:val="0"/>
               </w:rPr>
-              <w:t xml:space="preserve">Tevékenység: a követelmények dokumentum formázása, rendezése, UML </w:t>
-            </w:r>
-            <w:proofErr w:type="spellStart"/>
-            <w:r>
-              <w:rPr>
-                <w:noProof w:val="0"/>
-              </w:rPr>
-              <w:t>use</w:t>
-            </w:r>
-            <w:proofErr w:type="spellEnd"/>
-            <w:r>
-              <w:rPr>
-                <w:noProof w:val="0"/>
-              </w:rPr>
-              <w:t>-</w:t>
-            </w:r>
-            <w:proofErr w:type="spellStart"/>
-            <w:r>
-              <w:rPr>
-                <w:noProof w:val="0"/>
-              </w:rPr>
-              <w:t>case</w:t>
-            </w:r>
-            <w:proofErr w:type="spellEnd"/>
-            <w:r>
-              <w:rPr>
-                <w:noProof w:val="0"/>
-              </w:rPr>
-              <w:t>-ek rendezése.</w:t>
+              <w:t>Tevékenység: a követelmények dokumentum formázása, rendezése, UML use-case-ek rendezése.</w:t>
             </w:r>
           </w:p>
         </w:tc>
@@ -12803,21 +11549,7 @@
               <w:rPr>
                 <w:noProof w:val="0"/>
               </w:rPr>
-              <w:t xml:space="preserve">Tevékenység: Követelményekhez előfej, előláb hozzáadása, számozás </w:t>
-            </w:r>
-            <w:proofErr w:type="spellStart"/>
-            <w:r>
-              <w:rPr>
-                <w:noProof w:val="0"/>
-              </w:rPr>
-              <w:t>javítasa</w:t>
-            </w:r>
-            <w:proofErr w:type="spellEnd"/>
-            <w:r>
-              <w:rPr>
-                <w:noProof w:val="0"/>
-              </w:rPr>
-              <w:t>, nyomtatás</w:t>
+              <w:t>Tevékenység: Követelményekhez előfej, előláb hozzáadása, számozás javítasa, nyomtatás</w:t>
             </w:r>
           </w:p>
         </w:tc>
@@ -12842,7 +11574,7 @@
 </file>
 
 <file path=word/endnotes.xml><?xml version="1.0" encoding="utf-8"?>
-<w:endnotes xmlns:wpc="http://schemas.microsoft.com/office/word/2010/wordprocessingCanvas" xmlns:cx="http://schemas.microsoft.com/office/drawing/2014/chartex" xmlns:cx1="http://schemas.microsoft.com/office/drawing/2015/9/8/chartex" xmlns:cx2="http://schemas.microsoft.com/office/drawing/2015/10/21/chartex" xmlns:cx3="http://schemas.microsoft.com/office/drawing/2016/5/9/chartex" xmlns:cx4="http://schemas.microsoft.com/office/drawing/2016/5/10/chartex" xmlns:cx5="http://schemas.microsoft.com/office/drawing/2016/5/11/chartex" xmlns:cx6="http://schemas.microsoft.com/office/drawing/2016/5/12/chartex" xmlns:cx7="http://schemas.microsoft.com/office/drawing/2016/5/13/chartex" xmlns:cx8="http://schemas.microsoft.com/office/drawing/2016/5/14/chartex" xmlns:mc="http://schemas.openxmlformats.org/markup-compatibility/2006" xmlns:aink="http://schemas.microsoft.com/office/drawing/2016/ink" xmlns:am3d="http://schemas.microsoft.com/office/drawing/2017/model3d" xmlns:o="urn:schemas-microsoft-com:office:office" xmlns:oel="http://schemas.microsoft.com/office/2019/extlst" xmlns:r="http://schemas.openxmlformats.org/officeDocument/2006/relationships" xmlns:m="http://schemas.openxmlformats.org/officeDocument/2006/math" xmlns:v="urn:schemas-microsoft-com:vml" xmlns:wp14="http://schemas.microsoft.com/office/word/2010/wordprocessingDrawing" xmlns:wp="http://schemas.openxmlformats.org/drawingml/2006/wordprocessingDrawing" xmlns:w10="urn:schemas-microsoft-com:office:word" xmlns:w="http://schemas.openxmlformats.org/wordprocessingml/2006/main" xmlns:w14="http://schemas.microsoft.com/office/word/2010/wordml" xmlns:w15="http://schemas.microsoft.com/office/word/2012/wordml" xmlns:w16cex="http://schemas.microsoft.com/office/word/2018/wordml/cex" xmlns:w16cid="http://schemas.microsoft.com/office/word/2016/wordml/cid" xmlns:w16="http://schemas.microsoft.com/office/word/2018/wordml" xmlns:w16du="http://schemas.microsoft.com/office/word/2023/wordml/word16du" xmlns:w16sdtdh="http://schemas.microsoft.com/office/word/2020/wordml/sdtdatahash" xmlns:w16sdtfl="http://schemas.microsoft.com/office/word/2024/wordml/sdtformatlock" xmlns:w16se="http://schemas.microsoft.com/office/word/2015/wordml/symex" xmlns:wpg="http://schemas.microsoft.com/office/word/2010/wordprocessingGroup" xmlns:wpi="http://schemas.microsoft.com/office/word/2010/wordprocessingInk" xmlns:wne="http://schemas.microsoft.com/office/word/2006/wordml" xmlns:wps="http://schemas.microsoft.com/office/word/2010/wordprocessingShape" mc:Ignorable="w14 w15 w16se w16cid w16 w16cex w16sdtdh w16sdtfl w16du wp14">
+<w:endnotes xmlns:wpc="http://schemas.microsoft.com/office/word/2010/wordprocessingCanvas" xmlns:cx="http://schemas.microsoft.com/office/drawing/2014/chartex" xmlns:cx1="http://schemas.microsoft.com/office/drawing/2015/9/8/chartex" xmlns:cx2="http://schemas.microsoft.com/office/drawing/2015/10/21/chartex" xmlns:cx3="http://schemas.microsoft.com/office/drawing/2016/5/9/chartex" xmlns:cx4="http://schemas.microsoft.com/office/drawing/2016/5/10/chartex" xmlns:cx5="http://schemas.microsoft.com/office/drawing/2016/5/11/chartex" xmlns:cx6="http://schemas.microsoft.com/office/drawing/2016/5/12/chartex" xmlns:cx7="http://schemas.microsoft.com/office/drawing/2016/5/13/chartex" xmlns:cx8="http://schemas.microsoft.com/office/drawing/2016/5/14/chartex" xmlns:mc="http://schemas.openxmlformats.org/markup-compatibility/2006" xmlns:aink="http://schemas.microsoft.com/office/drawing/2016/ink" xmlns:am3d="http://schemas.microsoft.com/office/drawing/2017/model3d" xmlns:o="urn:schemas-microsoft-com:office:office" xmlns:r="http://schemas.openxmlformats.org/officeDocument/2006/relationships" xmlns:m="http://schemas.openxmlformats.org/officeDocument/2006/math" xmlns:v="urn:schemas-microsoft-com:vml" xmlns:wp14="http://schemas.microsoft.com/office/word/2010/wordprocessingDrawing" xmlns:wp="http://schemas.openxmlformats.org/drawingml/2006/wordprocessingDrawing" xmlns:w10="urn:schemas-microsoft-com:office:word" xmlns:w="http://schemas.openxmlformats.org/wordprocessingml/2006/main" xmlns:w14="http://schemas.microsoft.com/office/word/2010/wordml" xmlns:w15="http://schemas.microsoft.com/office/word/2012/wordml" xmlns:w16cex="http://schemas.microsoft.com/office/word/2018/wordml/cex" xmlns:w16cid="http://schemas.microsoft.com/office/word/2016/wordml/cid" xmlns:w16="http://schemas.microsoft.com/office/word/2018/wordml" xmlns:w16sdtdh="http://schemas.microsoft.com/office/word/2020/wordml/sdtdatahash" xmlns:w16se="http://schemas.microsoft.com/office/word/2015/wordml/symex" xmlns:wpg="http://schemas.microsoft.com/office/word/2010/wordprocessingGroup" xmlns:wpi="http://schemas.microsoft.com/office/word/2010/wordprocessingInk" xmlns:wne="http://schemas.microsoft.com/office/word/2006/wordml" xmlns:wps="http://schemas.microsoft.com/office/word/2010/wordprocessingShape" mc:Ignorable="w14 w15 w16se w16cid w16 w16cex w16sdtdh wp14">
   <w:endnote w:type="separator" w:id="-1">
     <w:p>
       <w:r>
@@ -12861,7 +11593,7 @@
 </file>
 
 <file path=word/footer1.xml><?xml version="1.0" encoding="utf-8"?>
-<w:ftr xmlns:wpc="http://schemas.microsoft.com/office/word/2010/wordprocessingCanvas" xmlns:cx="http://schemas.microsoft.com/office/drawing/2014/chartex" xmlns:cx1="http://schemas.microsoft.com/office/drawing/2015/9/8/chartex" xmlns:cx2="http://schemas.microsoft.com/office/drawing/2015/10/21/chartex" xmlns:cx3="http://schemas.microsoft.com/office/drawing/2016/5/9/chartex" xmlns:cx4="http://schemas.microsoft.com/office/drawing/2016/5/10/chartex" xmlns:cx5="http://schemas.microsoft.com/office/drawing/2016/5/11/chartex" xmlns:cx6="http://schemas.microsoft.com/office/drawing/2016/5/12/chartex" xmlns:cx7="http://schemas.microsoft.com/office/drawing/2016/5/13/chartex" xmlns:cx8="http://schemas.microsoft.com/office/drawing/2016/5/14/chartex" xmlns:mc="http://schemas.openxmlformats.org/markup-compatibility/2006" xmlns:aink="http://schemas.microsoft.com/office/drawing/2016/ink" xmlns:am3d="http://schemas.microsoft.com/office/drawing/2017/model3d" xmlns:o="urn:schemas-microsoft-com:office:office" xmlns:oel="http://schemas.microsoft.com/office/2019/extlst" xmlns:r="http://schemas.openxmlformats.org/officeDocument/2006/relationships" xmlns:m="http://schemas.openxmlformats.org/officeDocument/2006/math" xmlns:v="urn:schemas-microsoft-com:vml" xmlns:wp14="http://schemas.microsoft.com/office/word/2010/wordprocessingDrawing" xmlns:wp="http://schemas.openxmlformats.org/drawingml/2006/wordprocessingDrawing" xmlns:w10="urn:schemas-microsoft-com:office:word" xmlns:w="http://schemas.openxmlformats.org/wordprocessingml/2006/main" xmlns:w14="http://schemas.microsoft.com/office/word/2010/wordml" xmlns:w15="http://schemas.microsoft.com/office/word/2012/wordml" xmlns:w16cex="http://schemas.microsoft.com/office/word/2018/wordml/cex" xmlns:w16cid="http://schemas.microsoft.com/office/word/2016/wordml/cid" xmlns:w16="http://schemas.microsoft.com/office/word/2018/wordml" xmlns:w16du="http://schemas.microsoft.com/office/word/2023/wordml/word16du" xmlns:w16sdtdh="http://schemas.microsoft.com/office/word/2020/wordml/sdtdatahash" xmlns:w16sdtfl="http://schemas.microsoft.com/office/word/2024/wordml/sdtformatlock" xmlns:w16se="http://schemas.microsoft.com/office/word/2015/wordml/symex" xmlns:wpg="http://schemas.microsoft.com/office/word/2010/wordprocessingGroup" xmlns:wpi="http://schemas.microsoft.com/office/word/2010/wordprocessingInk" xmlns:wne="http://schemas.microsoft.com/office/word/2006/wordml" xmlns:wps="http://schemas.microsoft.com/office/word/2010/wordprocessingShape" mc:Ignorable="w14 w15 w16se w16cid w16 w16cex w16sdtdh w16sdtfl w16du wp14">
+<w:ftr xmlns:wpc="http://schemas.microsoft.com/office/word/2010/wordprocessingCanvas" xmlns:cx="http://schemas.microsoft.com/office/drawing/2014/chartex" xmlns:cx1="http://schemas.microsoft.com/office/drawing/2015/9/8/chartex" xmlns:cx2="http://schemas.microsoft.com/office/drawing/2015/10/21/chartex" xmlns:cx3="http://schemas.microsoft.com/office/drawing/2016/5/9/chartex" xmlns:cx4="http://schemas.microsoft.com/office/drawing/2016/5/10/chartex" xmlns:cx5="http://schemas.microsoft.com/office/drawing/2016/5/11/chartex" xmlns:cx6="http://schemas.microsoft.com/office/drawing/2016/5/12/chartex" xmlns:cx7="http://schemas.microsoft.com/office/drawing/2016/5/13/chartex" xmlns:cx8="http://schemas.microsoft.com/office/drawing/2016/5/14/chartex" xmlns:mc="http://schemas.openxmlformats.org/markup-compatibility/2006" xmlns:aink="http://schemas.microsoft.com/office/drawing/2016/ink" xmlns:am3d="http://schemas.microsoft.com/office/drawing/2017/model3d" xmlns:o="urn:schemas-microsoft-com:office:office" xmlns:r="http://schemas.openxmlformats.org/officeDocument/2006/relationships" xmlns:m="http://schemas.openxmlformats.org/officeDocument/2006/math" xmlns:v="urn:schemas-microsoft-com:vml" xmlns:wp14="http://schemas.microsoft.com/office/word/2010/wordprocessingDrawing" xmlns:wp="http://schemas.openxmlformats.org/drawingml/2006/wordprocessingDrawing" xmlns:w10="urn:schemas-microsoft-com:office:word" xmlns:w="http://schemas.openxmlformats.org/wordprocessingml/2006/main" xmlns:w14="http://schemas.microsoft.com/office/word/2010/wordml" xmlns:w15="http://schemas.microsoft.com/office/word/2012/wordml" xmlns:w16cex="http://schemas.microsoft.com/office/word/2018/wordml/cex" xmlns:w16cid="http://schemas.microsoft.com/office/word/2016/wordml/cid" xmlns:w16="http://schemas.microsoft.com/office/word/2018/wordml" xmlns:w16sdtdh="http://schemas.microsoft.com/office/word/2020/wordml/sdtdatahash" xmlns:w16se="http://schemas.microsoft.com/office/word/2015/wordml/symex" xmlns:wpg="http://schemas.microsoft.com/office/word/2010/wordprocessingGroup" xmlns:wpi="http://schemas.microsoft.com/office/word/2010/wordprocessingInk" xmlns:wne="http://schemas.microsoft.com/office/word/2006/wordml" xmlns:wps="http://schemas.microsoft.com/office/word/2010/wordprocessingShape" mc:Ignorable="w14 w15 w16se w16cid w16 w16cex w16sdtdh wp14">
   <w:sdt>
     <w:sdtPr>
       <w:id w:val="-111833273"/>
@@ -12870,10 +11602,11 @@
         <w:docPartUnique/>
       </w:docPartObj>
     </w:sdtPr>
+    <w:sdtEndPr/>
     <w:sdtContent>
       <w:p>
         <w:pPr>
-          <w:pStyle w:val="llb"/>
+          <w:pStyle w:val="Footer"/>
           <w:jc w:val="center"/>
         </w:pPr>
         <w:r>
@@ -12896,14 +11629,14 @@
   </w:sdt>
   <w:p>
     <w:pPr>
-      <w:pStyle w:val="llb"/>
+      <w:pStyle w:val="Footer"/>
     </w:pPr>
   </w:p>
 </w:ftr>
 </file>
 
 <file path=word/footnotes.xml><?xml version="1.0" encoding="utf-8"?>
-<w:footnotes xmlns:wpc="http://schemas.microsoft.com/office/word/2010/wordprocessingCanvas" xmlns:cx="http://schemas.microsoft.com/office/drawing/2014/chartex" xmlns:cx1="http://schemas.microsoft.com/office/drawing/2015/9/8/chartex" xmlns:cx2="http://schemas.microsoft.com/office/drawing/2015/10/21/chartex" xmlns:cx3="http://schemas.microsoft.com/office/drawing/2016/5/9/chartex" xmlns:cx4="http://schemas.microsoft.com/office/drawing/2016/5/10/chartex" xmlns:cx5="http://schemas.microsoft.com/office/drawing/2016/5/11/chartex" xmlns:cx6="http://schemas.microsoft.com/office/drawing/2016/5/12/chartex" xmlns:cx7="http://schemas.microsoft.com/office/drawing/2016/5/13/chartex" xmlns:cx8="http://schemas.microsoft.com/office/drawing/2016/5/14/chartex" xmlns:mc="http://schemas.openxmlformats.org/markup-compatibility/2006" xmlns:aink="http://schemas.microsoft.com/office/drawing/2016/ink" xmlns:am3d="http://schemas.microsoft.com/office/drawing/2017/model3d" xmlns:o="urn:schemas-microsoft-com:office:office" xmlns:oel="http://schemas.microsoft.com/office/2019/extlst" xmlns:r="http://schemas.openxmlformats.org/officeDocument/2006/relationships" xmlns:m="http://schemas.openxmlformats.org/officeDocument/2006/math" xmlns:v="urn:schemas-microsoft-com:vml" xmlns:wp14="http://schemas.microsoft.com/office/word/2010/wordprocessingDrawing" xmlns:wp="http://schemas.openxmlformats.org/drawingml/2006/wordprocessingDrawing" xmlns:w10="urn:schemas-microsoft-com:office:word" xmlns:w="http://schemas.openxmlformats.org/wordprocessingml/2006/main" xmlns:w14="http://schemas.microsoft.com/office/word/2010/wordml" xmlns:w15="http://schemas.microsoft.com/office/word/2012/wordml" xmlns:w16cex="http://schemas.microsoft.com/office/word/2018/wordml/cex" xmlns:w16cid="http://schemas.microsoft.com/office/word/2016/wordml/cid" xmlns:w16="http://schemas.microsoft.com/office/word/2018/wordml" xmlns:w16du="http://schemas.microsoft.com/office/word/2023/wordml/word16du" xmlns:w16sdtdh="http://schemas.microsoft.com/office/word/2020/wordml/sdtdatahash" xmlns:w16sdtfl="http://schemas.microsoft.com/office/word/2024/wordml/sdtformatlock" xmlns:w16se="http://schemas.microsoft.com/office/word/2015/wordml/symex" xmlns:wpg="http://schemas.microsoft.com/office/word/2010/wordprocessingGroup" xmlns:wpi="http://schemas.microsoft.com/office/word/2010/wordprocessingInk" xmlns:wne="http://schemas.microsoft.com/office/word/2006/wordml" xmlns:wps="http://schemas.microsoft.com/office/word/2010/wordprocessingShape" mc:Ignorable="w14 w15 w16se w16cid w16 w16cex w16sdtdh w16sdtfl w16du wp14">
+<w:footnotes xmlns:wpc="http://schemas.microsoft.com/office/word/2010/wordprocessingCanvas" xmlns:cx="http://schemas.microsoft.com/office/drawing/2014/chartex" xmlns:cx1="http://schemas.microsoft.com/office/drawing/2015/9/8/chartex" xmlns:cx2="http://schemas.microsoft.com/office/drawing/2015/10/21/chartex" xmlns:cx3="http://schemas.microsoft.com/office/drawing/2016/5/9/chartex" xmlns:cx4="http://schemas.microsoft.com/office/drawing/2016/5/10/chartex" xmlns:cx5="http://schemas.microsoft.com/office/drawing/2016/5/11/chartex" xmlns:cx6="http://schemas.microsoft.com/office/drawing/2016/5/12/chartex" xmlns:cx7="http://schemas.microsoft.com/office/drawing/2016/5/13/chartex" xmlns:cx8="http://schemas.microsoft.com/office/drawing/2016/5/14/chartex" xmlns:mc="http://schemas.openxmlformats.org/markup-compatibility/2006" xmlns:aink="http://schemas.microsoft.com/office/drawing/2016/ink" xmlns:am3d="http://schemas.microsoft.com/office/drawing/2017/model3d" xmlns:o="urn:schemas-microsoft-com:office:office" xmlns:r="http://schemas.openxmlformats.org/officeDocument/2006/relationships" xmlns:m="http://schemas.openxmlformats.org/officeDocument/2006/math" xmlns:v="urn:schemas-microsoft-com:vml" xmlns:wp14="http://schemas.microsoft.com/office/word/2010/wordprocessingDrawing" xmlns:wp="http://schemas.openxmlformats.org/drawingml/2006/wordprocessingDrawing" xmlns:w10="urn:schemas-microsoft-com:office:word" xmlns:w="http://schemas.openxmlformats.org/wordprocessingml/2006/main" xmlns:w14="http://schemas.microsoft.com/office/word/2010/wordml" xmlns:w15="http://schemas.microsoft.com/office/word/2012/wordml" xmlns:w16cex="http://schemas.microsoft.com/office/word/2018/wordml/cex" xmlns:w16cid="http://schemas.microsoft.com/office/word/2016/wordml/cid" xmlns:w16="http://schemas.microsoft.com/office/word/2018/wordml" xmlns:w16sdtdh="http://schemas.microsoft.com/office/word/2020/wordml/sdtdatahash" xmlns:w16se="http://schemas.microsoft.com/office/word/2015/wordml/symex" xmlns:wpg="http://schemas.microsoft.com/office/word/2010/wordprocessingGroup" xmlns:wpi="http://schemas.microsoft.com/office/word/2010/wordprocessingInk" xmlns:wne="http://schemas.microsoft.com/office/word/2006/wordml" xmlns:wps="http://schemas.microsoft.com/office/word/2010/wordprocessingShape" mc:Ignorable="w14 w15 w16se w16cid w16 w16cex w16sdtdh wp14">
   <w:footnote w:type="separator" w:id="-1">
     <w:p>
       <w:r>
@@ -12922,10 +11655,10 @@
 </file>
 
 <file path=word/header1.xml><?xml version="1.0" encoding="utf-8"?>
-<w:hdr xmlns:wpc="http://schemas.microsoft.com/office/word/2010/wordprocessingCanvas" xmlns:cx="http://schemas.microsoft.com/office/drawing/2014/chartex" xmlns:cx1="http://schemas.microsoft.com/office/drawing/2015/9/8/chartex" xmlns:cx2="http://schemas.microsoft.com/office/drawing/2015/10/21/chartex" xmlns:cx3="http://schemas.microsoft.com/office/drawing/2016/5/9/chartex" xmlns:cx4="http://schemas.microsoft.com/office/drawing/2016/5/10/chartex" xmlns:cx5="http://schemas.microsoft.com/office/drawing/2016/5/11/chartex" xmlns:cx6="http://schemas.microsoft.com/office/drawing/2016/5/12/chartex" xmlns:cx7="http://schemas.microsoft.com/office/drawing/2016/5/13/chartex" xmlns:cx8="http://schemas.microsoft.com/office/drawing/2016/5/14/chartex" xmlns:mc="http://schemas.openxmlformats.org/markup-compatibility/2006" xmlns:aink="http://schemas.microsoft.com/office/drawing/2016/ink" xmlns:am3d="http://schemas.microsoft.com/office/drawing/2017/model3d" xmlns:o="urn:schemas-microsoft-com:office:office" xmlns:oel="http://schemas.microsoft.com/office/2019/extlst" xmlns:r="http://schemas.openxmlformats.org/officeDocument/2006/relationships" xmlns:m="http://schemas.openxmlformats.org/officeDocument/2006/math" xmlns:v="urn:schemas-microsoft-com:vml" xmlns:wp14="http://schemas.microsoft.com/office/word/2010/wordprocessingDrawing" xmlns:wp="http://schemas.openxmlformats.org/drawingml/2006/wordprocessingDrawing" xmlns:w10="urn:schemas-microsoft-com:office:word" xmlns:w="http://schemas.openxmlformats.org/wordprocessingml/2006/main" xmlns:w14="http://schemas.microsoft.com/office/word/2010/wordml" xmlns:w15="http://schemas.microsoft.com/office/word/2012/wordml" xmlns:w16cex="http://schemas.microsoft.com/office/word/2018/wordml/cex" xmlns:w16cid="http://schemas.microsoft.com/office/word/2016/wordml/cid" xmlns:w16="http://schemas.microsoft.com/office/word/2018/wordml" xmlns:w16du="http://schemas.microsoft.com/office/word/2023/wordml/word16du" xmlns:w16sdtdh="http://schemas.microsoft.com/office/word/2020/wordml/sdtdatahash" xmlns:w16sdtfl="http://schemas.microsoft.com/office/word/2024/wordml/sdtformatlock" xmlns:w16se="http://schemas.microsoft.com/office/word/2015/wordml/symex" xmlns:wpg="http://schemas.microsoft.com/office/word/2010/wordprocessingGroup" xmlns:wpi="http://schemas.microsoft.com/office/word/2010/wordprocessingInk" xmlns:wne="http://schemas.microsoft.com/office/word/2006/wordml" xmlns:wps="http://schemas.microsoft.com/office/word/2010/wordprocessingShape" mc:Ignorable="w14 w15 w16se w16cid w16 w16cex w16sdtdh w16sdtfl w16du wp14">
+<w:hdr xmlns:wpc="http://schemas.microsoft.com/office/word/2010/wordprocessingCanvas" xmlns:cx="http://schemas.microsoft.com/office/drawing/2014/chartex" xmlns:cx1="http://schemas.microsoft.com/office/drawing/2015/9/8/chartex" xmlns:cx2="http://schemas.microsoft.com/office/drawing/2015/10/21/chartex" xmlns:cx3="http://schemas.microsoft.com/office/drawing/2016/5/9/chartex" xmlns:cx4="http://schemas.microsoft.com/office/drawing/2016/5/10/chartex" xmlns:cx5="http://schemas.microsoft.com/office/drawing/2016/5/11/chartex" xmlns:cx6="http://schemas.microsoft.com/office/drawing/2016/5/12/chartex" xmlns:cx7="http://schemas.microsoft.com/office/drawing/2016/5/13/chartex" xmlns:cx8="http://schemas.microsoft.com/office/drawing/2016/5/14/chartex" xmlns:mc="http://schemas.openxmlformats.org/markup-compatibility/2006" xmlns:aink="http://schemas.microsoft.com/office/drawing/2016/ink" xmlns:am3d="http://schemas.microsoft.com/office/drawing/2017/model3d" xmlns:o="urn:schemas-microsoft-com:office:office" xmlns:r="http://schemas.openxmlformats.org/officeDocument/2006/relationships" xmlns:m="http://schemas.openxmlformats.org/officeDocument/2006/math" xmlns:v="urn:schemas-microsoft-com:vml" xmlns:wp14="http://schemas.microsoft.com/office/word/2010/wordprocessingDrawing" xmlns:wp="http://schemas.openxmlformats.org/drawingml/2006/wordprocessingDrawing" xmlns:w10="urn:schemas-microsoft-com:office:word" xmlns:w="http://schemas.openxmlformats.org/wordprocessingml/2006/main" xmlns:w14="http://schemas.microsoft.com/office/word/2010/wordml" xmlns:w15="http://schemas.microsoft.com/office/word/2012/wordml" xmlns:w16cex="http://schemas.microsoft.com/office/word/2018/wordml/cex" xmlns:w16cid="http://schemas.microsoft.com/office/word/2016/wordml/cid" xmlns:w16="http://schemas.microsoft.com/office/word/2018/wordml" xmlns:w16sdtdh="http://schemas.microsoft.com/office/word/2020/wordml/sdtdatahash" xmlns:w16se="http://schemas.microsoft.com/office/word/2015/wordml/symex" xmlns:wpg="http://schemas.microsoft.com/office/word/2010/wordprocessingGroup" xmlns:wpi="http://schemas.microsoft.com/office/word/2010/wordprocessingInk" xmlns:wne="http://schemas.microsoft.com/office/word/2006/wordml" xmlns:wps="http://schemas.microsoft.com/office/word/2010/wordprocessingShape" mc:Ignorable="w14 w15 w16se w16cid w16 w16cex w16sdtdh wp14">
   <w:p>
     <w:pPr>
-      <w:pStyle w:val="lfej"/>
+      <w:pStyle w:val="Header"/>
     </w:pPr>
     <w:r>
       <w:t>2025.02.23 – Fungorium - nullpointerexception</w:t>
@@ -12935,7 +11668,7 @@
 </file>
 
 <file path=word/numbering.xml><?xml version="1.0" encoding="utf-8"?>
-<w:numbering xmlns:wpc="http://schemas.microsoft.com/office/word/2010/wordprocessingCanvas" xmlns:cx="http://schemas.microsoft.com/office/drawing/2014/chartex" xmlns:cx1="http://schemas.microsoft.com/office/drawing/2015/9/8/chartex" xmlns:cx2="http://schemas.microsoft.com/office/drawing/2015/10/21/chartex" xmlns:cx3="http://schemas.microsoft.com/office/drawing/2016/5/9/chartex" xmlns:cx4="http://schemas.microsoft.com/office/drawing/2016/5/10/chartex" xmlns:cx5="http://schemas.microsoft.com/office/drawing/2016/5/11/chartex" xmlns:cx6="http://schemas.microsoft.com/office/drawing/2016/5/12/chartex" xmlns:cx7="http://schemas.microsoft.com/office/drawing/2016/5/13/chartex" xmlns:cx8="http://schemas.microsoft.com/office/drawing/2016/5/14/chartex" xmlns:mc="http://schemas.openxmlformats.org/markup-compatibility/2006" xmlns:aink="http://schemas.microsoft.com/office/drawing/2016/ink" xmlns:am3d="http://schemas.microsoft.com/office/drawing/2017/model3d" xmlns:o="urn:schemas-microsoft-com:office:office" xmlns:oel="http://schemas.microsoft.com/office/2019/extlst" xmlns:r="http://schemas.openxmlformats.org/officeDocument/2006/relationships" xmlns:m="http://schemas.openxmlformats.org/officeDocument/2006/math" xmlns:v="urn:schemas-microsoft-com:vml" xmlns:wp14="http://schemas.microsoft.com/office/word/2010/wordprocessingDrawing" xmlns:wp="http://schemas.openxmlformats.org/drawingml/2006/wordprocessingDrawing" xmlns:w10="urn:schemas-microsoft-com:office:word" xmlns:w="http://schemas.openxmlformats.org/wordprocessingml/2006/main" xmlns:w14="http://schemas.microsoft.com/office/word/2010/wordml" xmlns:w15="http://schemas.microsoft.com/office/word/2012/wordml" xmlns:w16cex="http://schemas.microsoft.com/office/word/2018/wordml/cex" xmlns:w16cid="http://schemas.microsoft.com/office/word/2016/wordml/cid" xmlns:w16="http://schemas.microsoft.com/office/word/2018/wordml" xmlns:w16du="http://schemas.microsoft.com/office/word/2023/wordml/word16du" xmlns:w16sdtdh="http://schemas.microsoft.com/office/word/2020/wordml/sdtdatahash" xmlns:w16sdtfl="http://schemas.microsoft.com/office/word/2024/wordml/sdtformatlock" xmlns:w16se="http://schemas.microsoft.com/office/word/2015/wordml/symex" xmlns:wpg="http://schemas.microsoft.com/office/word/2010/wordprocessingGroup" xmlns:wpi="http://schemas.microsoft.com/office/word/2010/wordprocessingInk" xmlns:wne="http://schemas.microsoft.com/office/word/2006/wordml" xmlns:wps="http://schemas.microsoft.com/office/word/2010/wordprocessingShape" mc:Ignorable="w14 w15 w16se w16cid w16 w16cex w16sdtdh w16sdtfl w16du wp14">
+<w:numbering xmlns:wpc="http://schemas.microsoft.com/office/word/2010/wordprocessingCanvas" xmlns:cx="http://schemas.microsoft.com/office/drawing/2014/chartex" xmlns:cx1="http://schemas.microsoft.com/office/drawing/2015/9/8/chartex" xmlns:cx2="http://schemas.microsoft.com/office/drawing/2015/10/21/chartex" xmlns:cx3="http://schemas.microsoft.com/office/drawing/2016/5/9/chartex" xmlns:cx4="http://schemas.microsoft.com/office/drawing/2016/5/10/chartex" xmlns:cx5="http://schemas.microsoft.com/office/drawing/2016/5/11/chartex" xmlns:cx6="http://schemas.microsoft.com/office/drawing/2016/5/12/chartex" xmlns:cx7="http://schemas.microsoft.com/office/drawing/2016/5/13/chartex" xmlns:cx8="http://schemas.microsoft.com/office/drawing/2016/5/14/chartex" xmlns:mc="http://schemas.openxmlformats.org/markup-compatibility/2006" xmlns:aink="http://schemas.microsoft.com/office/drawing/2016/ink" xmlns:am3d="http://schemas.microsoft.com/office/drawing/2017/model3d" xmlns:o="urn:schemas-microsoft-com:office:office" xmlns:r="http://schemas.openxmlformats.org/officeDocument/2006/relationships" xmlns:m="http://schemas.openxmlformats.org/officeDocument/2006/math" xmlns:v="urn:schemas-microsoft-com:vml" xmlns:wp14="http://schemas.microsoft.com/office/word/2010/wordprocessingDrawing" xmlns:wp="http://schemas.openxmlformats.org/drawingml/2006/wordprocessingDrawing" xmlns:w10="urn:schemas-microsoft-com:office:word" xmlns:w="http://schemas.openxmlformats.org/wordprocessingml/2006/main" xmlns:w14="http://schemas.microsoft.com/office/word/2010/wordml" xmlns:w15="http://schemas.microsoft.com/office/word/2012/wordml" xmlns:w16cex="http://schemas.microsoft.com/office/word/2018/wordml/cex" xmlns:w16cid="http://schemas.microsoft.com/office/word/2016/wordml/cid" xmlns:w16="http://schemas.microsoft.com/office/word/2018/wordml" xmlns:w16sdtdh="http://schemas.microsoft.com/office/word/2020/wordml/sdtdatahash" xmlns:w16se="http://schemas.microsoft.com/office/word/2015/wordml/symex" xmlns:wpg="http://schemas.microsoft.com/office/word/2010/wordprocessingGroup" xmlns:wpi="http://schemas.microsoft.com/office/word/2010/wordprocessingInk" xmlns:wne="http://schemas.microsoft.com/office/word/2006/wordml" xmlns:wps="http://schemas.microsoft.com/office/word/2010/wordprocessingShape" mc:Ignorable="w14 w15 w16se w16cid w16 w16cex w16sdtdh wp14">
   <w:abstractNum w:abstractNumId="0" w15:restartNumberingAfterBreak="0">
     <w:nsid w:val="015A028B"/>
     <w:multiLevelType w:val="hybridMultilevel"/>
@@ -14076,6 +12809,95 @@
     </w:lvl>
   </w:abstractNum>
   <w:abstractNum w:abstractNumId="9" w15:restartNumberingAfterBreak="0">
+    <w:nsid w:val="563E5CBB"/>
+    <w:multiLevelType w:val="hybridMultilevel"/>
+    <w:tmpl w:val="5016E3A8"/>
+    <w:lvl w:ilvl="0" w:tplc="0409000F">
+      <w:start w:val="1"/>
+      <w:numFmt w:val="decimal"/>
+      <w:lvlText w:val="%1."/>
+      <w:lvlJc w:val="left"/>
+      <w:pPr>
+        <w:ind w:left="720" w:hanging="360"/>
+      </w:pPr>
+      <w:rPr>
+        <w:rFonts w:hint="default"/>
+      </w:rPr>
+    </w:lvl>
+    <w:lvl w:ilvl="1" w:tplc="04090019" w:tentative="1">
+      <w:start w:val="1"/>
+      <w:numFmt w:val="lowerLetter"/>
+      <w:lvlText w:val="%2."/>
+      <w:lvlJc w:val="left"/>
+      <w:pPr>
+        <w:ind w:left="1440" w:hanging="360"/>
+      </w:pPr>
+    </w:lvl>
+    <w:lvl w:ilvl="2" w:tplc="0409001B" w:tentative="1">
+      <w:start w:val="1"/>
+      <w:numFmt w:val="lowerRoman"/>
+      <w:lvlText w:val="%3."/>
+      <w:lvlJc w:val="right"/>
+      <w:pPr>
+        <w:ind w:left="2160" w:hanging="180"/>
+      </w:pPr>
+    </w:lvl>
+    <w:lvl w:ilvl="3" w:tplc="0409000F" w:tentative="1">
+      <w:start w:val="1"/>
+      <w:numFmt w:val="decimal"/>
+      <w:lvlText w:val="%4."/>
+      <w:lvlJc w:val="left"/>
+      <w:pPr>
+        <w:ind w:left="2880" w:hanging="360"/>
+      </w:pPr>
+    </w:lvl>
+    <w:lvl w:ilvl="4" w:tplc="04090019" w:tentative="1">
+      <w:start w:val="1"/>
+      <w:numFmt w:val="lowerLetter"/>
+      <w:lvlText w:val="%5."/>
+      <w:lvlJc w:val="left"/>
+      <w:pPr>
+        <w:ind w:left="3600" w:hanging="360"/>
+      </w:pPr>
+    </w:lvl>
+    <w:lvl w:ilvl="5" w:tplc="0409001B" w:tentative="1">
+      <w:start w:val="1"/>
+      <w:numFmt w:val="lowerRoman"/>
+      <w:lvlText w:val="%6."/>
+      <w:lvlJc w:val="right"/>
+      <w:pPr>
+        <w:ind w:left="4320" w:hanging="180"/>
+      </w:pPr>
+    </w:lvl>
+    <w:lvl w:ilvl="6" w:tplc="0409000F" w:tentative="1">
+      <w:start w:val="1"/>
+      <w:numFmt w:val="decimal"/>
+      <w:lvlText w:val="%7."/>
+      <w:lvlJc w:val="left"/>
+      <w:pPr>
+        <w:ind w:left="5040" w:hanging="360"/>
+      </w:pPr>
+    </w:lvl>
+    <w:lvl w:ilvl="7" w:tplc="04090019" w:tentative="1">
+      <w:start w:val="1"/>
+      <w:numFmt w:val="lowerLetter"/>
+      <w:lvlText w:val="%8."/>
+      <w:lvlJc w:val="left"/>
+      <w:pPr>
+        <w:ind w:left="5760" w:hanging="360"/>
+      </w:pPr>
+    </w:lvl>
+    <w:lvl w:ilvl="8" w:tplc="0409001B" w:tentative="1">
+      <w:start w:val="1"/>
+      <w:numFmt w:val="lowerRoman"/>
+      <w:lvlText w:val="%9."/>
+      <w:lvlJc w:val="right"/>
+      <w:pPr>
+        <w:ind w:left="6480" w:hanging="180"/>
+      </w:pPr>
+    </w:lvl>
+  </w:abstractNum>
+  <w:abstractNum w:abstractNumId="10" w15:restartNumberingAfterBreak="0">
     <w:nsid w:val="575B0BF4"/>
     <w:multiLevelType w:val="hybridMultilevel"/>
     <w:tmpl w:val="9628E0B6"/>
@@ -14161,7 +12983,7 @@
       </w:pPr>
     </w:lvl>
   </w:abstractNum>
-  <w:abstractNum w:abstractNumId="10" w15:restartNumberingAfterBreak="0">
+  <w:abstractNum w:abstractNumId="11" w15:restartNumberingAfterBreak="0">
     <w:nsid w:val="699F523A"/>
     <w:multiLevelType w:val="multilevel"/>
     <w:tmpl w:val="E03CDCC8"/>
@@ -14349,7 +13171,7 @@
       </w:rPr>
     </w:lvl>
   </w:abstractNum>
-  <w:abstractNum w:abstractNumId="11" w15:restartNumberingAfterBreak="0">
+  <w:abstractNum w:abstractNumId="12" w15:restartNumberingAfterBreak="0">
     <w:nsid w:val="6B626860"/>
     <w:multiLevelType w:val="multilevel"/>
     <w:tmpl w:val="03E0202C"/>
@@ -14498,7 +13320,7 @@
       </w:rPr>
     </w:lvl>
   </w:abstractNum>
-  <w:abstractNum w:abstractNumId="12" w15:restartNumberingAfterBreak="0">
+  <w:abstractNum w:abstractNumId="13" w15:restartNumberingAfterBreak="0">
     <w:nsid w:val="757D7C24"/>
     <w:multiLevelType w:val="multilevel"/>
     <w:tmpl w:val="7108C442"/>
@@ -14647,21 +13469,21 @@
       </w:rPr>
     </w:lvl>
   </w:abstractNum>
-  <w:abstractNum w:abstractNumId="13" w15:restartNumberingAfterBreak="0">
+  <w:abstractNum w:abstractNumId="14" w15:restartNumberingAfterBreak="0">
     <w:nsid w:val="775A042E"/>
     <w:multiLevelType w:val="multilevel"/>
-    <w:tmpl w:val="040E0025"/>
+    <w:tmpl w:val="3A0405C0"/>
     <w:lvl w:ilvl="0">
       <w:start w:val="1"/>
       <w:numFmt w:val="decimal"/>
-      <w:pStyle w:val="Cmsor1"/>
+      <w:pStyle w:val="cim1"/>
       <w:lvlText w:val="%1"/>
       <w:lvlJc w:val="left"/>
       <w:pPr>
         <w:ind w:left="432" w:hanging="432"/>
       </w:pPr>
       <w:rPr>
-        <w:rFonts w:hint="default"/>
+        <w:rFonts w:ascii="Times New Roman" w:hAnsi="Times New Roman" w:cs="Times New Roman"/>
         <w:b w:val="0"/>
         <w:bCs w:val="0"/>
         <w:i w:val="0"/>
@@ -14721,20 +13543,74 @@
     <w:lvl w:ilvl="1">
       <w:start w:val="1"/>
       <w:numFmt w:val="decimal"/>
-      <w:pStyle w:val="Cmsor2"/>
+      <w:pStyle w:val="Heading2"/>
       <w:lvlText w:val="%1.%2"/>
       <w:lvlJc w:val="left"/>
       <w:pPr>
         <w:ind w:left="576" w:hanging="576"/>
       </w:pPr>
       <w:rPr>
-        <w:rFonts w:hint="default"/>
+        <w:rFonts w:ascii="Times New Roman" w:hAnsi="Times New Roman" w:cs="Times New Roman" w:hint="default"/>
+        <w:b w:val="0"/>
+        <w:bCs w:val="0"/>
+        <w:i w:val="0"/>
+        <w:iCs w:val="0"/>
+        <w:caps w:val="0"/>
+        <w:smallCaps w:val="0"/>
+        <w:strike w:val="0"/>
+        <w:dstrike w:val="0"/>
+        <w:outline w:val="0"/>
+        <w:shadow w:val="0"/>
+        <w:emboss w:val="0"/>
+        <w:imprint w:val="0"/>
+        <w:noProof w:val="0"/>
+        <w:snapToGrid w:val="0"/>
+        <w:vanish w:val="0"/>
+        <w:color w:val="000000"/>
+        <w:spacing w:val="0"/>
+        <w:w w:val="0"/>
+        <w:kern w:val="0"/>
+        <w:position w:val="0"/>
+        <w:sz w:val="0"/>
+        <w:szCs w:val="0"/>
+        <w:u w:val="none" w:color="000000"/>
+        <w:effect w:val="none"/>
+        <w:bdr w:val="none" w:sz="0" w:space="0" w:color="000000"/>
+        <w:shd w:val="clear" w:color="000000" w:fill="000000"/>
+        <w:vertAlign w:val="baseline"/>
+        <w:em w:val="none"/>
+        <w:lang w:val="x-none" w:eastAsia="x-none" w:bidi="x-none"/>
+        <w:specVanish w:val="0"/>
+        <w14:glow w14:rad="0">
+          <w14:srgbClr w14:val="000000"/>
+        </w14:glow>
+        <w14:shadow w14:blurRad="0" w14:dist="0" w14:dir="0" w14:sx="0" w14:sy="0" w14:kx="0" w14:ky="0" w14:algn="none">
+          <w14:srgbClr w14:val="000000"/>
+        </w14:shadow>
+        <w14:reflection w14:blurRad="0" w14:stA="0" w14:stPos="0" w14:endA="0" w14:endPos="0" w14:dist="0" w14:dir="0" w14:fadeDir="0" w14:sx="0" w14:sy="0" w14:kx="0" w14:ky="0" w14:algn="none"/>
+        <w14:textOutline w14:w="0" w14:cap="rnd" w14:cmpd="sng" w14:algn="ctr">
+          <w14:noFill/>
+          <w14:prstDash w14:val="solid"/>
+          <w14:bevel/>
+        </w14:textOutline>
+        <w14:scene3d>
+          <w14:camera w14:prst="orthographicFront"/>
+          <w14:lightRig w14:rig="threePt" w14:dir="t">
+            <w14:rot w14:lat="0" w14:lon="0" w14:rev="0"/>
+          </w14:lightRig>
+        </w14:scene3d>
+        <w14:props3d w14:extrusionH="0" w14:contourW="0" w14:prstMaterial="none"/>
+        <w14:ligatures w14:val="none"/>
+        <w14:numForm w14:val="default"/>
+        <w14:numSpacing w14:val="default"/>
+        <w14:stylisticSets/>
+        <w14:cntxtAlts w14:val="0"/>
       </w:rPr>
     </w:lvl>
     <w:lvl w:ilvl="2">
       <w:start w:val="1"/>
       <w:numFmt w:val="decimal"/>
-      <w:pStyle w:val="Cmsor3"/>
+      <w:pStyle w:val="Heading3"/>
       <w:lvlText w:val="%1.%2.%3"/>
       <w:lvlJc w:val="left"/>
       <w:pPr>
@@ -14747,7 +13623,7 @@
     <w:lvl w:ilvl="3">
       <w:start w:val="1"/>
       <w:numFmt w:val="decimal"/>
-      <w:pStyle w:val="Cmsor4"/>
+      <w:pStyle w:val="Heading4"/>
       <w:lvlText w:val="%1.%2.%3.%4"/>
       <w:lvlJc w:val="left"/>
       <w:pPr>
@@ -14760,7 +13636,7 @@
     <w:lvl w:ilvl="4">
       <w:start w:val="1"/>
       <w:numFmt w:val="decimal"/>
-      <w:pStyle w:val="Cmsor5"/>
+      <w:pStyle w:val="Heading5"/>
       <w:lvlText w:val="%1.%2.%3.%4.%5"/>
       <w:lvlJc w:val="left"/>
       <w:pPr>
@@ -14773,7 +13649,7 @@
     <w:lvl w:ilvl="5">
       <w:start w:val="1"/>
       <w:numFmt w:val="decimal"/>
-      <w:pStyle w:val="Cmsor6"/>
+      <w:pStyle w:val="Heading6"/>
       <w:lvlText w:val="%1.%2.%3.%4.%5.%6"/>
       <w:lvlJc w:val="left"/>
       <w:pPr>
@@ -14786,7 +13662,7 @@
     <w:lvl w:ilvl="6">
       <w:start w:val="1"/>
       <w:numFmt w:val="decimal"/>
-      <w:pStyle w:val="Cmsor7"/>
+      <w:pStyle w:val="Heading7"/>
       <w:lvlText w:val="%1.%2.%3.%4.%5.%6.%7"/>
       <w:lvlJc w:val="left"/>
       <w:pPr>
@@ -14799,7 +13675,7 @@
     <w:lvl w:ilvl="7">
       <w:start w:val="1"/>
       <w:numFmt w:val="decimal"/>
-      <w:pStyle w:val="Cmsor8"/>
+      <w:pStyle w:val="Heading8"/>
       <w:lvlText w:val="%1.%2.%3.%4.%5.%6.%7.%8"/>
       <w:lvlJc w:val="left"/>
       <w:pPr>
@@ -14812,7 +13688,7 @@
     <w:lvl w:ilvl="8">
       <w:start w:val="1"/>
       <w:numFmt w:val="decimal"/>
-      <w:pStyle w:val="Cmsor9"/>
+      <w:pStyle w:val="Heading9"/>
       <w:lvlText w:val="%1.%2.%3.%4.%5.%6.%7.%8.%9"/>
       <w:lvlJc w:val="left"/>
       <w:pPr>
@@ -14823,7 +13699,7 @@
       </w:rPr>
     </w:lvl>
   </w:abstractNum>
-  <w:abstractNum w:abstractNumId="14" w15:restartNumberingAfterBreak="0">
+  <w:abstractNum w:abstractNumId="15" w15:restartNumberingAfterBreak="0">
     <w:nsid w:val="7A0035C3"/>
     <w:multiLevelType w:val="hybridMultilevel"/>
     <w:tmpl w:val="337681D2"/>
@@ -14912,71 +13788,163 @@
       </w:pPr>
     </w:lvl>
   </w:abstractNum>
-  <w:num w:numId="1" w16cid:durableId="1886795964">
+  <w:abstractNum w:abstractNumId="16" w15:restartNumberingAfterBreak="0">
+    <w:nsid w:val="7BB1181B"/>
+    <w:multiLevelType w:val="multilevel"/>
+    <w:tmpl w:val="A1ACAEB0"/>
+    <w:lvl w:ilvl="0">
+      <w:start w:val="1"/>
+      <w:numFmt w:val="decimal"/>
+      <w:lvlText w:val="%1."/>
+      <w:lvlJc w:val="left"/>
+      <w:pPr>
+        <w:ind w:left="360" w:hanging="360"/>
+      </w:pPr>
+    </w:lvl>
+    <w:lvl w:ilvl="1">
+      <w:start w:val="1"/>
+      <w:numFmt w:val="decimal"/>
+      <w:lvlText w:val="%1.%2."/>
+      <w:lvlJc w:val="left"/>
+      <w:pPr>
+        <w:ind w:left="792" w:hanging="432"/>
+      </w:pPr>
+    </w:lvl>
+    <w:lvl w:ilvl="2">
+      <w:start w:val="1"/>
+      <w:numFmt w:val="decimal"/>
+      <w:lvlText w:val="%1.%2.%3."/>
+      <w:lvlJc w:val="left"/>
+      <w:pPr>
+        <w:ind w:left="1224" w:hanging="504"/>
+      </w:pPr>
+    </w:lvl>
+    <w:lvl w:ilvl="3">
+      <w:start w:val="1"/>
+      <w:numFmt w:val="decimal"/>
+      <w:lvlText w:val="%1.%2.%3.%4."/>
+      <w:lvlJc w:val="left"/>
+      <w:pPr>
+        <w:ind w:left="1728" w:hanging="648"/>
+      </w:pPr>
+    </w:lvl>
+    <w:lvl w:ilvl="4">
+      <w:start w:val="1"/>
+      <w:numFmt w:val="decimal"/>
+      <w:lvlText w:val="%1.%2.%3.%4.%5."/>
+      <w:lvlJc w:val="left"/>
+      <w:pPr>
+        <w:ind w:left="2232" w:hanging="792"/>
+      </w:pPr>
+    </w:lvl>
+    <w:lvl w:ilvl="5">
+      <w:start w:val="1"/>
+      <w:numFmt w:val="decimal"/>
+      <w:lvlText w:val="%1.%2.%3.%4.%5.%6."/>
+      <w:lvlJc w:val="left"/>
+      <w:pPr>
+        <w:ind w:left="2736" w:hanging="936"/>
+      </w:pPr>
+    </w:lvl>
+    <w:lvl w:ilvl="6">
+      <w:start w:val="1"/>
+      <w:numFmt w:val="decimal"/>
+      <w:lvlText w:val="%1.%2.%3.%4.%5.%6.%7."/>
+      <w:lvlJc w:val="left"/>
+      <w:pPr>
+        <w:ind w:left="3240" w:hanging="1080"/>
+      </w:pPr>
+    </w:lvl>
+    <w:lvl w:ilvl="7">
+      <w:start w:val="1"/>
+      <w:numFmt w:val="decimal"/>
+      <w:lvlText w:val="%1.%2.%3.%4.%5.%6.%7.%8."/>
+      <w:lvlJc w:val="left"/>
+      <w:pPr>
+        <w:ind w:left="3744" w:hanging="1224"/>
+      </w:pPr>
+    </w:lvl>
+    <w:lvl w:ilvl="8">
+      <w:start w:val="1"/>
+      <w:numFmt w:val="decimal"/>
+      <w:lvlText w:val="%1.%2.%3.%4.%5.%6.%7.%8.%9."/>
+      <w:lvlJc w:val="left"/>
+      <w:pPr>
+        <w:ind w:left="4320" w:hanging="1440"/>
+      </w:pPr>
+    </w:lvl>
+  </w:abstractNum>
+  <w:num w:numId="1">
+    <w:abstractNumId w:val="14"/>
+  </w:num>
+  <w:num w:numId="2">
+    <w:abstractNumId w:val="0"/>
+  </w:num>
+  <w:num w:numId="3">
+    <w:abstractNumId w:val="1"/>
+  </w:num>
+  <w:num w:numId="4">
+    <w:abstractNumId w:val="2"/>
+  </w:num>
+  <w:num w:numId="5">
+    <w:abstractNumId w:val="5"/>
+  </w:num>
+  <w:num w:numId="6">
+    <w:abstractNumId w:val="12"/>
+  </w:num>
+  <w:num w:numId="7">
     <w:abstractNumId w:val="13"/>
   </w:num>
-  <w:num w:numId="2" w16cid:durableId="198472245">
-    <w:abstractNumId w:val="0"/>
+  <w:num w:numId="8">
+    <w:abstractNumId w:val="14"/>
   </w:num>
-  <w:num w:numId="3" w16cid:durableId="43019850">
-    <w:abstractNumId w:val="1"/>
+  <w:num w:numId="9">
+    <w:abstractNumId w:val="14"/>
   </w:num>
-  <w:num w:numId="4" w16cid:durableId="2136748893">
-    <w:abstractNumId w:val="2"/>
+  <w:num w:numId="10">
+    <w:abstractNumId w:val="14"/>
   </w:num>
-  <w:num w:numId="5" w16cid:durableId="314141822">
-    <w:abstractNumId w:val="5"/>
+  <w:num w:numId="11">
+    <w:abstractNumId w:val="14"/>
   </w:num>
-  <w:num w:numId="6" w16cid:durableId="1245457668">
+  <w:num w:numId="12">
+    <w:abstractNumId w:val="14"/>
+  </w:num>
+  <w:num w:numId="13">
+    <w:abstractNumId w:val="4"/>
+  </w:num>
+  <w:num w:numId="14">
+    <w:abstractNumId w:val="10"/>
+  </w:num>
+  <w:num w:numId="15">
+    <w:abstractNumId w:val="15"/>
+  </w:num>
+  <w:num w:numId="16">
+    <w:abstractNumId w:val="8"/>
+  </w:num>
+  <w:num w:numId="17">
+    <w:abstractNumId w:val="3"/>
+  </w:num>
+  <w:num w:numId="18">
+    <w:abstractNumId w:val="6"/>
+  </w:num>
+  <w:num w:numId="19">
+    <w:abstractNumId w:val="7"/>
+  </w:num>
+  <w:num w:numId="20">
     <w:abstractNumId w:val="11"/>
   </w:num>
-  <w:num w:numId="7" w16cid:durableId="328335854">
-    <w:abstractNumId w:val="12"/>
-  </w:num>
-  <w:num w:numId="8" w16cid:durableId="2049524570">
-    <w:abstractNumId w:val="13"/>
-  </w:num>
-  <w:num w:numId="9" w16cid:durableId="2009163621">
-    <w:abstractNumId w:val="13"/>
-  </w:num>
-  <w:num w:numId="10" w16cid:durableId="464591818">
-    <w:abstractNumId w:val="13"/>
-  </w:num>
-  <w:num w:numId="11" w16cid:durableId="461536322">
-    <w:abstractNumId w:val="13"/>
-  </w:num>
-  <w:num w:numId="12" w16cid:durableId="2144811829">
-    <w:abstractNumId w:val="13"/>
-  </w:num>
-  <w:num w:numId="13" w16cid:durableId="1365256353">
-    <w:abstractNumId w:val="4"/>
-  </w:num>
-  <w:num w:numId="14" w16cid:durableId="1352990946">
+  <w:num w:numId="21">
     <w:abstractNumId w:val="9"/>
   </w:num>
-  <w:num w:numId="15" w16cid:durableId="1129979124">
-    <w:abstractNumId w:val="14"/>
-  </w:num>
-  <w:num w:numId="16" w16cid:durableId="1622685246">
-    <w:abstractNumId w:val="8"/>
-  </w:num>
-  <w:num w:numId="17" w16cid:durableId="779880255">
-    <w:abstractNumId w:val="3"/>
-  </w:num>
-  <w:num w:numId="18" w16cid:durableId="1215432564">
-    <w:abstractNumId w:val="6"/>
-  </w:num>
-  <w:num w:numId="19" w16cid:durableId="770465926">
-    <w:abstractNumId w:val="7"/>
-  </w:num>
-  <w:num w:numId="20" w16cid:durableId="1191912939">
-    <w:abstractNumId w:val="10"/>
+  <w:num w:numId="22">
+    <w:abstractNumId w:val="16"/>
   </w:num>
 </w:numbering>
 </file>
 
 <file path=word/styles.xml><?xml version="1.0" encoding="utf-8"?>
-<w:styles xmlns:mc="http://schemas.openxmlformats.org/markup-compatibility/2006" xmlns:r="http://schemas.openxmlformats.org/officeDocument/2006/relationships" xmlns:w="http://schemas.openxmlformats.org/wordprocessingml/2006/main" xmlns:w14="http://schemas.microsoft.com/office/word/2010/wordml" xmlns:w15="http://schemas.microsoft.com/office/word/2012/wordml" xmlns:w16cex="http://schemas.microsoft.com/office/word/2018/wordml/cex" xmlns:w16cid="http://schemas.microsoft.com/office/word/2016/wordml/cid" xmlns:w16="http://schemas.microsoft.com/office/word/2018/wordml" xmlns:w16du="http://schemas.microsoft.com/office/word/2023/wordml/word16du" xmlns:w16sdtdh="http://schemas.microsoft.com/office/word/2020/wordml/sdtdatahash" xmlns:w16sdtfl="http://schemas.microsoft.com/office/word/2024/wordml/sdtformatlock" xmlns:w16se="http://schemas.microsoft.com/office/word/2015/wordml/symex" mc:Ignorable="w14 w15 w16se w16cid w16 w16cex w16sdtdh w16sdtfl w16du">
+<w:styles xmlns:mc="http://schemas.openxmlformats.org/markup-compatibility/2006" xmlns:r="http://schemas.openxmlformats.org/officeDocument/2006/relationships" xmlns:w="http://schemas.openxmlformats.org/wordprocessingml/2006/main" xmlns:w14="http://schemas.microsoft.com/office/word/2010/wordml" xmlns:w15="http://schemas.microsoft.com/office/word/2012/wordml" xmlns:w16cex="http://schemas.microsoft.com/office/word/2018/wordml/cex" xmlns:w16cid="http://schemas.microsoft.com/office/word/2016/wordml/cid" xmlns:w16="http://schemas.microsoft.com/office/word/2018/wordml" xmlns:w16sdtdh="http://schemas.microsoft.com/office/word/2020/wordml/sdtdatahash" xmlns:w16se="http://schemas.microsoft.com/office/word/2015/wordml/symex" mc:Ignorable="w14 w15 w16se w16cid w16 w16cex w16sdtdh">
   <w:docDefaults>
     <w:rPrDefault>
       <w:rPr>
@@ -15270,7 +14238,7 @@
     <w:lsdException w:name="Unresolved Mention" w:semiHidden="1" w:uiPriority="99" w:unhideWhenUsed="1"/>
     <w:lsdException w:name="Smart Link" w:semiHidden="1" w:uiPriority="99" w:unhideWhenUsed="1"/>
   </w:latentStyles>
-  <w:style w:type="paragraph" w:default="1" w:styleId="Norml">
+  <w:style w:type="paragraph" w:default="1" w:styleId="Normal">
     <w:name w:val="Normal"/>
     <w:qFormat/>
     <w:rsid w:val="009C224F"/>
@@ -15285,20 +14253,17 @@
       <w:lang w:eastAsia="en-US"/>
     </w:rPr>
   </w:style>
-  <w:style w:type="paragraph" w:styleId="Cmsor1">
+  <w:style w:type="paragraph" w:styleId="Heading1">
     <w:name w:val="heading 1"/>
-    <w:basedOn w:val="Norml"/>
-    <w:next w:val="Norml"/>
-    <w:link w:val="Cmsor1Char"/>
+    <w:basedOn w:val="Normal"/>
+    <w:next w:val="Normal"/>
+    <w:link w:val="Heading1Char"/>
     <w:uiPriority w:val="9"/>
     <w:qFormat/>
     <w:rsid w:val="00B163FE"/>
     <w:pPr>
       <w:keepNext/>
       <w:pageBreakBefore/>
-      <w:numPr>
-        <w:numId w:val="1"/>
-      </w:numPr>
       <w:autoSpaceDE/>
       <w:autoSpaceDN/>
       <w:spacing w:before="240" w:after="60"/>
@@ -15314,11 +14279,11 @@
       <w:lang w:eastAsia="hu-HU"/>
     </w:rPr>
   </w:style>
-  <w:style w:type="paragraph" w:styleId="Cmsor2">
+  <w:style w:type="paragraph" w:styleId="Heading2">
     <w:name w:val="heading 2"/>
-    <w:basedOn w:val="Norml"/>
-    <w:next w:val="Norml"/>
-    <w:link w:val="Cmsor2Char"/>
+    <w:basedOn w:val="Normal"/>
+    <w:next w:val="Normal"/>
+    <w:link w:val="Heading2Char"/>
     <w:qFormat/>
     <w:rsid w:val="00F778FF"/>
     <w:pPr>
@@ -15340,11 +14305,11 @@
       <w:lang w:eastAsia="hu-HU"/>
     </w:rPr>
   </w:style>
-  <w:style w:type="paragraph" w:styleId="Cmsor3">
+  <w:style w:type="paragraph" w:styleId="Heading3">
     <w:name w:val="heading 3"/>
-    <w:basedOn w:val="Norml"/>
-    <w:next w:val="Norml"/>
-    <w:link w:val="Cmsor3Char"/>
+    <w:basedOn w:val="Normal"/>
+    <w:next w:val="Normal"/>
+    <w:link w:val="Heading3Char"/>
     <w:qFormat/>
     <w:rsid w:val="00DA3C83"/>
     <w:pPr>
@@ -15367,11 +14332,11 @@
       <w:lang w:eastAsia="hu-HU"/>
     </w:rPr>
   </w:style>
-  <w:style w:type="paragraph" w:styleId="Cmsor4">
+  <w:style w:type="paragraph" w:styleId="Heading4">
     <w:name w:val="heading 4"/>
-    <w:basedOn w:val="Norml"/>
-    <w:next w:val="Norml"/>
-    <w:link w:val="Cmsor4Char"/>
+    <w:basedOn w:val="Normal"/>
+    <w:next w:val="Normal"/>
+    <w:link w:val="Heading4Char"/>
     <w:qFormat/>
     <w:rsid w:val="00BE7626"/>
     <w:pPr>
@@ -15391,11 +14356,11 @@
       <w:lang w:eastAsia="hu-HU"/>
     </w:rPr>
   </w:style>
-  <w:style w:type="paragraph" w:styleId="Cmsor5">
+  <w:style w:type="paragraph" w:styleId="Heading5">
     <w:name w:val="heading 5"/>
-    <w:basedOn w:val="Norml"/>
-    <w:next w:val="Norml"/>
-    <w:link w:val="Cmsor5Char"/>
+    <w:basedOn w:val="Normal"/>
+    <w:next w:val="Normal"/>
+    <w:link w:val="Heading5Char"/>
     <w:qFormat/>
     <w:rsid w:val="00027150"/>
     <w:pPr>
@@ -15418,11 +14383,11 @@
       <w:lang w:eastAsia="hu-HU"/>
     </w:rPr>
   </w:style>
-  <w:style w:type="paragraph" w:styleId="Cmsor6">
+  <w:style w:type="paragraph" w:styleId="Heading6">
     <w:name w:val="heading 6"/>
-    <w:basedOn w:val="Norml"/>
-    <w:next w:val="Norml"/>
-    <w:link w:val="Cmsor6Char"/>
+    <w:basedOn w:val="Normal"/>
+    <w:next w:val="Normal"/>
+    <w:link w:val="Heading6Char"/>
     <w:qFormat/>
     <w:rsid w:val="00027150"/>
     <w:pPr>
@@ -15442,11 +14407,11 @@
       <w:lang w:eastAsia="hu-HU"/>
     </w:rPr>
   </w:style>
-  <w:style w:type="paragraph" w:styleId="Cmsor7">
+  <w:style w:type="paragraph" w:styleId="Heading7">
     <w:name w:val="heading 7"/>
-    <w:basedOn w:val="Norml"/>
-    <w:next w:val="Norml"/>
-    <w:link w:val="Cmsor7Char"/>
+    <w:basedOn w:val="Normal"/>
+    <w:next w:val="Normal"/>
+    <w:link w:val="Heading7Char"/>
     <w:qFormat/>
     <w:rsid w:val="00027150"/>
     <w:pPr>
@@ -15463,11 +14428,11 @@
       <w:lang w:eastAsia="hu-HU"/>
     </w:rPr>
   </w:style>
-  <w:style w:type="paragraph" w:styleId="Cmsor8">
+  <w:style w:type="paragraph" w:styleId="Heading8">
     <w:name w:val="heading 8"/>
-    <w:basedOn w:val="Norml"/>
-    <w:next w:val="Norml"/>
-    <w:link w:val="Cmsor8Char"/>
+    <w:basedOn w:val="Normal"/>
+    <w:next w:val="Normal"/>
+    <w:link w:val="Heading8Char"/>
     <w:qFormat/>
     <w:rsid w:val="00027150"/>
     <w:pPr>
@@ -15486,11 +14451,11 @@
       <w:lang w:eastAsia="hu-HU"/>
     </w:rPr>
   </w:style>
-  <w:style w:type="paragraph" w:styleId="Cmsor9">
+  <w:style w:type="paragraph" w:styleId="Heading9">
     <w:name w:val="heading 9"/>
-    <w:basedOn w:val="Norml"/>
-    <w:next w:val="Norml"/>
-    <w:link w:val="Cmsor9Char"/>
+    <w:basedOn w:val="Normal"/>
+    <w:next w:val="Normal"/>
+    <w:link w:val="Heading9Char"/>
     <w:qFormat/>
     <w:rsid w:val="00027150"/>
     <w:pPr>
@@ -15509,12 +14474,13 @@
       <w:lang w:eastAsia="hu-HU"/>
     </w:rPr>
   </w:style>
-  <w:style w:type="character" w:default="1" w:styleId="Bekezdsalapbettpusa">
+  <w:style w:type="character" w:default="1" w:styleId="DefaultParagraphFont">
     <w:name w:val="Default Paragraph Font"/>
     <w:uiPriority w:val="1"/>
+    <w:semiHidden/>
     <w:unhideWhenUsed/>
   </w:style>
-  <w:style w:type="table" w:default="1" w:styleId="Normltblzat">
+  <w:style w:type="table" w:default="1" w:styleId="TableNormal">
     <w:name w:val="Normal Table"/>
     <w:uiPriority w:val="99"/>
     <w:semiHidden/>
@@ -15529,16 +14495,16 @@
       </w:tblCellMar>
     </w:tblPr>
   </w:style>
-  <w:style w:type="numbering" w:default="1" w:styleId="Nemlista">
+  <w:style w:type="numbering" w:default="1" w:styleId="NoList">
     <w:name w:val="No List"/>
     <w:uiPriority w:val="99"/>
     <w:semiHidden/>
     <w:unhideWhenUsed/>
   </w:style>
-  <w:style w:type="character" w:customStyle="1" w:styleId="Cmsor1Char">
-    <w:name w:val="Címsor 1 Char"/>
-    <w:basedOn w:val="Bekezdsalapbettpusa"/>
-    <w:link w:val="Cmsor1"/>
+  <w:style w:type="character" w:customStyle="1" w:styleId="Heading1Char">
+    <w:name w:val="Heading 1 Char"/>
+    <w:basedOn w:val="DefaultParagraphFont"/>
+    <w:link w:val="Heading1"/>
     <w:uiPriority w:val="9"/>
     <w:rsid w:val="00BE6FCA"/>
     <w:rPr>
@@ -15551,10 +14517,10 @@
       <w:szCs w:val="32"/>
     </w:rPr>
   </w:style>
-  <w:style w:type="character" w:customStyle="1" w:styleId="Cmsor2Char">
-    <w:name w:val="Címsor 2 Char"/>
-    <w:basedOn w:val="Bekezdsalapbettpusa"/>
-    <w:link w:val="Cmsor2"/>
+  <w:style w:type="character" w:customStyle="1" w:styleId="Heading2Char">
+    <w:name w:val="Heading 2 Char"/>
+    <w:basedOn w:val="DefaultParagraphFont"/>
+    <w:link w:val="Heading2"/>
     <w:rsid w:val="00F778FF"/>
     <w:rPr>
       <w:b/>
@@ -15564,10 +14530,10 @@
       <w:szCs w:val="28"/>
     </w:rPr>
   </w:style>
-  <w:style w:type="character" w:customStyle="1" w:styleId="Cmsor3Char">
-    <w:name w:val="Címsor 3 Char"/>
-    <w:basedOn w:val="Bekezdsalapbettpusa"/>
-    <w:link w:val="Cmsor3"/>
+  <w:style w:type="character" w:customStyle="1" w:styleId="Heading3Char">
+    <w:name w:val="Heading 3 Char"/>
+    <w:basedOn w:val="DefaultParagraphFont"/>
+    <w:link w:val="Heading3"/>
     <w:rsid w:val="00DA3C83"/>
     <w:rPr>
       <w:rFonts w:cs="Arial"/>
@@ -15577,10 +14543,10 @@
       <w:szCs w:val="26"/>
     </w:rPr>
   </w:style>
-  <w:style w:type="character" w:customStyle="1" w:styleId="Cmsor4Char">
-    <w:name w:val="Címsor 4 Char"/>
-    <w:basedOn w:val="Bekezdsalapbettpusa"/>
-    <w:link w:val="Cmsor4"/>
+  <w:style w:type="character" w:customStyle="1" w:styleId="Heading4Char">
+    <w:name w:val="Heading 4 Char"/>
+    <w:basedOn w:val="DefaultParagraphFont"/>
+    <w:link w:val="Heading4"/>
     <w:rsid w:val="00BE7626"/>
     <w:rPr>
       <w:b/>
@@ -15590,10 +14556,10 @@
       <w:szCs w:val="24"/>
     </w:rPr>
   </w:style>
-  <w:style w:type="character" w:customStyle="1" w:styleId="Cmsor5Char">
-    <w:name w:val="Címsor 5 Char"/>
-    <w:basedOn w:val="Bekezdsalapbettpusa"/>
-    <w:link w:val="Cmsor5"/>
+  <w:style w:type="character" w:customStyle="1" w:styleId="Heading5Char">
+    <w:name w:val="Heading 5 Char"/>
+    <w:basedOn w:val="DefaultParagraphFont"/>
+    <w:link w:val="Heading5"/>
     <w:rsid w:val="00027150"/>
     <w:rPr>
       <w:b/>
@@ -15604,10 +14570,10 @@
       <w:szCs w:val="26"/>
     </w:rPr>
   </w:style>
-  <w:style w:type="character" w:customStyle="1" w:styleId="Cmsor6Char">
-    <w:name w:val="Címsor 6 Char"/>
-    <w:basedOn w:val="Bekezdsalapbettpusa"/>
-    <w:link w:val="Cmsor6"/>
+  <w:style w:type="character" w:customStyle="1" w:styleId="Heading6Char">
+    <w:name w:val="Heading 6 Char"/>
+    <w:basedOn w:val="DefaultParagraphFont"/>
+    <w:link w:val="Heading6"/>
     <w:rsid w:val="00027150"/>
     <w:rPr>
       <w:b/>
@@ -15616,20 +14582,20 @@
       <w:szCs w:val="22"/>
     </w:rPr>
   </w:style>
-  <w:style w:type="character" w:customStyle="1" w:styleId="Cmsor7Char">
-    <w:name w:val="Címsor 7 Char"/>
-    <w:basedOn w:val="Bekezdsalapbettpusa"/>
-    <w:link w:val="Cmsor7"/>
+  <w:style w:type="character" w:customStyle="1" w:styleId="Heading7Char">
+    <w:name w:val="Heading 7 Char"/>
+    <w:basedOn w:val="DefaultParagraphFont"/>
+    <w:link w:val="Heading7"/>
     <w:rsid w:val="00027150"/>
     <w:rPr>
       <w:sz w:val="24"/>
       <w:szCs w:val="24"/>
     </w:rPr>
   </w:style>
-  <w:style w:type="character" w:customStyle="1" w:styleId="Cmsor8Char">
-    <w:name w:val="Címsor 8 Char"/>
-    <w:basedOn w:val="Bekezdsalapbettpusa"/>
-    <w:link w:val="Cmsor8"/>
+  <w:style w:type="character" w:customStyle="1" w:styleId="Heading8Char">
+    <w:name w:val="Heading 8 Char"/>
+    <w:basedOn w:val="DefaultParagraphFont"/>
+    <w:link w:val="Heading8"/>
     <w:rsid w:val="00027150"/>
     <w:rPr>
       <w:i/>
@@ -15638,10 +14604,10 @@
       <w:szCs w:val="24"/>
     </w:rPr>
   </w:style>
-  <w:style w:type="character" w:customStyle="1" w:styleId="Cmsor9Char">
-    <w:name w:val="Címsor 9 Char"/>
-    <w:basedOn w:val="Bekezdsalapbettpusa"/>
-    <w:link w:val="Cmsor9"/>
+  <w:style w:type="character" w:customStyle="1" w:styleId="Heading9Char">
+    <w:name w:val="Heading 9 Char"/>
+    <w:basedOn w:val="DefaultParagraphFont"/>
+    <w:link w:val="Heading9"/>
     <w:rsid w:val="00027150"/>
     <w:rPr>
       <w:rFonts w:ascii="Arial" w:hAnsi="Arial" w:cs="Arial"/>
@@ -15651,7 +14617,7 @@
   </w:style>
   <w:style w:type="paragraph" w:customStyle="1" w:styleId="magyarazat">
     <w:name w:val="magyarazat"/>
-    <w:basedOn w:val="Norml"/>
+    <w:basedOn w:val="Normal"/>
     <w:link w:val="magyarazatChar"/>
     <w:rsid w:val="00027150"/>
     <w:pPr>
@@ -15675,9 +14641,9 @@
       <w:szCs w:val="24"/>
     </w:rPr>
   </w:style>
-  <w:style w:type="paragraph" w:styleId="NormlWeb">
+  <w:style w:type="paragraph" w:styleId="NormalWeb">
     <w:name w:val="Normal (Web)"/>
-    <w:basedOn w:val="Norml"/>
+    <w:basedOn w:val="Normal"/>
     <w:uiPriority w:val="99"/>
     <w:unhideWhenUsed/>
     <w:rsid w:val="001C3610"/>
@@ -15690,9 +14656,9 @@
       <w:lang w:eastAsia="hu-HU"/>
     </w:rPr>
   </w:style>
-  <w:style w:type="character" w:styleId="Kiemels2">
+  <w:style w:type="character" w:styleId="Strong">
     <w:name w:val="Strong"/>
-    <w:basedOn w:val="Bekezdsalapbettpusa"/>
+    <w:basedOn w:val="DefaultParagraphFont"/>
     <w:uiPriority w:val="22"/>
     <w:qFormat/>
     <w:rsid w:val="001C3610"/>
@@ -15701,9 +14667,9 @@
       <w:bCs/>
     </w:rPr>
   </w:style>
-  <w:style w:type="paragraph" w:styleId="Listaszerbekezds">
+  <w:style w:type="paragraph" w:styleId="ListParagraph">
     <w:name w:val="List Paragraph"/>
-    <w:basedOn w:val="Norml"/>
+    <w:basedOn w:val="Normal"/>
     <w:uiPriority w:val="34"/>
     <w:qFormat/>
     <w:rsid w:val="00313C5A"/>
@@ -15712,9 +14678,9 @@
       <w:contextualSpacing/>
     </w:pPr>
   </w:style>
-  <w:style w:type="character" w:styleId="Hiperhivatkozs">
+  <w:style w:type="character" w:styleId="Hyperlink">
     <w:name w:val="Hyperlink"/>
-    <w:basedOn w:val="Bekezdsalapbettpusa"/>
+    <w:basedOn w:val="DefaultParagraphFont"/>
     <w:uiPriority w:val="99"/>
     <w:unhideWhenUsed/>
     <w:rsid w:val="00B22315"/>
@@ -15723,9 +14689,9 @@
       <w:u w:val="single"/>
     </w:rPr>
   </w:style>
-  <w:style w:type="character" w:styleId="Feloldatlanmegemlts">
+  <w:style w:type="character" w:styleId="UnresolvedMention">
     <w:name w:val="Unresolved Mention"/>
-    <w:basedOn w:val="Bekezdsalapbettpusa"/>
+    <w:basedOn w:val="DefaultParagraphFont"/>
     <w:uiPriority w:val="99"/>
     <w:semiHidden/>
     <w:unhideWhenUsed/>
@@ -15735,9 +14701,9 @@
       <w:shd w:val="clear" w:color="auto" w:fill="E1DFDD"/>
     </w:rPr>
   </w:style>
-  <w:style w:type="table" w:styleId="Rcsostblzat">
+  <w:style w:type="table" w:styleId="TableGrid">
     <w:name w:val="Table Grid"/>
-    <w:basedOn w:val="Normltblzat"/>
+    <w:basedOn w:val="TableNormal"/>
     <w:rsid w:val="00710BDD"/>
     <w:tblPr>
       <w:tblBorders>
@@ -15750,17 +14716,17 @@
       </w:tblBorders>
     </w:tblPr>
   </w:style>
-  <w:style w:type="paragraph" w:styleId="Dtum">
+  <w:style w:type="paragraph" w:styleId="Date">
     <w:name w:val="Date"/>
-    <w:basedOn w:val="Norml"/>
-    <w:next w:val="Norml"/>
-    <w:link w:val="DtumChar"/>
+    <w:basedOn w:val="Normal"/>
+    <w:next w:val="Normal"/>
+    <w:link w:val="DateChar"/>
     <w:rsid w:val="00127A14"/>
   </w:style>
-  <w:style w:type="character" w:customStyle="1" w:styleId="DtumChar">
-    <w:name w:val="Dátum Char"/>
-    <w:basedOn w:val="Bekezdsalapbettpusa"/>
-    <w:link w:val="Dtum"/>
+  <w:style w:type="character" w:customStyle="1" w:styleId="DateChar">
+    <w:name w:val="Date Char"/>
+    <w:basedOn w:val="DefaultParagraphFont"/>
+    <w:link w:val="Date"/>
     <w:rsid w:val="00127A14"/>
     <w:rPr>
       <w:noProof/>
@@ -15769,18 +14735,18 @@
       <w:lang w:eastAsia="en-US"/>
     </w:rPr>
   </w:style>
-  <w:style w:type="paragraph" w:styleId="Irodalomjegyzk">
+  <w:style w:type="paragraph" w:styleId="Bibliography">
     <w:name w:val="Bibliography"/>
-    <w:basedOn w:val="Norml"/>
-    <w:next w:val="Norml"/>
+    <w:basedOn w:val="Normal"/>
+    <w:next w:val="Normal"/>
     <w:uiPriority w:val="37"/>
     <w:unhideWhenUsed/>
     <w:rsid w:val="001403A7"/>
   </w:style>
-  <w:style w:type="paragraph" w:styleId="lfej">
+  <w:style w:type="paragraph" w:styleId="Header">
     <w:name w:val="header"/>
-    <w:basedOn w:val="Norml"/>
-    <w:link w:val="lfejChar"/>
+    <w:basedOn w:val="Normal"/>
+    <w:link w:val="HeaderChar"/>
     <w:rsid w:val="00BE6FCA"/>
     <w:pPr>
       <w:tabs>
@@ -15789,10 +14755,10 @@
       </w:tabs>
     </w:pPr>
   </w:style>
-  <w:style w:type="character" w:customStyle="1" w:styleId="lfejChar">
-    <w:name w:val="Élőfej Char"/>
-    <w:basedOn w:val="Bekezdsalapbettpusa"/>
-    <w:link w:val="lfej"/>
+  <w:style w:type="character" w:customStyle="1" w:styleId="HeaderChar">
+    <w:name w:val="Header Char"/>
+    <w:basedOn w:val="DefaultParagraphFont"/>
+    <w:link w:val="Header"/>
     <w:rsid w:val="00BE6FCA"/>
     <w:rPr>
       <w:noProof/>
@@ -15801,10 +14767,10 @@
       <w:lang w:eastAsia="en-US"/>
     </w:rPr>
   </w:style>
-  <w:style w:type="paragraph" w:styleId="llb">
+  <w:style w:type="paragraph" w:styleId="Footer">
     <w:name w:val="footer"/>
-    <w:basedOn w:val="Norml"/>
-    <w:link w:val="llbChar"/>
+    <w:basedOn w:val="Normal"/>
+    <w:link w:val="FooterChar"/>
     <w:uiPriority w:val="99"/>
     <w:rsid w:val="00BE6FCA"/>
     <w:pPr>
@@ -15814,10 +14780,10 @@
       </w:tabs>
     </w:pPr>
   </w:style>
-  <w:style w:type="character" w:customStyle="1" w:styleId="llbChar">
-    <w:name w:val="Élőláb Char"/>
-    <w:basedOn w:val="Bekezdsalapbettpusa"/>
-    <w:link w:val="llb"/>
+  <w:style w:type="character" w:customStyle="1" w:styleId="FooterChar">
+    <w:name w:val="Footer Char"/>
+    <w:basedOn w:val="DefaultParagraphFont"/>
+    <w:link w:val="Footer"/>
     <w:uiPriority w:val="99"/>
     <w:rsid w:val="00BE6FCA"/>
     <w:rPr>
@@ -15827,11 +14793,11 @@
       <w:lang w:eastAsia="en-US"/>
     </w:rPr>
   </w:style>
-  <w:style w:type="paragraph" w:styleId="Cm">
+  <w:style w:type="paragraph" w:styleId="Title">
     <w:name w:val="Title"/>
-    <w:basedOn w:val="Norml"/>
-    <w:next w:val="Norml"/>
-    <w:link w:val="CmChar"/>
+    <w:basedOn w:val="Normal"/>
+    <w:next w:val="Normal"/>
+    <w:link w:val="TitleChar"/>
     <w:qFormat/>
     <w:rsid w:val="00D6577C"/>
     <w:pPr>
@@ -15845,10 +14811,10 @@
       <w:szCs w:val="56"/>
     </w:rPr>
   </w:style>
-  <w:style w:type="character" w:customStyle="1" w:styleId="CmChar">
-    <w:name w:val="Cím Char"/>
-    <w:basedOn w:val="Bekezdsalapbettpusa"/>
-    <w:link w:val="Cm"/>
+  <w:style w:type="character" w:customStyle="1" w:styleId="TitleChar">
+    <w:name w:val="Title Char"/>
+    <w:basedOn w:val="DefaultParagraphFont"/>
+    <w:link w:val="Title"/>
     <w:rsid w:val="00D6577C"/>
     <w:rPr>
       <w:rFonts w:asciiTheme="majorHAnsi" w:eastAsiaTheme="majorEastAsia" w:hAnsiTheme="majorHAnsi" w:cstheme="majorBidi"/>
@@ -15862,16 +14828,21 @@
   </w:style>
   <w:style w:type="paragraph" w:customStyle="1" w:styleId="cim1">
     <w:name w:val="cim1"/>
-    <w:basedOn w:val="Cmsor1"/>
+    <w:basedOn w:val="Heading1"/>
     <w:link w:val="cim1Char"/>
     <w:qFormat/>
-    <w:rsid w:val="00B163FE"/>
+    <w:rsid w:val="00DE0D97"/>
+    <w:pPr>
+      <w:numPr>
+        <w:numId w:val="1"/>
+      </w:numPr>
+    </w:pPr>
   </w:style>
   <w:style w:type="character" w:customStyle="1" w:styleId="cim1Char">
     <w:name w:val="cim1 Char"/>
-    <w:basedOn w:val="Cmsor1Char"/>
+    <w:basedOn w:val="Heading1Char"/>
     <w:link w:val="cim1"/>
-    <w:rsid w:val="00B163FE"/>
+    <w:rsid w:val="00DE0D97"/>
     <w:rPr>
       <w:rFonts w:cs="Arial"/>
       <w:b/>
@@ -15892,7 +14863,7 @@
       </w:numPr>
     </w:pPr>
   </w:style>
-  <w:style w:type="paragraph" w:styleId="Nincstrkz">
+  <w:style w:type="paragraph" w:styleId="NoSpacing">
     <w:name w:val="No Spacing"/>
     <w:uiPriority w:val="1"/>
     <w:qFormat/>

</xml_diff>